<commit_message>
Adds Automation Essentials SOW to template2
</commit_message>
<xml_diff>
--- a/sales/Automation Essentials - Tonic HQ Implementation Template.docx
+++ b/sales/Automation Essentials - Tonic HQ Implementation Template.docx
@@ -734,64 +734,6 @@
           <w:sz w:val="26"/>
           <w:szCs w:val="26"/>
         </w:rPr>
-        <w:t xml:space="preserve">      n    b </w:t>
-      </w:r>
-      <w:proofErr w:type="spellStart"/>
-      <w:r>
-        <w:rPr>
-          <w:rFonts w:eastAsiaTheme="minorEastAsia"/>
-          <w:color w:val="000000" w:themeColor="text1"/>
-          <w:sz w:val="26"/>
-          <w:szCs w:val="26"/>
-        </w:rPr>
-        <w:t>b</w:t>
-      </w:r>
-      <w:proofErr w:type="spellEnd"/>
-      <w:r>
-        <w:rPr>
-          <w:rFonts w:eastAsiaTheme="minorEastAsia"/>
-          <w:color w:val="000000" w:themeColor="text1"/>
-          <w:sz w:val="26"/>
-          <w:szCs w:val="26"/>
-        </w:rPr>
-        <w:t xml:space="preserve"> </w:t>
-      </w:r>
-      <w:proofErr w:type="spellStart"/>
-      <w:r>
-        <w:rPr>
-          <w:rFonts w:eastAsiaTheme="minorEastAsia"/>
-          <w:color w:val="000000" w:themeColor="text1"/>
-          <w:sz w:val="26"/>
-          <w:szCs w:val="26"/>
-        </w:rPr>
-        <w:t>b</w:t>
-      </w:r>
-      <w:proofErr w:type="spellEnd"/>
-      <w:r>
-        <w:rPr>
-          <w:rFonts w:eastAsiaTheme="minorEastAsia"/>
-          <w:color w:val="000000" w:themeColor="text1"/>
-          <w:sz w:val="26"/>
-          <w:szCs w:val="26"/>
-        </w:rPr>
-        <w:t xml:space="preserve">                                 </w:t>
-      </w:r>
-      <w:r>
-        <w:rPr>
-          <w:rFonts w:eastAsiaTheme="minorEastAsia"/>
-          <w:color w:val="000000" w:themeColor="text1"/>
-          <w:sz w:val="26"/>
-          <w:szCs w:val="26"/>
-        </w:rPr>
-        <w:t xml:space="preserve">                              </w:t>
-      </w:r>
-      <w:r>
-        <w:rPr>
-          <w:rFonts w:eastAsiaTheme="minorEastAsia"/>
-          <w:color w:val="000000" w:themeColor="text1"/>
-          <w:sz w:val="26"/>
-          <w:szCs w:val="26"/>
-        </w:rPr>
         <w:t>Client build their first series of standard, recommended and custom automations.</w:t>
       </w:r>
     </w:p>
@@ -799,8 +741,6 @@
       <w:pPr>
         <w:spacing w:before="240" w:after="0"/>
         <w:rPr>
-          <w:rFonts w:ascii="Corbel" w:eastAsia="Corbel" w:hAnsi="Corbel" w:cs="Corbel"/>
-          <w:color w:val="000000" w:themeColor="text1"/>
           <w:sz w:val="26"/>
           <w:szCs w:val="26"/>
         </w:rPr>
@@ -814,26 +754,504 @@
           <w:sz w:val="26"/>
           <w:szCs w:val="26"/>
         </w:rPr>
-        <w:t>TIMELINE</w:t>
-      </w:r>
-    </w:p>
-    <w:p>
-      <w:pPr>
-        <w:rPr>
-          <w:rFonts w:ascii="Corbel" w:eastAsia="Corbel" w:hAnsi="Corbel" w:cs="Corbel"/>
-          <w:color w:val="000000" w:themeColor="text1"/>
-          <w:sz w:val="26"/>
-          <w:szCs w:val="26"/>
-        </w:rPr>
-      </w:pPr>
-      <w:r>
-        <w:rPr>
-          <w:rFonts w:ascii="Corbel" w:eastAsia="Corbel" w:hAnsi="Corbel" w:cs="Corbel"/>
-          <w:color w:val="000000" w:themeColor="text1"/>
-          <w:sz w:val="26"/>
-          <w:szCs w:val="26"/>
-        </w:rPr>
-        <w:t xml:space="preserve">Assuming no scope changes, Tonic HQ estimates </w:t>
+        <w:t>SCOPE EXCLUSIONS</w:t>
+      </w:r>
+      <w:r>
+        <w:rPr>
+          <w:rFonts w:ascii="Corbel" w:eastAsia="Corbel" w:hAnsi="Corbel" w:cs="Corbel"/>
+          <w:b/>
+          <w:bCs/>
+          <w:color w:val="000000" w:themeColor="text1"/>
+          <w:sz w:val="26"/>
+          <w:szCs w:val="26"/>
+        </w:rPr>
+        <w:br/>
+      </w:r>
+      <w:r>
+        <w:rPr>
+          <w:sz w:val="26"/>
+          <w:szCs w:val="26"/>
+        </w:rPr>
+        <w:t>Scope Exclusions Any services not explicitly defined as in-scope within this document shall be considered out of scope and subject to change control as described below.</w:t>
+      </w:r>
+    </w:p>
+    <w:p>
+      <w:pPr>
+        <w:spacing w:before="240" w:after="0"/>
+        <w:rPr>
+          <w:sz w:val="26"/>
+          <w:szCs w:val="26"/>
+        </w:rPr>
+      </w:pPr>
+      <w:r>
+        <w:rPr>
+          <w:rFonts w:ascii="Corbel" w:eastAsia="Corbel" w:hAnsi="Corbel" w:cs="Corbel"/>
+          <w:b/>
+          <w:bCs/>
+          <w:color w:val="000000" w:themeColor="text1"/>
+          <w:sz w:val="26"/>
+          <w:szCs w:val="26"/>
+        </w:rPr>
+        <w:t>ASSUMPTIONS</w:t>
+      </w:r>
+      <w:r>
+        <w:rPr>
+          <w:rFonts w:ascii="Corbel" w:eastAsia="Corbel" w:hAnsi="Corbel" w:cs="Corbel"/>
+          <w:color w:val="000000" w:themeColor="text1"/>
+          <w:sz w:val="26"/>
+          <w:szCs w:val="26"/>
+        </w:rPr>
+        <w:br/>
+      </w:r>
+      <w:r>
+        <w:rPr>
+          <w:sz w:val="26"/>
+          <w:szCs w:val="26"/>
+        </w:rPr>
+        <w:t xml:space="preserve">The client must have </w:t>
+      </w:r>
+      <w:proofErr w:type="gramStart"/>
+      <w:r>
+        <w:rPr>
+          <w:sz w:val="26"/>
+          <w:szCs w:val="26"/>
+        </w:rPr>
+        <w:t>all of</w:t>
+      </w:r>
+      <w:proofErr w:type="gramEnd"/>
+      <w:r>
+        <w:rPr>
+          <w:sz w:val="26"/>
+          <w:szCs w:val="26"/>
+        </w:rPr>
+        <w:t xml:space="preserve"> the following: </w:t>
+      </w:r>
+    </w:p>
+    <w:p>
+      <w:pPr>
+        <w:pStyle w:val="ListParagraph"/>
+        <w:numPr>
+          <w:ilvl w:val="0"/>
+          <w:numId w:val="6"/>
+        </w:numPr>
+        <w:spacing w:before="240" w:after="0"/>
+        <w:rPr>
+          <w:rFonts w:ascii="Corbel" w:eastAsia="Corbel" w:hAnsi="Corbel" w:cs="Corbel"/>
+          <w:color w:val="000000" w:themeColor="text1"/>
+          <w:sz w:val="26"/>
+          <w:szCs w:val="26"/>
+        </w:rPr>
+      </w:pPr>
+      <w:r>
+        <w:rPr>
+          <w:sz w:val="26"/>
+          <w:szCs w:val="26"/>
+        </w:rPr>
+        <w:t>Client is live on Bullhorn ATS &amp; CRM at least two weeks before implementing Bullhorn Automation.</w:t>
+      </w:r>
+    </w:p>
+    <w:p>
+      <w:pPr>
+        <w:pStyle w:val="ListParagraph"/>
+        <w:numPr>
+          <w:ilvl w:val="0"/>
+          <w:numId w:val="6"/>
+        </w:numPr>
+        <w:spacing w:before="240" w:after="0"/>
+        <w:rPr>
+          <w:rFonts w:ascii="Corbel" w:eastAsia="Corbel" w:hAnsi="Corbel" w:cs="Corbel"/>
+          <w:color w:val="000000" w:themeColor="text1"/>
+          <w:sz w:val="26"/>
+          <w:szCs w:val="26"/>
+        </w:rPr>
+      </w:pPr>
+      <w:r>
+        <w:rPr>
+          <w:sz w:val="26"/>
+          <w:szCs w:val="26"/>
+        </w:rPr>
+        <w:t xml:space="preserve">All configuration, settings, and relevant data in Client’s ATS &amp; CRM system are correct and complete prior to enabling the service described in this document. </w:t>
+      </w:r>
+    </w:p>
+    <w:p>
+      <w:pPr>
+        <w:pStyle w:val="ListParagraph"/>
+        <w:numPr>
+          <w:ilvl w:val="0"/>
+          <w:numId w:val="6"/>
+        </w:numPr>
+        <w:spacing w:before="240" w:after="0"/>
+        <w:rPr>
+          <w:rFonts w:ascii="Corbel" w:eastAsia="Corbel" w:hAnsi="Corbel" w:cs="Corbel"/>
+          <w:color w:val="000000" w:themeColor="text1"/>
+          <w:sz w:val="26"/>
+          <w:szCs w:val="26"/>
+        </w:rPr>
+      </w:pPr>
+      <w:r>
+        <w:rPr>
+          <w:sz w:val="26"/>
+          <w:szCs w:val="26"/>
+        </w:rPr>
+        <w:t xml:space="preserve">All meetings will be conducted via online meetings. </w:t>
+      </w:r>
+    </w:p>
+    <w:p>
+      <w:pPr>
+        <w:pStyle w:val="ListParagraph"/>
+        <w:numPr>
+          <w:ilvl w:val="0"/>
+          <w:numId w:val="6"/>
+        </w:numPr>
+        <w:spacing w:before="240" w:after="0"/>
+        <w:rPr>
+          <w:rFonts w:ascii="Corbel" w:eastAsia="Corbel" w:hAnsi="Corbel" w:cs="Corbel"/>
+          <w:color w:val="000000" w:themeColor="text1"/>
+          <w:sz w:val="26"/>
+          <w:szCs w:val="26"/>
+        </w:rPr>
+      </w:pPr>
+      <w:r>
+        <w:rPr>
+          <w:sz w:val="26"/>
+          <w:szCs w:val="26"/>
+        </w:rPr>
+        <w:t xml:space="preserve">Bullhorn will provide all communication and deliverables in the English language. </w:t>
+      </w:r>
+    </w:p>
+    <w:p>
+      <w:pPr>
+        <w:pStyle w:val="ListParagraph"/>
+        <w:numPr>
+          <w:ilvl w:val="0"/>
+          <w:numId w:val="6"/>
+        </w:numPr>
+        <w:spacing w:before="240" w:after="0"/>
+        <w:rPr>
+          <w:rFonts w:ascii="Corbel" w:eastAsia="Corbel" w:hAnsi="Corbel" w:cs="Corbel"/>
+          <w:color w:val="000000" w:themeColor="text1"/>
+          <w:sz w:val="26"/>
+          <w:szCs w:val="26"/>
+        </w:rPr>
+      </w:pPr>
+      <w:r>
+        <w:rPr>
+          <w:sz w:val="26"/>
+          <w:szCs w:val="26"/>
+        </w:rPr>
+        <w:t xml:space="preserve">Client will provide an </w:t>
+      </w:r>
+      <w:proofErr w:type="gramStart"/>
+      <w:r>
+        <w:rPr>
+          <w:sz w:val="26"/>
+          <w:szCs w:val="26"/>
+        </w:rPr>
+        <w:t>English speaking</w:t>
+      </w:r>
+      <w:proofErr w:type="gramEnd"/>
+      <w:r>
+        <w:rPr>
+          <w:sz w:val="26"/>
+          <w:szCs w:val="26"/>
+        </w:rPr>
+        <w:t xml:space="preserve"> resource.</w:t>
+      </w:r>
+    </w:p>
+    <w:p>
+      <w:pPr>
+        <w:spacing w:before="240" w:after="0"/>
+        <w:rPr>
+          <w:sz w:val="26"/>
+          <w:szCs w:val="26"/>
+        </w:rPr>
+      </w:pPr>
+      <w:r>
+        <w:rPr>
+          <w:rFonts w:ascii="Corbel" w:eastAsia="Corbel" w:hAnsi="Corbel" w:cs="Corbel"/>
+          <w:b/>
+          <w:bCs/>
+          <w:color w:val="000000" w:themeColor="text1"/>
+          <w:sz w:val="26"/>
+          <w:szCs w:val="26"/>
+        </w:rPr>
+        <w:lastRenderedPageBreak/>
+        <w:t>CLIENT RESPONSIBILITIES AND ENGAGEMENT EXPECTATIONS</w:t>
+      </w:r>
+      <w:r>
+        <w:rPr>
+          <w:rFonts w:ascii="Corbel" w:eastAsia="Corbel" w:hAnsi="Corbel" w:cs="Corbel"/>
+          <w:b/>
+          <w:bCs/>
+          <w:color w:val="000000" w:themeColor="text1"/>
+          <w:sz w:val="26"/>
+          <w:szCs w:val="26"/>
+        </w:rPr>
+        <w:br/>
+      </w:r>
+      <w:r>
+        <w:rPr>
+          <w:sz w:val="26"/>
+          <w:szCs w:val="26"/>
+        </w:rPr>
+        <w:t xml:space="preserve">The following is a list of Client obligations associated with this service. If any of the obligations are not upheld, additional costs may be incurred and project activities and access to the Bullhorn Automation solution may be delayed. </w:t>
+      </w:r>
+    </w:p>
+    <w:p>
+      <w:pPr>
+        <w:pStyle w:val="ListParagraph"/>
+        <w:numPr>
+          <w:ilvl w:val="0"/>
+          <w:numId w:val="7"/>
+        </w:numPr>
+        <w:spacing w:before="240" w:after="0"/>
+        <w:rPr>
+          <w:rFonts w:ascii="Corbel" w:eastAsia="Corbel" w:hAnsi="Corbel" w:cs="Corbel"/>
+          <w:color w:val="000000" w:themeColor="text1"/>
+          <w:sz w:val="26"/>
+          <w:szCs w:val="26"/>
+        </w:rPr>
+      </w:pPr>
+      <w:r>
+        <w:rPr>
+          <w:sz w:val="26"/>
+          <w:szCs w:val="26"/>
+        </w:rPr>
+        <w:t xml:space="preserve">Client is expected to designate a single Project Lead who is familiar with the Bullhorn ATS &amp; CRM and the Client’s unique configuration AND has authority to make necessary decisions on its behalf and who will participate in all project meetings. The Project Lead will be deemed the Bullhorn Automation Subject Matter Expert (SME) and will be expected to collect and disseminate project related information internally throughout the Client. The Project Lead’s decisions will be deemed final on behalf of the Client. </w:t>
+      </w:r>
+    </w:p>
+    <w:p>
+      <w:pPr>
+        <w:pStyle w:val="ListParagraph"/>
+        <w:numPr>
+          <w:ilvl w:val="0"/>
+          <w:numId w:val="7"/>
+        </w:numPr>
+        <w:spacing w:before="240" w:after="0"/>
+        <w:rPr>
+          <w:rFonts w:ascii="Corbel" w:eastAsia="Corbel" w:hAnsi="Corbel" w:cs="Corbel"/>
+          <w:color w:val="000000" w:themeColor="text1"/>
+          <w:sz w:val="26"/>
+          <w:szCs w:val="26"/>
+        </w:rPr>
+      </w:pPr>
+      <w:r>
+        <w:rPr>
+          <w:sz w:val="26"/>
+          <w:szCs w:val="26"/>
+        </w:rPr>
+        <w:t xml:space="preserve">Client is responsible for providing any information as required by Bullhorn and communicated via the Bullhorn Strategic Consultant. </w:t>
+      </w:r>
+    </w:p>
+    <w:p>
+      <w:pPr>
+        <w:pStyle w:val="ListParagraph"/>
+        <w:numPr>
+          <w:ilvl w:val="0"/>
+          <w:numId w:val="7"/>
+        </w:numPr>
+        <w:spacing w:before="240" w:after="0"/>
+        <w:rPr>
+          <w:rFonts w:ascii="Corbel" w:eastAsia="Corbel" w:hAnsi="Corbel" w:cs="Corbel"/>
+          <w:color w:val="000000" w:themeColor="text1"/>
+          <w:sz w:val="26"/>
+          <w:szCs w:val="26"/>
+        </w:rPr>
+      </w:pPr>
+      <w:r>
+        <w:rPr>
+          <w:sz w:val="26"/>
+          <w:szCs w:val="26"/>
+        </w:rPr>
+        <w:t xml:space="preserve">Timely Performance: </w:t>
+      </w:r>
+      <w:proofErr w:type="gramStart"/>
+      <w:r>
+        <w:rPr>
+          <w:sz w:val="26"/>
+          <w:szCs w:val="26"/>
+        </w:rPr>
+        <w:t>In order to</w:t>
+      </w:r>
+      <w:proofErr w:type="gramEnd"/>
+      <w:r>
+        <w:rPr>
+          <w:sz w:val="26"/>
+          <w:szCs w:val="26"/>
+        </w:rPr>
+        <w:t xml:space="preserve"> complete the implementation process within the “Estimated Project Timeline” section, the Client commits to the following: o Completing the self-paced eLearning modules within the first 3 days. o Completing the technology setup steps within one week of project kickoff. o Creating the content required for any communications (email or SMS) in a timely manner </w:t>
+      </w:r>
+    </w:p>
+    <w:p>
+      <w:pPr>
+        <w:pStyle w:val="ListParagraph"/>
+        <w:numPr>
+          <w:ilvl w:val="1"/>
+          <w:numId w:val="7"/>
+        </w:numPr>
+        <w:spacing w:before="240" w:after="0"/>
+        <w:rPr>
+          <w:rFonts w:ascii="Corbel" w:eastAsia="Corbel" w:hAnsi="Corbel" w:cs="Corbel"/>
+          <w:color w:val="000000" w:themeColor="text1"/>
+          <w:sz w:val="26"/>
+          <w:szCs w:val="26"/>
+        </w:rPr>
+      </w:pPr>
+      <w:r>
+        <w:rPr>
+          <w:sz w:val="26"/>
+          <w:szCs w:val="26"/>
+        </w:rPr>
+        <w:t xml:space="preserve">NOTE: The Client forfeits the included workshop calls if, </w:t>
+      </w:r>
+      <w:proofErr w:type="gramStart"/>
+      <w:r>
+        <w:rPr>
+          <w:sz w:val="26"/>
+          <w:szCs w:val="26"/>
+        </w:rPr>
+        <w:t>as a result of</w:t>
+      </w:r>
+      <w:proofErr w:type="gramEnd"/>
+      <w:r>
+        <w:rPr>
+          <w:sz w:val="26"/>
+          <w:szCs w:val="26"/>
+        </w:rPr>
+        <w:t xml:space="preserve"> the departure of the SME mid-project, or Client’s action or inaction, the implementation process is delayed beyond the allocated Implementation period. If this happens, the Client will need to work with the Account Manager for a change order.</w:t>
+      </w:r>
+    </w:p>
+    <w:p>
+      <w:pPr>
+        <w:spacing w:before="240" w:after="0"/>
+        <w:rPr>
+          <w:rFonts w:ascii="Corbel" w:eastAsia="Corbel" w:hAnsi="Corbel" w:cs="Corbel"/>
+          <w:b/>
+          <w:bCs/>
+          <w:color w:val="000000" w:themeColor="text1"/>
+          <w:sz w:val="26"/>
+          <w:szCs w:val="26"/>
+        </w:rPr>
+      </w:pPr>
+      <w:r>
+        <w:rPr>
+          <w:rFonts w:ascii="Corbel" w:eastAsia="Corbel" w:hAnsi="Corbel" w:cs="Corbel"/>
+          <w:b/>
+          <w:bCs/>
+          <w:color w:val="000000" w:themeColor="text1"/>
+          <w:sz w:val="26"/>
+          <w:szCs w:val="26"/>
+        </w:rPr>
+        <w:t>ESTIMATED TIMELINE</w:t>
+      </w:r>
+    </w:p>
+    <w:p>
+      <w:pPr>
+        <w:rPr>
+          <w:rFonts w:ascii="Corbel" w:eastAsia="Corbel" w:hAnsi="Corbel" w:cs="Corbel"/>
+          <w:color w:val="000000" w:themeColor="text1"/>
+          <w:sz w:val="26"/>
+          <w:szCs w:val="26"/>
+        </w:rPr>
+      </w:pPr>
+      <w:r>
+        <w:rPr>
+          <w:rFonts w:ascii="Corbel" w:eastAsia="Corbel" w:hAnsi="Corbel" w:cs="Corbel"/>
+          <w:color w:val="000000" w:themeColor="text1"/>
+          <w:sz w:val="26"/>
+          <w:szCs w:val="26"/>
+        </w:rPr>
+        <w:t>No onsite work will be performed under this Statement of Work. The Services described in this</w:t>
+      </w:r>
+      <w:r>
+        <w:rPr>
+          <w:rFonts w:ascii="Corbel" w:eastAsia="Corbel" w:hAnsi="Corbel" w:cs="Corbel"/>
+          <w:color w:val="000000" w:themeColor="text1"/>
+          <w:sz w:val="26"/>
+          <w:szCs w:val="26"/>
+        </w:rPr>
+        <w:t xml:space="preserve"> </w:t>
+      </w:r>
+      <w:r>
+        <w:rPr>
+          <w:rFonts w:ascii="Corbel" w:eastAsia="Corbel" w:hAnsi="Corbel" w:cs="Corbel"/>
+          <w:color w:val="000000" w:themeColor="text1"/>
+          <w:sz w:val="26"/>
+          <w:szCs w:val="26"/>
+        </w:rPr>
+        <w:t>Statement of Work will be performed remotely over a series of web conference calls.</w:t>
+      </w:r>
+      <w:r>
+        <w:rPr>
+          <w:rFonts w:ascii="Corbel" w:eastAsia="Corbel" w:hAnsi="Corbel" w:cs="Corbel"/>
+          <w:color w:val="000000" w:themeColor="text1"/>
+          <w:sz w:val="26"/>
+          <w:szCs w:val="26"/>
+        </w:rPr>
+        <w:t xml:space="preserve"> </w:t>
+      </w:r>
+      <w:r>
+        <w:rPr>
+          <w:rFonts w:ascii="Corbel" w:eastAsia="Corbel" w:hAnsi="Corbel" w:cs="Corbel"/>
+          <w:color w:val="000000" w:themeColor="text1"/>
+          <w:sz w:val="26"/>
+          <w:szCs w:val="26"/>
+        </w:rPr>
+        <w:t>The outline below lists estimated milestones for the Bullhorn Automation implementation. The</w:t>
+      </w:r>
+      <w:r>
+        <w:rPr>
+          <w:rFonts w:ascii="Corbel" w:eastAsia="Corbel" w:hAnsi="Corbel" w:cs="Corbel"/>
+          <w:color w:val="000000" w:themeColor="text1"/>
+          <w:sz w:val="26"/>
+          <w:szCs w:val="26"/>
+        </w:rPr>
+        <w:t xml:space="preserve"> </w:t>
+      </w:r>
+      <w:r>
+        <w:rPr>
+          <w:rFonts w:ascii="Corbel" w:eastAsia="Corbel" w:hAnsi="Corbel" w:cs="Corbel"/>
+          <w:color w:val="000000" w:themeColor="text1"/>
+          <w:sz w:val="26"/>
+          <w:szCs w:val="26"/>
+        </w:rPr>
+        <w:t>timing of these milestones may change depending on other Bullhorn services purchased along with</w:t>
+      </w:r>
+      <w:r>
+        <w:rPr>
+          <w:rFonts w:ascii="Corbel" w:eastAsia="Corbel" w:hAnsi="Corbel" w:cs="Corbel"/>
+          <w:color w:val="000000" w:themeColor="text1"/>
+          <w:sz w:val="26"/>
+          <w:szCs w:val="26"/>
+        </w:rPr>
+        <w:t xml:space="preserve"> </w:t>
+      </w:r>
+      <w:r>
+        <w:rPr>
+          <w:rFonts w:ascii="Corbel" w:eastAsia="Corbel" w:hAnsi="Corbel" w:cs="Corbel"/>
+          <w:color w:val="000000" w:themeColor="text1"/>
+          <w:sz w:val="26"/>
+          <w:szCs w:val="26"/>
+        </w:rPr>
+        <w:t>this implementation service. Absent other services implemented in tandem, this service is estimated</w:t>
+      </w:r>
+      <w:r>
+        <w:rPr>
+          <w:rFonts w:ascii="Corbel" w:eastAsia="Corbel" w:hAnsi="Corbel" w:cs="Corbel"/>
+          <w:color w:val="000000" w:themeColor="text1"/>
+          <w:sz w:val="26"/>
+          <w:szCs w:val="26"/>
+        </w:rPr>
+        <w:t xml:space="preserve"> </w:t>
+      </w:r>
+      <w:r>
+        <w:rPr>
+          <w:rFonts w:ascii="Corbel" w:eastAsia="Corbel" w:hAnsi="Corbel" w:cs="Corbel"/>
+          <w:color w:val="000000" w:themeColor="text1"/>
+          <w:sz w:val="26"/>
+          <w:szCs w:val="26"/>
+        </w:rPr>
+        <w:t xml:space="preserve">to take 20 hours and to be completed within </w:t>
       </w:r>
       <w:r>
         <w:rPr>
@@ -844,44 +1262,20 @@
           <w:sz w:val="26"/>
           <w:szCs w:val="26"/>
         </w:rPr>
-        <w:t>1</w:t>
-      </w:r>
-      <w:r>
-        <w:rPr>
-          <w:rFonts w:ascii="Corbel" w:eastAsia="Corbel" w:hAnsi="Corbel" w:cs="Corbel"/>
-          <w:b/>
-          <w:bCs/>
-          <w:color w:val="19AFA4"/>
-          <w:sz w:val="26"/>
-          <w:szCs w:val="26"/>
-        </w:rPr>
-        <w:t>5-16</w:t>
-      </w:r>
-      <w:r>
-        <w:rPr>
-          <w:rFonts w:ascii="Corbel" w:eastAsia="Corbel" w:hAnsi="Corbel" w:cs="Corbel"/>
-          <w:b/>
-          <w:bCs/>
-          <w:color w:val="19AFA4"/>
-          <w:sz w:val="26"/>
-          <w:szCs w:val="26"/>
-        </w:rPr>
-        <w:t xml:space="preserve"> weeks</w:t>
-      </w:r>
-      <w:r>
-        <w:rPr>
-          <w:rFonts w:ascii="Corbel" w:eastAsia="Corbel" w:hAnsi="Corbel" w:cs="Corbel"/>
-          <w:color w:val="000000" w:themeColor="text1"/>
-          <w:sz w:val="26"/>
-          <w:szCs w:val="26"/>
-        </w:rPr>
-        <w:t xml:space="preserve"> from our Kick-Off Call</w:t>
-      </w:r>
-      <w:r>
-        <w:rPr>
-          <w:rFonts w:ascii="Corbel" w:eastAsia="Corbel" w:hAnsi="Corbel" w:cs="Corbel"/>
-          <w:b/>
-          <w:bCs/>
+        <w:t>8-10 weeks</w:t>
+      </w:r>
+      <w:r>
+        <w:rPr>
+          <w:rFonts w:ascii="Corbel" w:eastAsia="Corbel" w:hAnsi="Corbel" w:cs="Corbel"/>
+          <w:color w:val="000000" w:themeColor="text1"/>
+          <w:sz w:val="26"/>
+          <w:szCs w:val="26"/>
+        </w:rPr>
+        <w:t xml:space="preserve"> from kick-off. To the extent that hours</w:t>
+      </w:r>
+      <w:r>
+        <w:rPr>
+          <w:rFonts w:ascii="Corbel" w:eastAsia="Corbel" w:hAnsi="Corbel" w:cs="Corbel"/>
           <w:color w:val="000000" w:themeColor="text1"/>
           <w:sz w:val="26"/>
           <w:szCs w:val="26"/>
@@ -895,7 +1289,25 @@
           <w:sz w:val="26"/>
           <w:szCs w:val="26"/>
         </w:rPr>
-        <w:t>to Go Live. Tonic HQ will provide regular status reports and project updates.</w:t>
+        <w:t>and/or duration exceed the estimates outlined in this document, Bullhorn will estimate hours</w:t>
+      </w:r>
+      <w:r>
+        <w:rPr>
+          <w:rFonts w:ascii="Corbel" w:eastAsia="Corbel" w:hAnsi="Corbel" w:cs="Corbel"/>
+          <w:color w:val="000000" w:themeColor="text1"/>
+          <w:sz w:val="26"/>
+          <w:szCs w:val="26"/>
+        </w:rPr>
+        <w:t xml:space="preserve"> </w:t>
+      </w:r>
+      <w:r>
+        <w:rPr>
+          <w:rFonts w:ascii="Corbel" w:eastAsia="Corbel" w:hAnsi="Corbel" w:cs="Corbel"/>
+          <w:color w:val="000000" w:themeColor="text1"/>
+          <w:sz w:val="26"/>
+          <w:szCs w:val="26"/>
+        </w:rPr>
+        <w:t>needed to complete the project and provide a change order.</w:t>
       </w:r>
     </w:p>
     <w:p>
@@ -906,7 +1318,7 @@
     <w:tbl>
       <w:tblPr>
         <w:tblStyle w:val="TableGrid"/>
-        <w:tblW w:w="0" w:type="auto"/>
+        <w:tblW w:w="9360" w:type="dxa"/>
         <w:tblLayout w:type="fixed"/>
         <w:tblLook w:val="06A0" w:firstRow="1" w:lastRow="0" w:firstColumn="1" w:lastColumn="0" w:noHBand="1" w:noVBand="1"/>
       </w:tblPr>
@@ -1120,19 +1532,56 @@
           </w:tcPr>
           <w:p>
             <w:pPr>
-              <w:rPr>
-                <w:rFonts w:ascii="Corbel" w:eastAsia="Corbel" w:hAnsi="Corbel" w:cs="Corbel"/>
-                <w:sz w:val="26"/>
-                <w:szCs w:val="26"/>
-              </w:rPr>
-            </w:pPr>
-            <w:r>
-              <w:rPr>
-                <w:rFonts w:ascii="Corbel" w:eastAsia="Corbel" w:hAnsi="Corbel" w:cs="Corbel"/>
-                <w:sz w:val="26"/>
-                <w:szCs w:val="26"/>
-              </w:rPr>
-              <w:t xml:space="preserve">Overview of project timeline, integration inclusions, project teams, </w:t>
+              <w:spacing w:after="0" w:line="240" w:lineRule="auto"/>
+              <w:rPr>
+                <w:rFonts w:ascii="Corbel" w:eastAsia="Corbel" w:hAnsi="Corbel" w:cs="Corbel"/>
+                <w:sz w:val="26"/>
+                <w:szCs w:val="26"/>
+              </w:rPr>
+            </w:pPr>
+            <w:r>
+              <w:rPr>
+                <w:rFonts w:ascii="Corbel" w:eastAsia="Corbel" w:hAnsi="Corbel" w:cs="Corbel"/>
+                <w:sz w:val="26"/>
+                <w:szCs w:val="26"/>
+              </w:rPr>
+              <w:t>Overview of project plan, Review “Setting up for</w:t>
+            </w:r>
+          </w:p>
+          <w:p>
+            <w:pPr>
+              <w:spacing w:after="0" w:line="240" w:lineRule="auto"/>
+              <w:rPr>
+                <w:rFonts w:ascii="Corbel" w:eastAsia="Corbel" w:hAnsi="Corbel" w:cs="Corbel"/>
+                <w:sz w:val="26"/>
+                <w:szCs w:val="26"/>
+              </w:rPr>
+            </w:pPr>
+            <w:r>
+              <w:rPr>
+                <w:rFonts w:ascii="Corbel" w:eastAsia="Corbel" w:hAnsi="Corbel" w:cs="Corbel"/>
+                <w:sz w:val="26"/>
+                <w:szCs w:val="26"/>
+              </w:rPr>
+              <w:t>Success: The Fundamentals of Bullhorn</w:t>
+            </w:r>
+          </w:p>
+          <w:p>
+            <w:pPr>
+              <w:spacing w:after="0" w:line="240" w:lineRule="auto"/>
+              <w:rPr>
+                <w:rFonts w:ascii="Corbel" w:eastAsia="Corbel" w:hAnsi="Corbel" w:cs="Corbel"/>
+                <w:sz w:val="26"/>
+                <w:szCs w:val="26"/>
+              </w:rPr>
+            </w:pPr>
+            <w:r>
+              <w:rPr>
+                <w:rFonts w:ascii="Corbel" w:eastAsia="Corbel" w:hAnsi="Corbel" w:cs="Corbel"/>
+                <w:sz w:val="26"/>
+                <w:szCs w:val="26"/>
+              </w:rPr>
+              <w:t xml:space="preserve">Automation” and definition of goals. This will </w:t>
             </w:r>
             <w:proofErr w:type="gramStart"/>
             <w:r>
@@ -1141,54 +1590,43 @@
                 <w:sz w:val="26"/>
                 <w:szCs w:val="26"/>
               </w:rPr>
-              <w:t>goals</w:t>
+              <w:t>be</w:t>
             </w:r>
             <w:proofErr w:type="gramEnd"/>
-            <w:r>
-              <w:rPr>
-                <w:rFonts w:ascii="Corbel" w:eastAsia="Corbel" w:hAnsi="Corbel" w:cs="Corbel"/>
-                <w:sz w:val="26"/>
-                <w:szCs w:val="26"/>
-              </w:rPr>
-              <w:t xml:space="preserve"> and action items. </w:t>
-            </w:r>
-            <w:r>
-              <w:rPr>
-                <w:rFonts w:ascii="Corbel" w:eastAsia="Corbel" w:hAnsi="Corbel" w:cs="Corbel"/>
-                <w:sz w:val="26"/>
-                <w:szCs w:val="26"/>
-              </w:rPr>
-              <w:t>(30 min)</w:t>
-            </w:r>
-            <w:r>
-              <w:rPr>
-                <w:rFonts w:ascii="Corbel" w:eastAsia="Corbel" w:hAnsi="Corbel" w:cs="Corbel"/>
-                <w:sz w:val="26"/>
-                <w:szCs w:val="26"/>
-              </w:rPr>
-              <w:t xml:space="preserve">  </w:t>
-            </w:r>
-            <w:r>
-              <w:br/>
-            </w:r>
-            <w:r>
-              <w:rPr>
-                <w:rFonts w:ascii="Corbel" w:eastAsia="Corbel" w:hAnsi="Corbel" w:cs="Corbel"/>
-                <w:sz w:val="26"/>
-                <w:szCs w:val="26"/>
-              </w:rPr>
-              <w:t xml:space="preserve"> </w:t>
-            </w:r>
-            <w:r>
-              <w:br/>
-            </w:r>
-            <w:r>
-              <w:rPr>
-                <w:rFonts w:ascii="Corbel" w:eastAsia="Corbel" w:hAnsi="Corbel" w:cs="Corbel"/>
-                <w:sz w:val="26"/>
-                <w:szCs w:val="26"/>
-              </w:rPr>
-              <w:t xml:space="preserve">Review: Client will have already completed the Location / Blueprint worksheet and shared the company logo. </w:t>
+          </w:p>
+          <w:p>
+            <w:pPr>
+              <w:rPr>
+                <w:rFonts w:ascii="Corbel" w:eastAsia="Corbel" w:hAnsi="Corbel" w:cs="Corbel"/>
+                <w:sz w:val="26"/>
+                <w:szCs w:val="26"/>
+              </w:rPr>
+            </w:pPr>
+            <w:r>
+              <w:rPr>
+                <w:rFonts w:ascii="Corbel" w:eastAsia="Corbel" w:hAnsi="Corbel" w:cs="Corbel"/>
+                <w:sz w:val="26"/>
+                <w:szCs w:val="26"/>
+              </w:rPr>
+              <w:t xml:space="preserve">a </w:t>
+            </w:r>
+            <w:proofErr w:type="gramStart"/>
+            <w:r>
+              <w:rPr>
+                <w:rFonts w:ascii="Corbel" w:eastAsia="Corbel" w:hAnsi="Corbel" w:cs="Corbel"/>
+                <w:sz w:val="26"/>
+                <w:szCs w:val="26"/>
+              </w:rPr>
+              <w:t>60 minute</w:t>
+            </w:r>
+            <w:proofErr w:type="gramEnd"/>
+            <w:r>
+              <w:rPr>
+                <w:rFonts w:ascii="Corbel" w:eastAsia="Corbel" w:hAnsi="Corbel" w:cs="Corbel"/>
+                <w:sz w:val="26"/>
+                <w:szCs w:val="26"/>
+              </w:rPr>
+              <w:t xml:space="preserve"> online meeting.</w:t>
             </w:r>
           </w:p>
         </w:tc>
@@ -1203,7 +1641,14 @@
             <w:vMerge/>
             <w:vAlign w:val="center"/>
           </w:tcPr>
-          <w:p/>
+          <w:p>
+            <w:pPr>
+              <w:rPr>
+                <w:sz w:val="26"/>
+                <w:szCs w:val="26"/>
+              </w:rPr>
+            </w:pPr>
+          </w:p>
         </w:tc>
         <w:tc>
           <w:tcPr>
@@ -1219,19 +1664,37 @@
           </w:tcPr>
           <w:p>
             <w:pPr>
-              <w:rPr>
-                <w:rFonts w:ascii="Corbel" w:eastAsia="Corbel" w:hAnsi="Corbel" w:cs="Corbel"/>
-                <w:sz w:val="26"/>
-                <w:szCs w:val="26"/>
-              </w:rPr>
-            </w:pPr>
-            <w:r>
-              <w:rPr>
-                <w:rFonts w:ascii="Corbel" w:eastAsia="Corbel" w:hAnsi="Corbel" w:cs="Corbel"/>
-                <w:sz w:val="26"/>
-                <w:szCs w:val="26"/>
-              </w:rPr>
-              <w:t xml:space="preserve">Review Setup - Able </w:t>
+              <w:spacing w:after="0" w:line="240" w:lineRule="auto"/>
+              <w:rPr>
+                <w:rFonts w:ascii="Corbel" w:eastAsia="Corbel" w:hAnsi="Corbel" w:cs="Corbel"/>
+                <w:sz w:val="26"/>
+                <w:szCs w:val="26"/>
+              </w:rPr>
+            </w:pPr>
+            <w:r>
+              <w:rPr>
+                <w:rFonts w:ascii="Corbel" w:eastAsia="Corbel" w:hAnsi="Corbel" w:cs="Corbel"/>
+                <w:sz w:val="26"/>
+                <w:szCs w:val="26"/>
+              </w:rPr>
+              <w:t>Technical Setup - Bullhorn</w:t>
+            </w:r>
+          </w:p>
+          <w:p>
+            <w:pPr>
+              <w:rPr>
+                <w:rFonts w:ascii="Corbel" w:eastAsia="Corbel" w:hAnsi="Corbel" w:cs="Corbel"/>
+                <w:sz w:val="26"/>
+                <w:szCs w:val="26"/>
+              </w:rPr>
+            </w:pPr>
+            <w:r>
+              <w:rPr>
+                <w:rFonts w:ascii="Corbel" w:eastAsia="Corbel" w:hAnsi="Corbel" w:cs="Corbel"/>
+                <w:sz w:val="26"/>
+                <w:szCs w:val="26"/>
+              </w:rPr>
+              <w:t>Automation</w:t>
             </w:r>
           </w:p>
         </w:tc>
@@ -1248,19 +1711,55 @@
           </w:tcPr>
           <w:p>
             <w:pPr>
-              <w:rPr>
-                <w:rFonts w:ascii="Corbel" w:eastAsia="Corbel" w:hAnsi="Corbel" w:cs="Corbel"/>
-                <w:sz w:val="26"/>
-                <w:szCs w:val="26"/>
-              </w:rPr>
-            </w:pPr>
-            <w:r>
-              <w:rPr>
-                <w:rFonts w:ascii="Corbel" w:eastAsia="Corbel" w:hAnsi="Corbel" w:cs="Corbel"/>
-                <w:sz w:val="26"/>
-                <w:szCs w:val="26"/>
-              </w:rPr>
-              <w:t xml:space="preserve">New Staging Instance created prior to kick off. </w:t>
+              <w:spacing w:after="0" w:line="240" w:lineRule="auto"/>
+              <w:rPr>
+                <w:rFonts w:ascii="Corbel" w:eastAsia="Corbel" w:hAnsi="Corbel" w:cs="Corbel"/>
+                <w:sz w:val="26"/>
+                <w:szCs w:val="26"/>
+              </w:rPr>
+            </w:pPr>
+            <w:r>
+              <w:rPr>
+                <w:rFonts w:ascii="Corbel" w:eastAsia="Corbel" w:hAnsi="Corbel" w:cs="Corbel"/>
+                <w:sz w:val="26"/>
+                <w:szCs w:val="26"/>
+              </w:rPr>
+              <w:t>Data sync, email domain*, SMS provisioning*, a</w:t>
+            </w:r>
+          </w:p>
+          <w:p>
+            <w:pPr>
+              <w:spacing w:after="0" w:line="240" w:lineRule="auto"/>
+              <w:rPr>
+                <w:rFonts w:ascii="Corbel" w:eastAsia="Corbel" w:hAnsi="Corbel" w:cs="Corbel"/>
+                <w:sz w:val="26"/>
+                <w:szCs w:val="26"/>
+              </w:rPr>
+            </w:pPr>
+            <w:r>
+              <w:rPr>
+                <w:rFonts w:ascii="Corbel" w:eastAsia="Corbel" w:hAnsi="Corbel" w:cs="Corbel"/>
+                <w:sz w:val="26"/>
+                <w:szCs w:val="26"/>
+              </w:rPr>
+              <w:t>custom tab and a custom field in the Bullhorn</w:t>
+            </w:r>
+          </w:p>
+          <w:p>
+            <w:pPr>
+              <w:rPr>
+                <w:rFonts w:ascii="Corbel" w:eastAsia="Corbel" w:hAnsi="Corbel" w:cs="Corbel"/>
+                <w:sz w:val="26"/>
+                <w:szCs w:val="26"/>
+              </w:rPr>
+            </w:pPr>
+            <w:r>
+              <w:rPr>
+                <w:rFonts w:ascii="Corbel" w:eastAsia="Corbel" w:hAnsi="Corbel" w:cs="Corbel"/>
+                <w:sz w:val="26"/>
+                <w:szCs w:val="26"/>
+              </w:rPr>
+              <w:t>ATS &amp; CRM.</w:t>
             </w:r>
           </w:p>
         </w:tc>
@@ -1275,7 +1774,14 @@
             <w:vMerge/>
             <w:vAlign w:val="center"/>
           </w:tcPr>
-          <w:p/>
+          <w:p>
+            <w:pPr>
+              <w:rPr>
+                <w:sz w:val="26"/>
+                <w:szCs w:val="26"/>
+              </w:rPr>
+            </w:pPr>
+          </w:p>
         </w:tc>
         <w:tc>
           <w:tcPr>
@@ -1303,7 +1809,7 @@
                 <w:sz w:val="26"/>
                 <w:szCs w:val="26"/>
               </w:rPr>
-              <w:t xml:space="preserve">Client completion </w:t>
+              <w:t>Client Technical Setup</w:t>
             </w:r>
           </w:p>
         </w:tc>
@@ -1320,19 +1826,37 @@
           </w:tcPr>
           <w:p>
             <w:pPr>
-              <w:rPr>
-                <w:rFonts w:ascii="Corbel" w:eastAsia="Corbel" w:hAnsi="Corbel" w:cs="Corbel"/>
-                <w:sz w:val="26"/>
-                <w:szCs w:val="26"/>
-              </w:rPr>
-            </w:pPr>
-            <w:r>
-              <w:rPr>
-                <w:rFonts w:ascii="Corbel" w:eastAsia="Corbel" w:hAnsi="Corbel" w:cs="Corbel"/>
-                <w:sz w:val="26"/>
-                <w:szCs w:val="26"/>
-              </w:rPr>
-              <w:t xml:space="preserve">Client will deliver all Core and Client forms  </w:t>
+              <w:spacing w:after="0" w:line="240" w:lineRule="auto"/>
+              <w:rPr>
+                <w:rFonts w:ascii="Corbel" w:eastAsia="Corbel" w:hAnsi="Corbel" w:cs="Corbel"/>
+                <w:sz w:val="26"/>
+                <w:szCs w:val="26"/>
+              </w:rPr>
+            </w:pPr>
+            <w:r>
+              <w:rPr>
+                <w:rFonts w:ascii="Corbel" w:eastAsia="Corbel" w:hAnsi="Corbel" w:cs="Corbel"/>
+                <w:sz w:val="26"/>
+                <w:szCs w:val="26"/>
+              </w:rPr>
+              <w:t>Email domain*, SMS settings* and Website</w:t>
+            </w:r>
+          </w:p>
+          <w:p>
+            <w:pPr>
+              <w:rPr>
+                <w:rFonts w:ascii="Corbel" w:eastAsia="Corbel" w:hAnsi="Corbel" w:cs="Corbel"/>
+                <w:sz w:val="26"/>
+                <w:szCs w:val="26"/>
+              </w:rPr>
+            </w:pPr>
+            <w:r>
+              <w:rPr>
+                <w:rFonts w:ascii="Corbel" w:eastAsia="Corbel" w:hAnsi="Corbel" w:cs="Corbel"/>
+                <w:sz w:val="26"/>
+                <w:szCs w:val="26"/>
+              </w:rPr>
+              <w:t>update.</w:t>
             </w:r>
           </w:p>
         </w:tc>
@@ -1347,7 +1871,14 @@
             <w:vMerge/>
             <w:vAlign w:val="center"/>
           </w:tcPr>
-          <w:p/>
+          <w:p>
+            <w:pPr>
+              <w:rPr>
+                <w:sz w:val="26"/>
+                <w:szCs w:val="26"/>
+              </w:rPr>
+            </w:pPr>
+          </w:p>
         </w:tc>
         <w:tc>
           <w:tcPr>
@@ -1361,7 +1892,22 @@
             <w:shd w:val="clear" w:color="auto" w:fill="FFFFFF" w:themeFill="background1"/>
             <w:vAlign w:val="center"/>
           </w:tcPr>
-          <w:p/>
+          <w:p>
+            <w:pPr>
+              <w:rPr>
+                <w:sz w:val="26"/>
+                <w:szCs w:val="26"/>
+              </w:rPr>
+            </w:pPr>
+            <w:r>
+              <w:rPr>
+                <w:rFonts w:ascii="Corbel" w:eastAsia="Corbel" w:hAnsi="Corbel" w:cs="Corbel"/>
+                <w:sz w:val="26"/>
+                <w:szCs w:val="26"/>
+              </w:rPr>
+              <w:t>Client eLearning</w:t>
+            </w:r>
+          </w:p>
         </w:tc>
         <w:tc>
           <w:tcPr>
@@ -1376,19 +1922,47 @@
           </w:tcPr>
           <w:p>
             <w:pPr>
-              <w:rPr>
-                <w:rFonts w:ascii="Corbel" w:eastAsia="Corbel" w:hAnsi="Corbel" w:cs="Corbel"/>
-                <w:sz w:val="26"/>
-                <w:szCs w:val="26"/>
-              </w:rPr>
-            </w:pPr>
-            <w:r>
-              <w:rPr>
-                <w:rFonts w:ascii="Corbel" w:eastAsia="Corbel" w:hAnsi="Corbel" w:cs="Corbel"/>
-                <w:sz w:val="26"/>
-                <w:szCs w:val="26"/>
-              </w:rPr>
-              <w:t xml:space="preserve">Forms are provided by Client (150).  </w:t>
+              <w:spacing w:after="0" w:line="240" w:lineRule="auto"/>
+              <w:rPr>
+                <w:rFonts w:ascii="Corbel" w:eastAsia="Corbel" w:hAnsi="Corbel" w:cs="Corbel"/>
+                <w:sz w:val="26"/>
+                <w:szCs w:val="26"/>
+              </w:rPr>
+            </w:pPr>
+            <w:r>
+              <w:rPr>
+                <w:rFonts w:ascii="Corbel" w:eastAsia="Corbel" w:hAnsi="Corbel" w:cs="Corbel"/>
+                <w:sz w:val="26"/>
+                <w:szCs w:val="26"/>
+              </w:rPr>
+              <w:t>Client will complete a subset of the self-</w:t>
+            </w:r>
+            <w:proofErr w:type="gramStart"/>
+            <w:r>
+              <w:rPr>
+                <w:rFonts w:ascii="Corbel" w:eastAsia="Corbel" w:hAnsi="Corbel" w:cs="Corbel"/>
+                <w:sz w:val="26"/>
+                <w:szCs w:val="26"/>
+              </w:rPr>
+              <w:t>paced</w:t>
+            </w:r>
+            <w:proofErr w:type="gramEnd"/>
+          </w:p>
+          <w:p>
+            <w:pPr>
+              <w:rPr>
+                <w:rFonts w:ascii="Corbel" w:eastAsia="Corbel" w:hAnsi="Corbel" w:cs="Corbel"/>
+                <w:sz w:val="26"/>
+                <w:szCs w:val="26"/>
+              </w:rPr>
+            </w:pPr>
+            <w:r>
+              <w:rPr>
+                <w:rFonts w:ascii="Corbel" w:eastAsia="Corbel" w:hAnsi="Corbel" w:cs="Corbel"/>
+                <w:sz w:val="26"/>
+                <w:szCs w:val="26"/>
+              </w:rPr>
+              <w:t>eLearning modules within 3 days of kickoff.</w:t>
             </w:r>
           </w:p>
         </w:tc>
@@ -1403,7 +1977,14 @@
             <w:vMerge/>
             <w:vAlign w:val="center"/>
           </w:tcPr>
-          <w:p/>
+          <w:p>
+            <w:pPr>
+              <w:rPr>
+                <w:sz w:val="26"/>
+                <w:szCs w:val="26"/>
+              </w:rPr>
+            </w:pPr>
+          </w:p>
         </w:tc>
         <w:tc>
           <w:tcPr>
@@ -1417,7 +1998,30 @@
             <w:shd w:val="clear" w:color="auto" w:fill="FFFFFF" w:themeFill="background1"/>
             <w:vAlign w:val="center"/>
           </w:tcPr>
-          <w:p/>
+          <w:p>
+            <w:pPr>
+              <w:rPr>
+                <w:sz w:val="26"/>
+                <w:szCs w:val="26"/>
+              </w:rPr>
+            </w:pPr>
+            <w:r>
+              <w:rPr>
+                <w:rFonts w:ascii="Corbel" w:eastAsia="Corbel" w:hAnsi="Corbel" w:cs="Corbel"/>
+                <w:sz w:val="26"/>
+                <w:szCs w:val="26"/>
+              </w:rPr>
+              <w:t>“</w:t>
+            </w:r>
+            <w:r>
+              <w:rPr>
+                <w:rFonts w:ascii="Corbel" w:eastAsia="Corbel" w:hAnsi="Corbel" w:cs="Corbel"/>
+                <w:sz w:val="26"/>
+                <w:szCs w:val="26"/>
+              </w:rPr>
+              <w:t>Build 1” workshop</w:t>
+            </w:r>
+          </w:p>
         </w:tc>
         <w:tc>
           <w:tcPr>
@@ -1432,19 +2036,91 @@
           </w:tcPr>
           <w:p>
             <w:pPr>
-              <w:rPr>
-                <w:rFonts w:ascii="Corbel" w:eastAsia="Corbel" w:hAnsi="Corbel" w:cs="Corbel"/>
-                <w:sz w:val="26"/>
-                <w:szCs w:val="26"/>
-              </w:rPr>
-            </w:pPr>
-            <w:r>
-              <w:rPr>
-                <w:rFonts w:ascii="Corbel" w:eastAsia="Corbel" w:hAnsi="Corbel" w:cs="Corbel"/>
-                <w:sz w:val="26"/>
-                <w:szCs w:val="26"/>
-              </w:rPr>
-              <w:t xml:space="preserve"> </w:t>
+              <w:spacing w:after="0" w:line="240" w:lineRule="auto"/>
+              <w:rPr>
+                <w:rFonts w:ascii="Corbel" w:eastAsia="Corbel" w:hAnsi="Corbel" w:cs="Corbel"/>
+                <w:sz w:val="26"/>
+                <w:szCs w:val="26"/>
+              </w:rPr>
+            </w:pPr>
+            <w:r>
+              <w:rPr>
+                <w:rFonts w:ascii="Corbel" w:eastAsia="Corbel" w:hAnsi="Corbel" w:cs="Corbel"/>
+                <w:sz w:val="26"/>
+                <w:szCs w:val="26"/>
+              </w:rPr>
+              <w:t>Automation Training / General Knowledge.</w:t>
+            </w:r>
+          </w:p>
+          <w:p>
+            <w:pPr>
+              <w:spacing w:after="0" w:line="240" w:lineRule="auto"/>
+              <w:rPr>
+                <w:rFonts w:ascii="Corbel" w:eastAsia="Corbel" w:hAnsi="Corbel" w:cs="Corbel"/>
+                <w:sz w:val="26"/>
+                <w:szCs w:val="26"/>
+              </w:rPr>
+            </w:pPr>
+            <w:r>
+              <w:rPr>
+                <w:rFonts w:ascii="Corbel" w:eastAsia="Corbel" w:hAnsi="Corbel" w:cs="Corbel"/>
+                <w:sz w:val="26"/>
+                <w:szCs w:val="26"/>
+              </w:rPr>
+              <w:t>Client and the Bullhorn Strategic Consultant will</w:t>
+            </w:r>
+          </w:p>
+          <w:p>
+            <w:pPr>
+              <w:spacing w:after="0" w:line="240" w:lineRule="auto"/>
+              <w:rPr>
+                <w:rFonts w:ascii="Corbel" w:eastAsia="Corbel" w:hAnsi="Corbel" w:cs="Corbel"/>
+                <w:sz w:val="26"/>
+                <w:szCs w:val="26"/>
+              </w:rPr>
+            </w:pPr>
+            <w:r>
+              <w:rPr>
+                <w:rFonts w:ascii="Corbel" w:eastAsia="Corbel" w:hAnsi="Corbel" w:cs="Corbel"/>
+                <w:sz w:val="26"/>
+                <w:szCs w:val="26"/>
+              </w:rPr>
+              <w:t>work through 4 of the top standard use cases to</w:t>
+            </w:r>
+          </w:p>
+          <w:p>
+            <w:pPr>
+              <w:spacing w:after="0" w:line="240" w:lineRule="auto"/>
+              <w:rPr>
+                <w:rFonts w:ascii="Corbel" w:eastAsia="Corbel" w:hAnsi="Corbel" w:cs="Corbel"/>
+                <w:sz w:val="26"/>
+                <w:szCs w:val="26"/>
+              </w:rPr>
+            </w:pPr>
+            <w:r>
+              <w:rPr>
+                <w:rFonts w:ascii="Corbel" w:eastAsia="Corbel" w:hAnsi="Corbel" w:cs="Corbel"/>
+                <w:sz w:val="26"/>
+                <w:szCs w:val="26"/>
+              </w:rPr>
+              <w:t>implement using pre-existing Blueprints (BP).</w:t>
+            </w:r>
+          </w:p>
+          <w:p>
+            <w:pPr>
+              <w:rPr>
+                <w:rFonts w:ascii="Corbel" w:eastAsia="Corbel" w:hAnsi="Corbel" w:cs="Corbel"/>
+                <w:sz w:val="26"/>
+                <w:szCs w:val="26"/>
+              </w:rPr>
+            </w:pPr>
+            <w:r>
+              <w:rPr>
+                <w:rFonts w:ascii="Corbel" w:eastAsia="Corbel" w:hAnsi="Corbel" w:cs="Corbel"/>
+                <w:sz w:val="26"/>
+                <w:szCs w:val="26"/>
+              </w:rPr>
+              <w:t>This will be a 90 min online meeting</w:t>
             </w:r>
           </w:p>
         </w:tc>
@@ -1459,7 +2135,14 @@
             <w:vMerge/>
             <w:vAlign w:val="center"/>
           </w:tcPr>
-          <w:p/>
+          <w:p>
+            <w:pPr>
+              <w:rPr>
+                <w:sz w:val="26"/>
+                <w:szCs w:val="26"/>
+              </w:rPr>
+            </w:pPr>
+          </w:p>
         </w:tc>
         <w:tc>
           <w:tcPr>
@@ -1473,7 +2156,21 @@
             <w:shd w:val="clear" w:color="auto" w:fill="FFFFFF" w:themeFill="background1"/>
             <w:vAlign w:val="center"/>
           </w:tcPr>
-          <w:p/>
+          <w:p>
+            <w:pPr>
+              <w:rPr>
+                <w:sz w:val="26"/>
+                <w:szCs w:val="26"/>
+              </w:rPr>
+            </w:pPr>
+            <w:r>
+              <w:rPr>
+                <w:sz w:val="26"/>
+                <w:szCs w:val="26"/>
+              </w:rPr>
+              <w:t>Client completion</w:t>
+            </w:r>
+          </w:p>
         </w:tc>
         <w:tc>
           <w:tcPr>
@@ -1496,123 +2193,10 @@
             </w:pPr>
             <w:r>
               <w:rPr>
-                <w:rFonts w:ascii="Corbel" w:eastAsia="Corbel" w:hAnsi="Corbel" w:cs="Corbel"/>
-                <w:sz w:val="26"/>
-                <w:szCs w:val="26"/>
-              </w:rPr>
-              <w:t xml:space="preserve">Name of participants that will create forms for Admin user log in.  </w:t>
-            </w:r>
-          </w:p>
-        </w:tc>
-      </w:tr>
-      <w:tr>
-        <w:trPr>
-          <w:trHeight w:val="345"/>
-        </w:trPr>
-        <w:tc>
-          <w:tcPr>
-            <w:tcW w:w="1352" w:type="dxa"/>
-            <w:vMerge/>
-            <w:vAlign w:val="center"/>
-          </w:tcPr>
-          <w:p/>
-        </w:tc>
-        <w:tc>
-          <w:tcPr>
-            <w:tcW w:w="2334" w:type="dxa"/>
-            <w:tcBorders>
-              <w:top w:val="nil"/>
-              <w:left w:val="nil"/>
-              <w:bottom w:val="nil"/>
-              <w:right w:val="single" w:sz="4" w:space="0" w:color="9CC2E5" w:themeColor="accent5" w:themeTint="99"/>
-            </w:tcBorders>
-            <w:shd w:val="clear" w:color="auto" w:fill="FFFFFF" w:themeFill="background1"/>
-            <w:vAlign w:val="center"/>
-          </w:tcPr>
-          <w:p/>
-        </w:tc>
-        <w:tc>
-          <w:tcPr>
-            <w:tcW w:w="5674" w:type="dxa"/>
-            <w:tcBorders>
-              <w:top w:val="nil"/>
-              <w:left w:val="single" w:sz="4" w:space="0" w:color="9CC2E5" w:themeColor="accent5" w:themeTint="99"/>
-              <w:bottom w:val="nil"/>
-              <w:right w:val="single" w:sz="8" w:space="0" w:color="B4C6E7" w:themeColor="accent1" w:themeTint="66"/>
-            </w:tcBorders>
-            <w:shd w:val="clear" w:color="auto" w:fill="FFFFFF" w:themeFill="background1"/>
-          </w:tcPr>
-          <w:p>
-            <w:pPr>
-              <w:rPr>
-                <w:rFonts w:ascii="Corbel" w:eastAsia="Corbel" w:hAnsi="Corbel" w:cs="Corbel"/>
-                <w:sz w:val="26"/>
-                <w:szCs w:val="26"/>
-              </w:rPr>
-            </w:pPr>
-            <w:r>
-              <w:rPr>
-                <w:rFonts w:ascii="Corbel" w:eastAsia="Corbel" w:hAnsi="Corbel" w:cs="Corbel"/>
-                <w:sz w:val="26"/>
-                <w:szCs w:val="26"/>
-              </w:rPr>
-              <w:t xml:space="preserve"> </w:t>
-            </w:r>
-          </w:p>
-        </w:tc>
-      </w:tr>
-      <w:tr>
-        <w:trPr>
-          <w:trHeight w:val="345"/>
-        </w:trPr>
-        <w:tc>
-          <w:tcPr>
-            <w:tcW w:w="1352" w:type="dxa"/>
-            <w:vMerge/>
-            <w:vAlign w:val="center"/>
-          </w:tcPr>
-          <w:p/>
-        </w:tc>
-        <w:tc>
-          <w:tcPr>
-            <w:tcW w:w="2334" w:type="dxa"/>
-            <w:tcBorders>
-              <w:top w:val="nil"/>
-              <w:left w:val="nil"/>
-              <w:bottom w:val="single" w:sz="4" w:space="0" w:color="9CC2E5" w:themeColor="accent5" w:themeTint="99"/>
-              <w:right w:val="single" w:sz="4" w:space="0" w:color="9CC2E5" w:themeColor="accent5" w:themeTint="99"/>
-            </w:tcBorders>
-            <w:shd w:val="clear" w:color="auto" w:fill="FFFFFF" w:themeFill="background1"/>
-            <w:vAlign w:val="center"/>
-          </w:tcPr>
-          <w:p/>
-        </w:tc>
-        <w:tc>
-          <w:tcPr>
-            <w:tcW w:w="5674" w:type="dxa"/>
-            <w:tcBorders>
-              <w:top w:val="nil"/>
-              <w:left w:val="single" w:sz="4" w:space="0" w:color="9CC2E5" w:themeColor="accent5" w:themeTint="99"/>
-              <w:bottom w:val="single" w:sz="4" w:space="0" w:color="9CC2E5" w:themeColor="accent5" w:themeTint="99"/>
-              <w:right w:val="single" w:sz="8" w:space="0" w:color="B4C6E7" w:themeColor="accent1" w:themeTint="66"/>
-            </w:tcBorders>
-            <w:shd w:val="clear" w:color="auto" w:fill="FFFFFF" w:themeFill="background1"/>
-          </w:tcPr>
-          <w:p>
-            <w:pPr>
-              <w:rPr>
-                <w:rFonts w:ascii="Corbel" w:eastAsia="Corbel" w:hAnsi="Corbel" w:cs="Corbel"/>
-                <w:sz w:val="26"/>
-                <w:szCs w:val="26"/>
-              </w:rPr>
-            </w:pPr>
-            <w:r>
-              <w:rPr>
-                <w:rFonts w:ascii="Corbel" w:eastAsia="Corbel" w:hAnsi="Corbel" w:cs="Corbel"/>
-                <w:sz w:val="26"/>
-                <w:szCs w:val="26"/>
-              </w:rPr>
-              <w:t xml:space="preserve">Client will complete E-Verify. agreement and company profile. </w:t>
+                <w:sz w:val="26"/>
+                <w:szCs w:val="26"/>
+              </w:rPr>
+              <w:t>Client will complete any content or other outstanding tasks from the initial workshop prior to Build 2 workshop.</w:t>
             </w:r>
           </w:p>
         </w:tc>
@@ -1624,10 +2208,10 @@
         <w:tc>
           <w:tcPr>
             <w:tcW w:w="1352" w:type="dxa"/>
+            <w:vMerge w:val="restart"/>
             <w:tcBorders>
               <w:top w:val="single" w:sz="4" w:space="0" w:color="B4C6E7" w:themeColor="accent1" w:themeTint="66"/>
               <w:left w:val="single" w:sz="8" w:space="0" w:color="B4C6E7" w:themeColor="accent1" w:themeTint="66"/>
-              <w:bottom w:val="single" w:sz="4" w:space="0" w:color="B4C6E7" w:themeColor="accent1" w:themeTint="66"/>
               <w:right w:val="single" w:sz="4" w:space="0" w:color="B4C6E7" w:themeColor="accent1" w:themeTint="66"/>
             </w:tcBorders>
             <w:vAlign w:val="bottom"/>
@@ -1650,16 +2234,6 @@
                 <w:szCs w:val="26"/>
               </w:rPr>
               <w:t>Week 2</w:t>
-            </w:r>
-            <w:r>
-              <w:rPr>
-                <w:rFonts w:ascii="Corbel" w:eastAsia="Corbel" w:hAnsi="Corbel" w:cs="Corbel"/>
-                <w:b/>
-                <w:bCs/>
-                <w:sz w:val="26"/>
-                <w:szCs w:val="26"/>
-              </w:rPr>
-              <w:t xml:space="preserve"> </w:t>
             </w:r>
           </w:p>
         </w:tc>
@@ -1688,7 +2262,23 @@
                 <w:sz w:val="26"/>
                 <w:szCs w:val="26"/>
               </w:rPr>
-              <w:t xml:space="preserve">Tonic HQ completion </w:t>
+              <w:t xml:space="preserve">“Build </w:t>
+            </w:r>
+            <w:r>
+              <w:rPr>
+                <w:rFonts w:ascii="Corbel" w:eastAsia="Corbel" w:hAnsi="Corbel" w:cs="Corbel"/>
+                <w:sz w:val="26"/>
+                <w:szCs w:val="26"/>
+              </w:rPr>
+              <w:t>2</w:t>
+            </w:r>
+            <w:r>
+              <w:rPr>
+                <w:rFonts w:ascii="Corbel" w:eastAsia="Corbel" w:hAnsi="Corbel" w:cs="Corbel"/>
+                <w:sz w:val="26"/>
+                <w:szCs w:val="26"/>
+              </w:rPr>
+              <w:t>” workshop</w:t>
             </w:r>
           </w:p>
         </w:tc>
@@ -1712,11 +2302,92 @@
             </w:pPr>
             <w:r>
               <w:rPr>
-                <w:rFonts w:ascii="Corbel" w:eastAsia="Corbel" w:hAnsi="Corbel" w:cs="Corbel"/>
-                <w:sz w:val="26"/>
-                <w:szCs w:val="26"/>
-              </w:rPr>
-              <w:t xml:space="preserve">Form Audit of 150 client forms (15 hours). </w:t>
+                <w:sz w:val="26"/>
+                <w:szCs w:val="26"/>
+              </w:rPr>
+              <w:t>Client hands-on experiences with Bullhorn Strategic Consultant support to create 3 additional standard automations using pre-existing Blueprints (BP). This will be a 90 min online meeting</w:t>
+            </w:r>
+          </w:p>
+        </w:tc>
+      </w:tr>
+      <w:tr>
+        <w:trPr>
+          <w:trHeight w:val="600"/>
+        </w:trPr>
+        <w:tc>
+          <w:tcPr>
+            <w:tcW w:w="1352" w:type="dxa"/>
+            <w:vMerge/>
+            <w:tcBorders>
+              <w:left w:val="single" w:sz="8" w:space="0" w:color="B4C6E7" w:themeColor="accent1" w:themeTint="66"/>
+              <w:bottom w:val="single" w:sz="4" w:space="0" w:color="B4C6E7" w:themeColor="accent1" w:themeTint="66"/>
+              <w:right w:val="single" w:sz="4" w:space="0" w:color="B4C6E7" w:themeColor="accent1" w:themeTint="66"/>
+            </w:tcBorders>
+            <w:vAlign w:val="bottom"/>
+          </w:tcPr>
+          <w:p>
+            <w:pPr>
+              <w:jc w:val="center"/>
+              <w:rPr>
+                <w:rFonts w:ascii="Corbel" w:eastAsia="Corbel" w:hAnsi="Corbel" w:cs="Corbel"/>
+                <w:sz w:val="26"/>
+                <w:szCs w:val="26"/>
+              </w:rPr>
+            </w:pPr>
+          </w:p>
+        </w:tc>
+        <w:tc>
+          <w:tcPr>
+            <w:tcW w:w="2334" w:type="dxa"/>
+            <w:tcBorders>
+              <w:top w:val="single" w:sz="4" w:space="0" w:color="9CC2E5" w:themeColor="accent5" w:themeTint="99"/>
+              <w:left w:val="single" w:sz="4" w:space="0" w:color="B4C6E7" w:themeColor="accent1" w:themeTint="66"/>
+              <w:bottom w:val="nil"/>
+              <w:right w:val="single" w:sz="4" w:space="0" w:color="9CC2E5" w:themeColor="accent5" w:themeTint="99"/>
+            </w:tcBorders>
+            <w:vAlign w:val="center"/>
+          </w:tcPr>
+          <w:p>
+            <w:pPr>
+              <w:rPr>
+                <w:rFonts w:ascii="Corbel" w:eastAsia="Corbel" w:hAnsi="Corbel" w:cs="Corbel"/>
+                <w:sz w:val="26"/>
+                <w:szCs w:val="26"/>
+              </w:rPr>
+            </w:pPr>
+            <w:r>
+              <w:rPr>
+                <w:sz w:val="26"/>
+                <w:szCs w:val="26"/>
+              </w:rPr>
+              <w:t>Client completion</w:t>
+            </w:r>
+          </w:p>
+        </w:tc>
+        <w:tc>
+          <w:tcPr>
+            <w:tcW w:w="5674" w:type="dxa"/>
+            <w:tcBorders>
+              <w:top w:val="single" w:sz="4" w:space="0" w:color="9CC2E5" w:themeColor="accent5" w:themeTint="99"/>
+              <w:left w:val="single" w:sz="4" w:space="0" w:color="9CC2E5" w:themeColor="accent5" w:themeTint="99"/>
+              <w:bottom w:val="nil"/>
+              <w:right w:val="single" w:sz="8" w:space="0" w:color="B4C6E7" w:themeColor="accent1" w:themeTint="66"/>
+            </w:tcBorders>
+          </w:tcPr>
+          <w:p>
+            <w:pPr>
+              <w:rPr>
+                <w:rFonts w:ascii="Corbel" w:eastAsia="Corbel" w:hAnsi="Corbel" w:cs="Corbel"/>
+                <w:sz w:val="26"/>
+                <w:szCs w:val="26"/>
+              </w:rPr>
+            </w:pPr>
+            <w:r>
+              <w:rPr>
+                <w:sz w:val="26"/>
+                <w:szCs w:val="26"/>
+              </w:rPr>
+              <w:t>Client will complete 2 standard automations from Blueprints, and complete outstanding tasks from the initial workshops prior to Build 3 workshop</w:t>
             </w:r>
           </w:p>
         </w:tc>
@@ -1753,6 +2424,7 @@
                 <w:sz w:val="26"/>
                 <w:szCs w:val="26"/>
               </w:rPr>
+              <w:lastRenderedPageBreak/>
               <w:t xml:space="preserve">Week 3 </w:t>
             </w:r>
           </w:p>
@@ -1784,7 +2456,23 @@
                 <w:sz w:val="26"/>
                 <w:szCs w:val="26"/>
               </w:rPr>
-              <w:t>Form Building Best Practices and Consulting</w:t>
+              <w:t xml:space="preserve">“Build </w:t>
+            </w:r>
+            <w:r>
+              <w:rPr>
+                <w:rFonts w:ascii="Corbel" w:eastAsia="Corbel" w:hAnsi="Corbel" w:cs="Corbel"/>
+                <w:sz w:val="26"/>
+                <w:szCs w:val="26"/>
+              </w:rPr>
+              <w:t>3</w:t>
+            </w:r>
+            <w:r>
+              <w:rPr>
+                <w:rFonts w:ascii="Corbel" w:eastAsia="Corbel" w:hAnsi="Corbel" w:cs="Corbel"/>
+                <w:sz w:val="26"/>
+                <w:szCs w:val="26"/>
+              </w:rPr>
+              <w:t>” workshop</w:t>
             </w:r>
           </w:p>
         </w:tc>
@@ -1810,11 +2498,10 @@
             </w:pPr>
             <w:r>
               <w:rPr>
-                <w:rFonts w:ascii="Corbel" w:eastAsia="Corbel" w:hAnsi="Corbel" w:cs="Corbel"/>
-                <w:sz w:val="26"/>
-                <w:szCs w:val="26"/>
-              </w:rPr>
-              <w:t>Implementation Consultant review and give recommendations on how to update the PDFs.  Utilizing Form Implementation Workbook. (90 min)</w:t>
+                <w:sz w:val="26"/>
+                <w:szCs w:val="26"/>
+              </w:rPr>
+              <w:t>Client hands-on experiences with Bullhorn Strategic Consultant support to create 3 additional standard automations using pre-existing Blueprints. Client will “activate” automations created in previous Build workshops. This will be a 90 min online meeting.</w:t>
             </w:r>
           </w:p>
         </w:tc>
@@ -1829,7 +2516,14 @@
             <w:vMerge/>
             <w:vAlign w:val="center"/>
           </w:tcPr>
-          <w:p/>
+          <w:p>
+            <w:pPr>
+              <w:rPr>
+                <w:sz w:val="26"/>
+                <w:szCs w:val="26"/>
+              </w:rPr>
+            </w:pPr>
+          </w:p>
         </w:tc>
         <w:tc>
           <w:tcPr>
@@ -1837,7 +2531,14 @@
             <w:vMerge/>
             <w:vAlign w:val="center"/>
           </w:tcPr>
-          <w:p/>
+          <w:p>
+            <w:pPr>
+              <w:rPr>
+                <w:sz w:val="26"/>
+                <w:szCs w:val="26"/>
+              </w:rPr>
+            </w:pPr>
+          </w:p>
         </w:tc>
         <w:tc>
           <w:tcPr>
@@ -1845,7 +2546,14 @@
             <w:vMerge/>
             <w:vAlign w:val="center"/>
           </w:tcPr>
-          <w:p/>
+          <w:p>
+            <w:pPr>
+              <w:rPr>
+                <w:sz w:val="26"/>
+                <w:szCs w:val="26"/>
+              </w:rPr>
+            </w:pPr>
+          </w:p>
         </w:tc>
       </w:tr>
       <w:tr>
@@ -1858,7 +2566,14 @@
             <w:vMerge/>
             <w:vAlign w:val="center"/>
           </w:tcPr>
-          <w:p/>
+          <w:p>
+            <w:pPr>
+              <w:rPr>
+                <w:sz w:val="26"/>
+                <w:szCs w:val="26"/>
+              </w:rPr>
+            </w:pPr>
+          </w:p>
         </w:tc>
         <w:tc>
           <w:tcPr>
@@ -1866,7 +2581,14 @@
             <w:vMerge/>
             <w:vAlign w:val="center"/>
           </w:tcPr>
-          <w:p/>
+          <w:p>
+            <w:pPr>
+              <w:rPr>
+                <w:sz w:val="26"/>
+                <w:szCs w:val="26"/>
+              </w:rPr>
+            </w:pPr>
+          </w:p>
         </w:tc>
         <w:tc>
           <w:tcPr>
@@ -1874,7 +2596,14 @@
             <w:vMerge/>
             <w:vAlign w:val="center"/>
           </w:tcPr>
-          <w:p/>
+          <w:p>
+            <w:pPr>
+              <w:rPr>
+                <w:sz w:val="26"/>
+                <w:szCs w:val="26"/>
+              </w:rPr>
+            </w:pPr>
+          </w:p>
         </w:tc>
       </w:tr>
       <w:tr>
@@ -1887,7 +2616,14 @@
             <w:vMerge/>
             <w:vAlign w:val="center"/>
           </w:tcPr>
-          <w:p/>
+          <w:p>
+            <w:pPr>
+              <w:rPr>
+                <w:sz w:val="26"/>
+                <w:szCs w:val="26"/>
+              </w:rPr>
+            </w:pPr>
+          </w:p>
         </w:tc>
         <w:tc>
           <w:tcPr>
@@ -1915,7 +2651,7 @@
                 <w:sz w:val="26"/>
                 <w:szCs w:val="26"/>
               </w:rPr>
-              <w:t xml:space="preserve">Tonic HQ completion </w:t>
+              <w:t xml:space="preserve">Client completion </w:t>
             </w:r>
           </w:p>
         </w:tc>
@@ -1940,83 +2676,10 @@
             </w:pPr>
             <w:r>
               <w:rPr>
-                <w:rFonts w:ascii="Corbel" w:eastAsia="Corbel" w:hAnsi="Corbel" w:cs="Corbel"/>
-                <w:sz w:val="26"/>
-                <w:szCs w:val="26"/>
-              </w:rPr>
-              <w:t xml:space="preserve">Implementation Consultant will begin form build for ready Forms. </w:t>
-            </w:r>
-          </w:p>
-        </w:tc>
-      </w:tr>
-      <w:tr>
-        <w:trPr>
-          <w:trHeight w:val="345"/>
-        </w:trPr>
-        <w:tc>
-          <w:tcPr>
-            <w:tcW w:w="1352" w:type="dxa"/>
-            <w:vMerge/>
-            <w:vAlign w:val="center"/>
-          </w:tcPr>
-          <w:p/>
-        </w:tc>
-        <w:tc>
-          <w:tcPr>
-            <w:tcW w:w="2334" w:type="dxa"/>
-            <w:tcBorders>
-              <w:top w:val="single" w:sz="4" w:space="0" w:color="9CC2E5" w:themeColor="accent5" w:themeTint="99"/>
-              <w:left w:val="nil"/>
-              <w:bottom w:val="single" w:sz="4" w:space="0" w:color="9CC2E5" w:themeColor="accent5" w:themeTint="99"/>
-              <w:right w:val="single" w:sz="4" w:space="0" w:color="9CC2E5" w:themeColor="accent5" w:themeTint="99"/>
-            </w:tcBorders>
-            <w:shd w:val="clear" w:color="auto" w:fill="FFFFFF" w:themeFill="background1"/>
-            <w:vAlign w:val="center"/>
-          </w:tcPr>
-          <w:p>
-            <w:pPr>
-              <w:rPr>
-                <w:rFonts w:ascii="Corbel" w:eastAsia="Corbel" w:hAnsi="Corbel" w:cs="Corbel"/>
-                <w:sz w:val="26"/>
-                <w:szCs w:val="26"/>
-              </w:rPr>
-            </w:pPr>
-            <w:r>
-              <w:rPr>
-                <w:rFonts w:ascii="Corbel" w:eastAsia="Corbel" w:hAnsi="Corbel" w:cs="Corbel"/>
-                <w:sz w:val="26"/>
-                <w:szCs w:val="26"/>
-              </w:rPr>
-              <w:t xml:space="preserve">Client completion </w:t>
-            </w:r>
-          </w:p>
-        </w:tc>
-        <w:tc>
-          <w:tcPr>
-            <w:tcW w:w="5674" w:type="dxa"/>
-            <w:tcBorders>
-              <w:top w:val="single" w:sz="4" w:space="0" w:color="9CC2E5" w:themeColor="accent5" w:themeTint="99"/>
-              <w:left w:val="single" w:sz="4" w:space="0" w:color="9CC2E5" w:themeColor="accent5" w:themeTint="99"/>
-              <w:bottom w:val="single" w:sz="4" w:space="0" w:color="9CC2E5" w:themeColor="accent5" w:themeTint="99"/>
-              <w:right w:val="single" w:sz="8" w:space="0" w:color="B4C6E7" w:themeColor="accent1" w:themeTint="66"/>
-            </w:tcBorders>
-            <w:shd w:val="clear" w:color="auto" w:fill="FFFFFF" w:themeFill="background1"/>
-          </w:tcPr>
-          <w:p>
-            <w:pPr>
-              <w:rPr>
-                <w:rFonts w:ascii="Corbel" w:eastAsia="Corbel" w:hAnsi="Corbel" w:cs="Corbel"/>
-                <w:sz w:val="26"/>
-                <w:szCs w:val="26"/>
-              </w:rPr>
-            </w:pPr>
-            <w:r>
-              <w:rPr>
-                <w:rFonts w:ascii="Corbel" w:eastAsia="Corbel" w:hAnsi="Corbel" w:cs="Corbel"/>
-                <w:sz w:val="26"/>
-                <w:szCs w:val="26"/>
-              </w:rPr>
-              <w:t xml:space="preserve">Client will make recommended updates to forms. </w:t>
+                <w:sz w:val="26"/>
+                <w:szCs w:val="26"/>
+              </w:rPr>
+              <w:t>Client will create one automation and determine use cases for custom automations</w:t>
             </w:r>
           </w:p>
         </w:tc>
@@ -2055,7 +2718,6 @@
                 <w:sz w:val="26"/>
                 <w:szCs w:val="26"/>
               </w:rPr>
-              <w:lastRenderedPageBreak/>
               <w:t>Week4</w:t>
             </w:r>
           </w:p>
@@ -2086,14 +2748,21 @@
                 <w:sz w:val="26"/>
                 <w:szCs w:val="26"/>
               </w:rPr>
-              <w:t xml:space="preserve">Form / Package Build </w:t>
+              <w:t>“Review” Workshop</w:t>
+            </w:r>
+            <w:r>
+              <w:rPr>
+                <w:rFonts w:ascii="Corbel" w:eastAsia="Corbel" w:hAnsi="Corbel" w:cs="Corbel"/>
+                <w:sz w:val="26"/>
+                <w:szCs w:val="26"/>
+              </w:rPr>
+              <w:t xml:space="preserve"> </w:t>
             </w:r>
           </w:p>
         </w:tc>
         <w:tc>
           <w:tcPr>
             <w:tcW w:w="5674" w:type="dxa"/>
-            <w:vMerge w:val="restart"/>
             <w:tcBorders>
               <w:top w:val="single" w:sz="4" w:space="0" w:color="9CC2E5" w:themeColor="accent5" w:themeTint="99"/>
               <w:left w:val="single" w:sz="4" w:space="0" w:color="9CC2E5" w:themeColor="accent5" w:themeTint="99"/>
@@ -2112,11 +2781,10 @@
             </w:pPr>
             <w:r>
               <w:rPr>
-                <w:rFonts w:ascii="Corbel" w:eastAsia="Corbel" w:hAnsi="Corbel" w:cs="Corbel"/>
-                <w:sz w:val="26"/>
-                <w:szCs w:val="26"/>
-              </w:rPr>
-              <w:t xml:space="preserve">Client / Implementation Consultant will build Core and Client forms / packages. Implementation Consultant will enable all state and federal blueprints within the client’s Staging environment. (90 min) </w:t>
+                <w:sz w:val="26"/>
+                <w:szCs w:val="26"/>
+              </w:rPr>
+              <w:t>Client and the Strategic Consultant will review and finalize initial automations. Additional automations will be reviewed as well. This will be a 60 min online meeting</w:t>
             </w:r>
           </w:p>
         </w:tc>
@@ -2131,58 +2799,14 @@
             <w:vMerge/>
             <w:vAlign w:val="center"/>
           </w:tcPr>
-          <w:p/>
-        </w:tc>
-        <w:tc>
-          <w:tcPr>
-            <w:tcW w:w="2334" w:type="dxa"/>
-            <w:tcBorders>
-              <w:top w:val="nil"/>
-              <w:left w:val="nil"/>
-              <w:bottom w:val="single" w:sz="4" w:space="0" w:color="9CC2E5" w:themeColor="accent5" w:themeTint="99"/>
-              <w:right w:val="single" w:sz="4" w:space="0" w:color="9CC2E5" w:themeColor="accent5" w:themeTint="99"/>
-            </w:tcBorders>
-            <w:shd w:val="clear" w:color="auto" w:fill="FFFFFF" w:themeFill="background1"/>
-            <w:vAlign w:val="center"/>
-          </w:tcPr>
-          <w:p>
-            <w:pPr>
-              <w:rPr>
-                <w:rFonts w:ascii="Corbel" w:eastAsia="Corbel" w:hAnsi="Corbel" w:cs="Corbel"/>
-                <w:sz w:val="26"/>
-                <w:szCs w:val="26"/>
-              </w:rPr>
-            </w:pPr>
-            <w:r>
-              <w:rPr>
-                <w:rFonts w:ascii="Corbel" w:eastAsia="Corbel" w:hAnsi="Corbel" w:cs="Corbel"/>
-                <w:sz w:val="26"/>
-                <w:szCs w:val="26"/>
-              </w:rPr>
-              <w:t xml:space="preserve">Training </w:t>
-            </w:r>
-          </w:p>
-        </w:tc>
-        <w:tc>
-          <w:tcPr>
-            <w:tcW w:w="5674" w:type="dxa"/>
-            <w:vMerge/>
-            <w:vAlign w:val="center"/>
-          </w:tcPr>
-          <w:p/>
-        </w:tc>
-      </w:tr>
-      <w:tr>
-        <w:trPr>
-          <w:trHeight w:val="345"/>
-        </w:trPr>
-        <w:tc>
-          <w:tcPr>
-            <w:tcW w:w="1352" w:type="dxa"/>
-            <w:vMerge/>
-            <w:vAlign w:val="center"/>
-          </w:tcPr>
-          <w:p/>
+          <w:p>
+            <w:pPr>
+              <w:rPr>
+                <w:sz w:val="26"/>
+                <w:szCs w:val="26"/>
+              </w:rPr>
+            </w:pPr>
+          </w:p>
         </w:tc>
         <w:tc>
           <w:tcPr>
@@ -2235,11 +2859,10 @@
             </w:pPr>
             <w:r>
               <w:rPr>
-                <w:rFonts w:ascii="Corbel" w:eastAsia="Corbel" w:hAnsi="Corbel" w:cs="Corbel"/>
-                <w:sz w:val="26"/>
-                <w:szCs w:val="26"/>
-              </w:rPr>
-              <w:t xml:space="preserve">Client / Implementation Consultant will build Core and Client forms / packages. </w:t>
+                <w:sz w:val="26"/>
+                <w:szCs w:val="26"/>
+              </w:rPr>
+              <w:t>Client will complete outstanding tasks from previous workshops prior to Build 4 workshop.</w:t>
             </w:r>
           </w:p>
         </w:tc>
@@ -2278,7 +2901,7 @@
                 <w:sz w:val="26"/>
                 <w:szCs w:val="26"/>
               </w:rPr>
-              <w:t>Week 5/6</w:t>
+              <w:t>Week 5</w:t>
             </w:r>
           </w:p>
         </w:tc>
@@ -2304,11 +2927,27 @@
             </w:pPr>
             <w:r>
               <w:rPr>
-                <w:rFonts w:ascii="Calibri" w:eastAsia="Calibri" w:hAnsi="Calibri" w:cs="Calibri"/>
-                <w:sz w:val="26"/>
-                <w:szCs w:val="26"/>
-              </w:rPr>
-              <w:t xml:space="preserve">Q&amp;A on form building </w:t>
+                <w:rFonts w:ascii="Corbel" w:eastAsia="Corbel" w:hAnsi="Corbel" w:cs="Corbel"/>
+                <w:sz w:val="26"/>
+                <w:szCs w:val="26"/>
+              </w:rPr>
+              <w:t xml:space="preserve">“Build </w:t>
+            </w:r>
+            <w:r>
+              <w:rPr>
+                <w:rFonts w:ascii="Corbel" w:eastAsia="Corbel" w:hAnsi="Corbel" w:cs="Corbel"/>
+                <w:sz w:val="26"/>
+                <w:szCs w:val="26"/>
+              </w:rPr>
+              <w:t>4</w:t>
+            </w:r>
+            <w:r>
+              <w:rPr>
+                <w:rFonts w:ascii="Corbel" w:eastAsia="Corbel" w:hAnsi="Corbel" w:cs="Corbel"/>
+                <w:sz w:val="26"/>
+                <w:szCs w:val="26"/>
+              </w:rPr>
+              <w:t>” workshop</w:t>
             </w:r>
           </w:p>
         </w:tc>
@@ -2333,11 +2972,42 @@
             </w:pPr>
             <w:r>
               <w:rPr>
-                <w:rFonts w:ascii="Corbel" w:eastAsia="Corbel" w:hAnsi="Corbel" w:cs="Corbel"/>
-                <w:sz w:val="26"/>
-                <w:szCs w:val="26"/>
-              </w:rPr>
-              <w:t xml:space="preserve">Questions, status - how forms built by client to date. (30 min) </w:t>
+                <w:sz w:val="26"/>
+                <w:szCs w:val="26"/>
+              </w:rPr>
+              <w:t>Client Specific Use Cases / Identify Custom Automations (</w:t>
+            </w:r>
+            <w:proofErr w:type="gramStart"/>
+            <w:r>
+              <w:rPr>
+                <w:sz w:val="26"/>
+                <w:szCs w:val="26"/>
+              </w:rPr>
+              <w:t>non BP</w:t>
+            </w:r>
+            <w:proofErr w:type="gramEnd"/>
+            <w:r>
+              <w:rPr>
+                <w:sz w:val="26"/>
+                <w:szCs w:val="26"/>
+              </w:rPr>
+              <w:t>) and Integrations. Hands on build of Custom (</w:t>
+            </w:r>
+            <w:proofErr w:type="gramStart"/>
+            <w:r>
+              <w:rPr>
+                <w:sz w:val="26"/>
+                <w:szCs w:val="26"/>
+              </w:rPr>
+              <w:t>non BP</w:t>
+            </w:r>
+            <w:proofErr w:type="gramEnd"/>
+            <w:r>
+              <w:rPr>
+                <w:sz w:val="26"/>
+                <w:szCs w:val="26"/>
+              </w:rPr>
+              <w:t>) automation - 2 Automations. Client will “activate” automations created in previous Build workshops. This will be a 90 min online meeting.</w:t>
             </w:r>
           </w:p>
         </w:tc>
@@ -2352,7 +3022,14 @@
             <w:vMerge/>
             <w:vAlign w:val="center"/>
           </w:tcPr>
-          <w:p/>
+          <w:p>
+            <w:pPr>
+              <w:rPr>
+                <w:sz w:val="26"/>
+                <w:szCs w:val="26"/>
+              </w:rPr>
+            </w:pPr>
+          </w:p>
         </w:tc>
         <w:tc>
           <w:tcPr>
@@ -2377,11 +3054,11 @@
             </w:pPr>
             <w:r>
               <w:rPr>
-                <w:rFonts w:ascii="Calibri" w:eastAsia="Calibri" w:hAnsi="Calibri" w:cs="Calibri"/>
-                <w:sz w:val="26"/>
-                <w:szCs w:val="26"/>
-              </w:rPr>
-              <w:t>Form / Package Build Activity</w:t>
+                <w:rFonts w:ascii="Corbel" w:eastAsia="Corbel" w:hAnsi="Corbel" w:cs="Corbel"/>
+                <w:sz w:val="26"/>
+                <w:szCs w:val="26"/>
+              </w:rPr>
+              <w:t xml:space="preserve">Client completion </w:t>
             </w:r>
           </w:p>
         </w:tc>
@@ -2407,11 +3084,10 @@
             </w:pPr>
             <w:r>
               <w:rPr>
-                <w:rFonts w:ascii="Corbel" w:eastAsia="Corbel" w:hAnsi="Corbel" w:cs="Corbel"/>
-                <w:sz w:val="26"/>
-                <w:szCs w:val="26"/>
-              </w:rPr>
-              <w:t xml:space="preserve">Client / Implementation Consultant will build Core and Client forms / packages. Implementation Consultant will enable all state and federal blueprints within the client’s Staging environment. </w:t>
+                <w:sz w:val="26"/>
+                <w:szCs w:val="26"/>
+              </w:rPr>
+              <w:t>Client will complete 2 more custom automations.</w:t>
             </w:r>
           </w:p>
         </w:tc>
@@ -2426,7 +3102,14 @@
             <w:vMerge/>
             <w:vAlign w:val="center"/>
           </w:tcPr>
-          <w:p/>
+          <w:p>
+            <w:pPr>
+              <w:rPr>
+                <w:sz w:val="26"/>
+                <w:szCs w:val="26"/>
+              </w:rPr>
+            </w:pPr>
+          </w:p>
         </w:tc>
         <w:tc>
           <w:tcPr>
@@ -2434,7 +3117,14 @@
             <w:vMerge/>
             <w:vAlign w:val="center"/>
           </w:tcPr>
-          <w:p/>
+          <w:p>
+            <w:pPr>
+              <w:rPr>
+                <w:sz w:val="26"/>
+                <w:szCs w:val="26"/>
+              </w:rPr>
+            </w:pPr>
+          </w:p>
         </w:tc>
         <w:tc>
           <w:tcPr>
@@ -2442,7 +3132,14 @@
             <w:vMerge/>
             <w:vAlign w:val="center"/>
           </w:tcPr>
-          <w:p/>
+          <w:p>
+            <w:pPr>
+              <w:rPr>
+                <w:sz w:val="26"/>
+                <w:szCs w:val="26"/>
+              </w:rPr>
+            </w:pPr>
+          </w:p>
         </w:tc>
       </w:tr>
       <w:tr>
@@ -2452,10 +3149,10 @@
         <w:tc>
           <w:tcPr>
             <w:tcW w:w="1352" w:type="dxa"/>
+            <w:vMerge w:val="restart"/>
             <w:tcBorders>
               <w:top w:val="single" w:sz="4" w:space="0" w:color="B4C6E7" w:themeColor="accent1" w:themeTint="66"/>
               <w:left w:val="single" w:sz="8" w:space="0" w:color="B4C6E7" w:themeColor="accent1" w:themeTint="66"/>
-              <w:bottom w:val="single" w:sz="4" w:space="0" w:color="B4C6E7" w:themeColor="accent1" w:themeTint="66"/>
               <w:right w:val="single" w:sz="4" w:space="0" w:color="B4C6E7" w:themeColor="accent1" w:themeTint="66"/>
             </w:tcBorders>
             <w:shd w:val="clear" w:color="auto" w:fill="FFFFFF" w:themeFill="background1"/>
@@ -2478,7 +3175,7 @@
                 <w:sz w:val="26"/>
                 <w:szCs w:val="26"/>
               </w:rPr>
-              <w:t xml:space="preserve">Week 7 </w:t>
+              <w:t xml:space="preserve">Week 6 </w:t>
             </w:r>
           </w:p>
         </w:tc>
@@ -2508,7 +3205,7 @@
                 <w:sz w:val="26"/>
                 <w:szCs w:val="26"/>
               </w:rPr>
-              <w:t xml:space="preserve">Configuration Workshop 1 </w:t>
+              <w:t>“Analyze” Workshop</w:t>
             </w:r>
           </w:p>
         </w:tc>
@@ -2533,11 +3230,199 @@
             </w:pPr>
             <w:r>
               <w:rPr>
-                <w:rFonts w:ascii="Corbel" w:eastAsia="Corbel" w:hAnsi="Corbel" w:cs="Corbel"/>
-                <w:sz w:val="26"/>
-                <w:szCs w:val="26"/>
-              </w:rPr>
-              <w:t xml:space="preserve">Implementation Consultant will lead walkthrough of Staging environment, capturing client configuration and integration decisions. Implementation Consultant will demo onboarding workflow utilizing a subset of blueprints and/or forms. IC will provide the Staging URL and set up the custom Bullhorn tab, System Settings, profile set up, I9/ E Verify (90 min) </w:t>
+                <w:sz w:val="26"/>
+                <w:szCs w:val="26"/>
+              </w:rPr>
+              <w:t>Analyze results from the activated automations. Make any suggestions and discuss questions or problems. Additional automations and questions will be reviewed as well. This will be a 60 min online meeting.</w:t>
+            </w:r>
+          </w:p>
+        </w:tc>
+      </w:tr>
+      <w:tr>
+        <w:trPr>
+          <w:trHeight w:val="1365"/>
+        </w:trPr>
+        <w:tc>
+          <w:tcPr>
+            <w:tcW w:w="1352" w:type="dxa"/>
+            <w:vMerge/>
+            <w:tcBorders>
+              <w:left w:val="single" w:sz="8" w:space="0" w:color="B4C6E7" w:themeColor="accent1" w:themeTint="66"/>
+              <w:right w:val="single" w:sz="4" w:space="0" w:color="B4C6E7" w:themeColor="accent1" w:themeTint="66"/>
+            </w:tcBorders>
+            <w:shd w:val="clear" w:color="auto" w:fill="FFFFFF" w:themeFill="background1"/>
+            <w:vAlign w:val="center"/>
+          </w:tcPr>
+          <w:p>
+            <w:pPr>
+              <w:jc w:val="center"/>
+              <w:rPr>
+                <w:rFonts w:ascii="Corbel" w:eastAsia="Corbel" w:hAnsi="Corbel" w:cs="Corbel"/>
+                <w:color w:val="000000" w:themeColor="text1"/>
+                <w:sz w:val="26"/>
+                <w:szCs w:val="26"/>
+              </w:rPr>
+            </w:pPr>
+          </w:p>
+        </w:tc>
+        <w:tc>
+          <w:tcPr>
+            <w:tcW w:w="2334" w:type="dxa"/>
+            <w:tcBorders>
+              <w:top w:val="single" w:sz="4" w:space="0" w:color="9CC2E5" w:themeColor="accent5" w:themeTint="99"/>
+              <w:left w:val="single" w:sz="4" w:space="0" w:color="B4C6E7" w:themeColor="accent1" w:themeTint="66"/>
+              <w:bottom w:val="nil"/>
+              <w:right w:val="single" w:sz="4" w:space="0" w:color="9CC2E5" w:themeColor="accent5" w:themeTint="99"/>
+            </w:tcBorders>
+            <w:shd w:val="clear" w:color="auto" w:fill="FFFFFF" w:themeFill="background1"/>
+            <w:vAlign w:val="center"/>
+          </w:tcPr>
+          <w:p>
+            <w:pPr>
+              <w:rPr>
+                <w:rFonts w:ascii="Corbel" w:eastAsia="Corbel" w:hAnsi="Corbel" w:cs="Corbel"/>
+                <w:sz w:val="26"/>
+                <w:szCs w:val="26"/>
+              </w:rPr>
+            </w:pPr>
+            <w:r>
+              <w:rPr>
+                <w:rFonts w:ascii="Corbel" w:eastAsia="Corbel" w:hAnsi="Corbel" w:cs="Corbel"/>
+                <w:sz w:val="26"/>
+                <w:szCs w:val="26"/>
+              </w:rPr>
+              <w:t>Client Completion</w:t>
+            </w:r>
+          </w:p>
+        </w:tc>
+        <w:tc>
+          <w:tcPr>
+            <w:tcW w:w="5674" w:type="dxa"/>
+            <w:tcBorders>
+              <w:top w:val="single" w:sz="4" w:space="0" w:color="9CC2E5" w:themeColor="accent5" w:themeTint="99"/>
+              <w:left w:val="single" w:sz="4" w:space="0" w:color="9CC2E5" w:themeColor="accent5" w:themeTint="99"/>
+              <w:bottom w:val="nil"/>
+              <w:right w:val="single" w:sz="8" w:space="0" w:color="B4C6E7" w:themeColor="accent1" w:themeTint="66"/>
+            </w:tcBorders>
+            <w:shd w:val="clear" w:color="auto" w:fill="FFFFFF" w:themeFill="background1"/>
+          </w:tcPr>
+          <w:p>
+            <w:pPr>
+              <w:rPr>
+                <w:rFonts w:ascii="Corbel" w:eastAsia="Corbel" w:hAnsi="Corbel" w:cs="Corbel"/>
+                <w:sz w:val="26"/>
+                <w:szCs w:val="26"/>
+              </w:rPr>
+            </w:pPr>
+            <w:r>
+              <w:rPr>
+                <w:sz w:val="26"/>
+                <w:szCs w:val="26"/>
+              </w:rPr>
+              <w:t xml:space="preserve">Client will complete a </w:t>
+            </w:r>
+            <w:proofErr w:type="gramStart"/>
+            <w:r>
+              <w:rPr>
+                <w:sz w:val="26"/>
+                <w:szCs w:val="26"/>
+              </w:rPr>
+              <w:t>Knowledge</w:t>
+            </w:r>
+            <w:proofErr w:type="gramEnd"/>
+            <w:r>
+              <w:rPr>
+                <w:sz w:val="26"/>
+                <w:szCs w:val="26"/>
+              </w:rPr>
+              <w:t xml:space="preserve"> based Quiz and Hands on Assessment to verify readiness for Graduation to Support</w:t>
+            </w:r>
+          </w:p>
+        </w:tc>
+      </w:tr>
+      <w:tr>
+        <w:trPr>
+          <w:trHeight w:val="1365"/>
+        </w:trPr>
+        <w:tc>
+          <w:tcPr>
+            <w:tcW w:w="1352" w:type="dxa"/>
+            <w:vMerge/>
+            <w:tcBorders>
+              <w:left w:val="single" w:sz="8" w:space="0" w:color="B4C6E7" w:themeColor="accent1" w:themeTint="66"/>
+              <w:bottom w:val="single" w:sz="4" w:space="0" w:color="B4C6E7" w:themeColor="accent1" w:themeTint="66"/>
+              <w:right w:val="single" w:sz="4" w:space="0" w:color="B4C6E7" w:themeColor="accent1" w:themeTint="66"/>
+            </w:tcBorders>
+            <w:shd w:val="clear" w:color="auto" w:fill="FFFFFF" w:themeFill="background1"/>
+            <w:vAlign w:val="center"/>
+          </w:tcPr>
+          <w:p>
+            <w:pPr>
+              <w:jc w:val="center"/>
+              <w:rPr>
+                <w:rFonts w:ascii="Corbel" w:eastAsia="Corbel" w:hAnsi="Corbel" w:cs="Corbel"/>
+                <w:color w:val="000000" w:themeColor="text1"/>
+                <w:sz w:val="26"/>
+                <w:szCs w:val="26"/>
+              </w:rPr>
+            </w:pPr>
+          </w:p>
+        </w:tc>
+        <w:tc>
+          <w:tcPr>
+            <w:tcW w:w="2334" w:type="dxa"/>
+            <w:tcBorders>
+              <w:top w:val="single" w:sz="4" w:space="0" w:color="9CC2E5" w:themeColor="accent5" w:themeTint="99"/>
+              <w:left w:val="single" w:sz="4" w:space="0" w:color="B4C6E7" w:themeColor="accent1" w:themeTint="66"/>
+              <w:bottom w:val="nil"/>
+              <w:right w:val="single" w:sz="4" w:space="0" w:color="9CC2E5" w:themeColor="accent5" w:themeTint="99"/>
+            </w:tcBorders>
+            <w:shd w:val="clear" w:color="auto" w:fill="FFFFFF" w:themeFill="background1"/>
+            <w:vAlign w:val="center"/>
+          </w:tcPr>
+          <w:p>
+            <w:pPr>
+              <w:rPr>
+                <w:rFonts w:ascii="Corbel" w:eastAsia="Corbel" w:hAnsi="Corbel" w:cs="Corbel"/>
+                <w:sz w:val="26"/>
+                <w:szCs w:val="26"/>
+              </w:rPr>
+            </w:pPr>
+            <w:r>
+              <w:rPr>
+                <w:rFonts w:ascii="Corbel" w:eastAsia="Corbel" w:hAnsi="Corbel" w:cs="Corbel"/>
+                <w:sz w:val="26"/>
+                <w:szCs w:val="26"/>
+              </w:rPr>
+              <w:t>Activation</w:t>
+            </w:r>
+          </w:p>
+        </w:tc>
+        <w:tc>
+          <w:tcPr>
+            <w:tcW w:w="5674" w:type="dxa"/>
+            <w:tcBorders>
+              <w:top w:val="single" w:sz="4" w:space="0" w:color="9CC2E5" w:themeColor="accent5" w:themeTint="99"/>
+              <w:left w:val="single" w:sz="4" w:space="0" w:color="9CC2E5" w:themeColor="accent5" w:themeTint="99"/>
+              <w:bottom w:val="nil"/>
+              <w:right w:val="single" w:sz="8" w:space="0" w:color="B4C6E7" w:themeColor="accent1" w:themeTint="66"/>
+            </w:tcBorders>
+            <w:shd w:val="clear" w:color="auto" w:fill="FFFFFF" w:themeFill="background1"/>
+          </w:tcPr>
+          <w:p>
+            <w:pPr>
+              <w:rPr>
+                <w:rFonts w:ascii="Corbel" w:eastAsia="Corbel" w:hAnsi="Corbel" w:cs="Corbel"/>
+                <w:sz w:val="26"/>
+                <w:szCs w:val="26"/>
+              </w:rPr>
+            </w:pPr>
+            <w:r>
+              <w:rPr>
+                <w:sz w:val="26"/>
+                <w:szCs w:val="26"/>
+              </w:rPr>
+              <w:t>Client will “activate” automations created in previous Build workshops.</w:t>
             </w:r>
           </w:p>
         </w:tc>
@@ -2576,7 +3461,8 @@
                 <w:sz w:val="26"/>
                 <w:szCs w:val="26"/>
               </w:rPr>
-              <w:t xml:space="preserve">Week 8 </w:t>
+              <w:lastRenderedPageBreak/>
+              <w:t xml:space="preserve">Week 7 </w:t>
             </w:r>
           </w:p>
         </w:tc>
@@ -2607,7 +3493,7 @@
                 <w:sz w:val="26"/>
                 <w:szCs w:val="26"/>
               </w:rPr>
-              <w:t>Configuration Workshop 2</w:t>
+              <w:t>Adoptions Metrics Review</w:t>
             </w:r>
           </w:p>
         </w:tc>
@@ -2633,11 +3519,10 @@
             </w:pPr>
             <w:r>
               <w:rPr>
-                <w:rFonts w:ascii="Corbel" w:eastAsia="Corbel" w:hAnsi="Corbel" w:cs="Corbel"/>
-                <w:sz w:val="26"/>
-                <w:szCs w:val="26"/>
-              </w:rPr>
-              <w:t xml:space="preserve">Intro to BH field mapping to forms (90 min) </w:t>
+                <w:sz w:val="26"/>
+                <w:szCs w:val="26"/>
+              </w:rPr>
+              <w:t>This will be a 30 min online meeting.</w:t>
             </w:r>
           </w:p>
         </w:tc>
@@ -2652,7 +3537,14 @@
             <w:vMerge/>
             <w:vAlign w:val="center"/>
           </w:tcPr>
-          <w:p/>
+          <w:p>
+            <w:pPr>
+              <w:rPr>
+                <w:sz w:val="26"/>
+                <w:szCs w:val="26"/>
+              </w:rPr>
+            </w:pPr>
+          </w:p>
         </w:tc>
         <w:tc>
           <w:tcPr>
@@ -2660,7 +3552,14 @@
             <w:vMerge/>
             <w:vAlign w:val="center"/>
           </w:tcPr>
-          <w:p/>
+          <w:p>
+            <w:pPr>
+              <w:rPr>
+                <w:sz w:val="26"/>
+                <w:szCs w:val="26"/>
+              </w:rPr>
+            </w:pPr>
+          </w:p>
         </w:tc>
         <w:tc>
           <w:tcPr>
@@ -2668,96 +3567,13 @@
             <w:vMerge/>
             <w:vAlign w:val="center"/>
           </w:tcPr>
-          <w:p/>
-        </w:tc>
-      </w:tr>
-      <w:tr>
-        <w:trPr>
-          <w:trHeight w:val="690"/>
-        </w:trPr>
-        <w:tc>
-          <w:tcPr>
-            <w:tcW w:w="1352" w:type="dxa"/>
-            <w:vMerge/>
-            <w:vAlign w:val="center"/>
-          </w:tcPr>
-          <w:p/>
-        </w:tc>
-        <w:tc>
-          <w:tcPr>
-            <w:tcW w:w="2334" w:type="dxa"/>
-            <w:tcBorders>
-              <w:top w:val="single" w:sz="4" w:space="0" w:color="9CC2E5" w:themeColor="accent5" w:themeTint="99"/>
-              <w:left w:val="nil"/>
-              <w:bottom w:val="single" w:sz="4" w:space="0" w:color="9CC2E5" w:themeColor="accent5" w:themeTint="99"/>
-              <w:right w:val="single" w:sz="4" w:space="0" w:color="9CC2E5" w:themeColor="accent5" w:themeTint="99"/>
-            </w:tcBorders>
-            <w:shd w:val="clear" w:color="auto" w:fill="FFFFFF" w:themeFill="background1"/>
-            <w:vAlign w:val="center"/>
-          </w:tcPr>
-          <w:p>
-            <w:pPr>
-              <w:rPr>
-                <w:rFonts w:ascii="Corbel" w:eastAsia="Corbel" w:hAnsi="Corbel" w:cs="Corbel"/>
-                <w:sz w:val="26"/>
-                <w:szCs w:val="26"/>
-              </w:rPr>
-            </w:pPr>
-            <w:r>
-              <w:rPr>
-                <w:rFonts w:ascii="Corbel" w:eastAsia="Corbel" w:hAnsi="Corbel" w:cs="Corbel"/>
-                <w:sz w:val="26"/>
-                <w:szCs w:val="26"/>
-              </w:rPr>
-              <w:t xml:space="preserve">Client completion </w:t>
-            </w:r>
-          </w:p>
-        </w:tc>
-        <w:tc>
-          <w:tcPr>
-            <w:tcW w:w="5674" w:type="dxa"/>
-            <w:tcBorders>
-              <w:top w:val="single" w:sz="4" w:space="0" w:color="9CC2E5" w:themeColor="accent5" w:themeTint="99"/>
-              <w:left w:val="single" w:sz="4" w:space="0" w:color="9CC2E5" w:themeColor="accent5" w:themeTint="99"/>
-              <w:bottom w:val="single" w:sz="4" w:space="0" w:color="9CC2E5" w:themeColor="accent5" w:themeTint="99"/>
-              <w:right w:val="single" w:sz="8" w:space="0" w:color="B4C6E7" w:themeColor="accent1" w:themeTint="66"/>
-            </w:tcBorders>
-            <w:shd w:val="clear" w:color="auto" w:fill="FFFFFF" w:themeFill="background1"/>
-          </w:tcPr>
-          <w:p>
-            <w:pPr>
-              <w:rPr>
-                <w:rFonts w:ascii="Corbel" w:eastAsia="Corbel" w:hAnsi="Corbel" w:cs="Corbel"/>
-                <w:sz w:val="26"/>
-                <w:szCs w:val="26"/>
-              </w:rPr>
-            </w:pPr>
-            <w:r>
-              <w:rPr>
-                <w:rFonts w:ascii="Corbel" w:eastAsia="Corbel" w:hAnsi="Corbel" w:cs="Corbel"/>
-                <w:sz w:val="26"/>
-                <w:szCs w:val="26"/>
-              </w:rPr>
-              <w:t xml:space="preserve">Client </w:t>
-            </w:r>
-            <w:proofErr w:type="spellStart"/>
-            <w:r>
-              <w:rPr>
-                <w:rFonts w:ascii="Corbel" w:eastAsia="Corbel" w:hAnsi="Corbel" w:cs="Corbel"/>
-                <w:sz w:val="26"/>
-                <w:szCs w:val="26"/>
-              </w:rPr>
-              <w:t>Client</w:t>
-            </w:r>
-            <w:proofErr w:type="spellEnd"/>
-            <w:r>
-              <w:rPr>
-                <w:rFonts w:ascii="Corbel" w:eastAsia="Corbel" w:hAnsi="Corbel" w:cs="Corbel"/>
-                <w:sz w:val="26"/>
-                <w:szCs w:val="26"/>
-              </w:rPr>
-              <w:t xml:space="preserve"> update/complete the Mapping Document. will complete outstanding tasks from previous workshops. </w:t>
-            </w:r>
+          <w:p>
+            <w:pPr>
+              <w:rPr>
+                <w:sz w:val="26"/>
+                <w:szCs w:val="26"/>
+              </w:rPr>
+            </w:pPr>
           </w:p>
         </w:tc>
       </w:tr>
@@ -2792,7 +3608,7 @@
                 <w:sz w:val="26"/>
                 <w:szCs w:val="26"/>
               </w:rPr>
-              <w:t xml:space="preserve">Week 9 </w:t>
+              <w:t xml:space="preserve">Week 8 </w:t>
             </w:r>
           </w:p>
         </w:tc>
@@ -2822,7 +3638,15 @@
                 <w:sz w:val="26"/>
                 <w:szCs w:val="26"/>
               </w:rPr>
-              <w:t xml:space="preserve">Admin Training </w:t>
+              <w:t>Client Support transition</w:t>
+            </w:r>
+            <w:r>
+              <w:rPr>
+                <w:rFonts w:ascii="Corbel" w:eastAsia="Corbel" w:hAnsi="Corbel" w:cs="Corbel"/>
+                <w:sz w:val="26"/>
+                <w:szCs w:val="26"/>
+              </w:rPr>
+              <w:t xml:space="preserve"> </w:t>
             </w:r>
           </w:p>
         </w:tc>
@@ -2847,11 +3671,10 @@
             </w:pPr>
             <w:r>
               <w:rPr>
-                <w:rFonts w:ascii="Corbel" w:eastAsia="Corbel" w:hAnsi="Corbel" w:cs="Corbel"/>
-                <w:sz w:val="26"/>
-                <w:szCs w:val="26"/>
-              </w:rPr>
-              <w:t xml:space="preserve">Full system overview of Able system settings, Admin configurations permissions. (60 min) </w:t>
+                <w:sz w:val="26"/>
+                <w:szCs w:val="26"/>
+              </w:rPr>
+              <w:t>The main contact for questions and issues will now be Bullhorn Automation Support. This will be a 30 min online meeting.</w:t>
             </w:r>
           </w:p>
         </w:tc>
@@ -2863,8 +3686,120 @@
         <w:tc>
           <w:tcPr>
             <w:tcW w:w="1352" w:type="dxa"/>
+            <w:vMerge w:val="restart"/>
             <w:tcBorders>
               <w:top w:val="single" w:sz="4" w:space="0" w:color="B4C6E7" w:themeColor="accent1" w:themeTint="66"/>
+              <w:left w:val="single" w:sz="8" w:space="0" w:color="B4C6E7" w:themeColor="accent1" w:themeTint="66"/>
+              <w:right w:val="single" w:sz="4" w:space="0" w:color="B4C6E7" w:themeColor="accent1" w:themeTint="66"/>
+            </w:tcBorders>
+            <w:shd w:val="clear" w:color="auto" w:fill="FFFFFF" w:themeFill="background1"/>
+            <w:vAlign w:val="center"/>
+          </w:tcPr>
+          <w:p>
+            <w:pPr>
+              <w:jc w:val="center"/>
+              <w:rPr>
+                <w:rFonts w:ascii="Corbel" w:eastAsia="Corbel" w:hAnsi="Corbel" w:cs="Corbel"/>
+                <w:color w:val="000000" w:themeColor="text1"/>
+                <w:sz w:val="26"/>
+                <w:szCs w:val="26"/>
+              </w:rPr>
+            </w:pPr>
+            <w:r>
+              <w:rPr>
+                <w:rFonts w:ascii="Corbel" w:eastAsia="Corbel" w:hAnsi="Corbel" w:cs="Corbel"/>
+                <w:color w:val="000000" w:themeColor="text1"/>
+                <w:sz w:val="26"/>
+                <w:szCs w:val="26"/>
+              </w:rPr>
+              <w:t>Ongoing</w:t>
+            </w:r>
+          </w:p>
+        </w:tc>
+        <w:tc>
+          <w:tcPr>
+            <w:tcW w:w="2334" w:type="dxa"/>
+            <w:tcBorders>
+              <w:top w:val="single" w:sz="4" w:space="0" w:color="9CC2E5" w:themeColor="accent5" w:themeTint="99"/>
+              <w:left w:val="single" w:sz="4" w:space="0" w:color="B4C6E7" w:themeColor="accent1" w:themeTint="66"/>
+              <w:bottom w:val="single" w:sz="4" w:space="0" w:color="9CC2E5" w:themeColor="accent5" w:themeTint="99"/>
+              <w:right w:val="single" w:sz="4" w:space="0" w:color="9CC2E5" w:themeColor="accent5" w:themeTint="99"/>
+            </w:tcBorders>
+            <w:shd w:val="clear" w:color="auto" w:fill="FFFFFF" w:themeFill="background1"/>
+            <w:vAlign w:val="center"/>
+          </w:tcPr>
+          <w:p>
+            <w:pPr>
+              <w:rPr>
+                <w:rFonts w:ascii="Corbel" w:eastAsia="Corbel" w:hAnsi="Corbel" w:cs="Corbel"/>
+                <w:sz w:val="26"/>
+                <w:szCs w:val="26"/>
+              </w:rPr>
+            </w:pPr>
+            <w:r>
+              <w:rPr>
+                <w:rFonts w:ascii="Corbel" w:eastAsia="Corbel" w:hAnsi="Corbel" w:cs="Corbel"/>
+                <w:sz w:val="26"/>
+                <w:szCs w:val="26"/>
+              </w:rPr>
+              <w:t>Client Success Review</w:t>
+            </w:r>
+          </w:p>
+        </w:tc>
+        <w:tc>
+          <w:tcPr>
+            <w:tcW w:w="5674" w:type="dxa"/>
+            <w:tcBorders>
+              <w:top w:val="single" w:sz="4" w:space="0" w:color="9CC2E5" w:themeColor="accent5" w:themeTint="99"/>
+              <w:left w:val="single" w:sz="4" w:space="0" w:color="9CC2E5" w:themeColor="accent5" w:themeTint="99"/>
+              <w:bottom w:val="single" w:sz="4" w:space="0" w:color="9CC2E5" w:themeColor="accent5" w:themeTint="99"/>
+              <w:right w:val="single" w:sz="8" w:space="0" w:color="B4C6E7" w:themeColor="accent1" w:themeTint="66"/>
+            </w:tcBorders>
+            <w:shd w:val="clear" w:color="auto" w:fill="FFFFFF" w:themeFill="background1"/>
+          </w:tcPr>
+          <w:p>
+            <w:pPr>
+              <w:rPr>
+                <w:rFonts w:ascii="Corbel" w:eastAsia="Corbel" w:hAnsi="Corbel" w:cs="Corbel"/>
+                <w:sz w:val="26"/>
+                <w:szCs w:val="26"/>
+              </w:rPr>
+            </w:pPr>
+            <w:r>
+              <w:rPr>
+                <w:sz w:val="26"/>
+                <w:szCs w:val="26"/>
+              </w:rPr>
+              <w:t xml:space="preserve">A Client Success Representative will conduct 1 account review within the first 6 months of service which will consist of analyzing usage and automations. The findings will be presented over the course of a </w:t>
+            </w:r>
+            <w:proofErr w:type="gramStart"/>
+            <w:r>
+              <w:rPr>
+                <w:sz w:val="26"/>
+                <w:szCs w:val="26"/>
+              </w:rPr>
+              <w:t>60 minute</w:t>
+            </w:r>
+            <w:proofErr w:type="gramEnd"/>
+            <w:r>
+              <w:rPr>
+                <w:sz w:val="26"/>
+                <w:szCs w:val="26"/>
+              </w:rPr>
+              <w:t xml:space="preserve"> online meeting.</w:t>
+            </w:r>
+          </w:p>
+        </w:tc>
+      </w:tr>
+      <w:tr>
+        <w:trPr>
+          <w:trHeight w:val="345"/>
+        </w:trPr>
+        <w:tc>
+          <w:tcPr>
+            <w:tcW w:w="1352" w:type="dxa"/>
+            <w:vMerge/>
+            <w:tcBorders>
               <w:left w:val="single" w:sz="8" w:space="0" w:color="B4C6E7" w:themeColor="accent1" w:themeTint="66"/>
               <w:bottom w:val="single" w:sz="4" w:space="0" w:color="B4C6E7" w:themeColor="accent1" w:themeTint="66"/>
               <w:right w:val="single" w:sz="4" w:space="0" w:color="B4C6E7" w:themeColor="accent1" w:themeTint="66"/>
@@ -2882,15 +3817,6 @@
                 <w:szCs w:val="26"/>
               </w:rPr>
             </w:pPr>
-            <w:r>
-              <w:rPr>
-                <w:rFonts w:ascii="Corbel" w:eastAsia="Corbel" w:hAnsi="Corbel" w:cs="Corbel"/>
-                <w:color w:val="000000" w:themeColor="text1"/>
-                <w:sz w:val="26"/>
-                <w:szCs w:val="26"/>
-              </w:rPr>
-              <w:t xml:space="preserve">Week 10 </w:t>
-            </w:r>
           </w:p>
         </w:tc>
         <w:tc>
@@ -2919,7 +3845,7 @@
                 <w:sz w:val="26"/>
                 <w:szCs w:val="26"/>
               </w:rPr>
-              <w:t>System Review Workshop</w:t>
+              <w:t>Help Resources</w:t>
             </w:r>
           </w:p>
         </w:tc>
@@ -2944,862 +3870,12 @@
             </w:pPr>
             <w:r>
               <w:rPr>
-                <w:rFonts w:ascii="Corbel" w:eastAsia="Corbel" w:hAnsi="Corbel" w:cs="Corbel"/>
-                <w:sz w:val="26"/>
-                <w:szCs w:val="26"/>
-              </w:rPr>
-              <w:t xml:space="preserve">Review of config, settings, forms, and prep for UAT (60 min). </w:t>
-            </w:r>
-          </w:p>
-        </w:tc>
-      </w:tr>
-      <w:tr>
-        <w:trPr>
-          <w:trHeight w:val="1020"/>
-        </w:trPr>
-        <w:tc>
-          <w:tcPr>
-            <w:tcW w:w="1352" w:type="dxa"/>
-            <w:tcBorders>
-              <w:top w:val="single" w:sz="4" w:space="0" w:color="B4C6E7" w:themeColor="accent1" w:themeTint="66"/>
-              <w:left w:val="single" w:sz="8" w:space="0" w:color="B4C6E7" w:themeColor="accent1" w:themeTint="66"/>
-              <w:bottom w:val="single" w:sz="4" w:space="0" w:color="B4C6E7" w:themeColor="accent1" w:themeTint="66"/>
-              <w:right w:val="single" w:sz="4" w:space="0" w:color="B4C6E7" w:themeColor="accent1" w:themeTint="66"/>
-            </w:tcBorders>
-            <w:shd w:val="clear" w:color="auto" w:fill="FFFFFF" w:themeFill="background1"/>
-            <w:vAlign w:val="center"/>
-          </w:tcPr>
-          <w:p>
-            <w:pPr>
-              <w:jc w:val="center"/>
-              <w:rPr>
-                <w:rFonts w:ascii="Corbel" w:eastAsia="Corbel" w:hAnsi="Corbel" w:cs="Corbel"/>
-                <w:sz w:val="26"/>
-                <w:szCs w:val="26"/>
-              </w:rPr>
-            </w:pPr>
-            <w:r>
-              <w:rPr>
-                <w:rFonts w:ascii="Corbel" w:eastAsia="Corbel" w:hAnsi="Corbel" w:cs="Corbel"/>
-                <w:sz w:val="26"/>
-                <w:szCs w:val="26"/>
-              </w:rPr>
-              <w:t>Week 11/12</w:t>
-            </w:r>
-          </w:p>
-        </w:tc>
-        <w:tc>
-          <w:tcPr>
-            <w:tcW w:w="2334" w:type="dxa"/>
-            <w:tcBorders>
-              <w:top w:val="single" w:sz="4" w:space="0" w:color="9CC2E5" w:themeColor="accent5" w:themeTint="99"/>
-              <w:left w:val="single" w:sz="4" w:space="0" w:color="B4C6E7" w:themeColor="accent1" w:themeTint="66"/>
-              <w:bottom w:val="single" w:sz="4" w:space="0" w:color="9CC2E5" w:themeColor="accent5" w:themeTint="99"/>
-              <w:right w:val="single" w:sz="4" w:space="0" w:color="9CC2E5" w:themeColor="accent5" w:themeTint="99"/>
-            </w:tcBorders>
-            <w:shd w:val="clear" w:color="auto" w:fill="FFFFFF" w:themeFill="background1"/>
-            <w:vAlign w:val="center"/>
-          </w:tcPr>
-          <w:p>
-            <w:pPr>
-              <w:rPr>
-                <w:rFonts w:ascii="Corbel" w:eastAsia="Corbel" w:hAnsi="Corbel" w:cs="Corbel"/>
-                <w:sz w:val="26"/>
-                <w:szCs w:val="26"/>
-              </w:rPr>
-            </w:pPr>
-            <w:r>
-              <w:rPr>
-                <w:rFonts w:ascii="Corbel" w:eastAsia="Corbel" w:hAnsi="Corbel" w:cs="Corbel"/>
-                <w:sz w:val="26"/>
-                <w:szCs w:val="26"/>
-              </w:rPr>
-              <w:t xml:space="preserve">UAT </w:t>
-            </w:r>
-          </w:p>
-        </w:tc>
-        <w:tc>
-          <w:tcPr>
-            <w:tcW w:w="5674" w:type="dxa"/>
-            <w:tcBorders>
-              <w:top w:val="single" w:sz="4" w:space="0" w:color="9CC2E5" w:themeColor="accent5" w:themeTint="99"/>
-              <w:left w:val="single" w:sz="4" w:space="0" w:color="9CC2E5" w:themeColor="accent5" w:themeTint="99"/>
-              <w:bottom w:val="single" w:sz="4" w:space="0" w:color="9CC2E5" w:themeColor="accent5" w:themeTint="99"/>
-              <w:right w:val="single" w:sz="8" w:space="0" w:color="B4C6E7" w:themeColor="accent1" w:themeTint="66"/>
-            </w:tcBorders>
-            <w:shd w:val="clear" w:color="auto" w:fill="FFFFFF" w:themeFill="background1"/>
-          </w:tcPr>
-          <w:p>
-            <w:pPr>
-              <w:rPr>
-                <w:rFonts w:ascii="Corbel" w:eastAsia="Corbel" w:hAnsi="Corbel" w:cs="Corbel"/>
-                <w:sz w:val="26"/>
-                <w:szCs w:val="26"/>
-              </w:rPr>
-            </w:pPr>
-            <w:r>
-              <w:rPr>
-                <w:rFonts w:ascii="Corbel" w:eastAsia="Corbel" w:hAnsi="Corbel" w:cs="Corbel"/>
-                <w:sz w:val="26"/>
-                <w:szCs w:val="26"/>
-              </w:rPr>
-              <w:t xml:space="preserve">2 weeks initial UAT: Client will create test account(s) in BH and initiate the onboarding process through the Able tab. Create onboarding workflow(s) based on testing scripts provided by </w:t>
-            </w:r>
-            <w:r>
-              <w:rPr>
-                <w:rFonts w:ascii="Corbel" w:eastAsia="Corbel" w:hAnsi="Corbel" w:cs="Corbel"/>
-                <w:sz w:val="26"/>
-                <w:szCs w:val="26"/>
-              </w:rPr>
-              <w:lastRenderedPageBreak/>
-              <w:t xml:space="preserve">Implementation Consultant. UAT log created by IC. Receive Customer UAT sign-off. </w:t>
-            </w:r>
-          </w:p>
-        </w:tc>
-      </w:tr>
-      <w:tr>
-        <w:trPr>
-          <w:trHeight w:val="345"/>
-        </w:trPr>
-        <w:tc>
-          <w:tcPr>
-            <w:tcW w:w="1352" w:type="dxa"/>
-            <w:tcBorders>
-              <w:top w:val="single" w:sz="4" w:space="0" w:color="B4C6E7" w:themeColor="accent1" w:themeTint="66"/>
-              <w:left w:val="single" w:sz="8" w:space="0" w:color="B4C6E7" w:themeColor="accent1" w:themeTint="66"/>
-              <w:bottom w:val="single" w:sz="4" w:space="0" w:color="B4C6E7" w:themeColor="accent1" w:themeTint="66"/>
-              <w:right w:val="single" w:sz="4" w:space="0" w:color="B4C6E7" w:themeColor="accent1" w:themeTint="66"/>
-            </w:tcBorders>
-            <w:shd w:val="clear" w:color="auto" w:fill="FFFFFF" w:themeFill="background1"/>
-            <w:vAlign w:val="center"/>
-          </w:tcPr>
-          <w:p>
-            <w:pPr>
-              <w:jc w:val="center"/>
-              <w:rPr>
-                <w:rFonts w:ascii="Corbel" w:eastAsia="Corbel" w:hAnsi="Corbel" w:cs="Corbel"/>
-                <w:sz w:val="26"/>
-                <w:szCs w:val="26"/>
-              </w:rPr>
-            </w:pPr>
-            <w:r>
-              <w:rPr>
-                <w:rFonts w:ascii="Corbel" w:eastAsia="Corbel" w:hAnsi="Corbel" w:cs="Corbel"/>
-                <w:sz w:val="26"/>
-                <w:szCs w:val="26"/>
-              </w:rPr>
-              <w:t>Week 13</w:t>
-            </w:r>
-          </w:p>
-        </w:tc>
-        <w:tc>
-          <w:tcPr>
-            <w:tcW w:w="2334" w:type="dxa"/>
-            <w:tcBorders>
-              <w:top w:val="single" w:sz="4" w:space="0" w:color="9CC2E5" w:themeColor="accent5" w:themeTint="99"/>
-              <w:left w:val="single" w:sz="4" w:space="0" w:color="B4C6E7" w:themeColor="accent1" w:themeTint="66"/>
-              <w:bottom w:val="single" w:sz="4" w:space="0" w:color="9CC2E5" w:themeColor="accent5" w:themeTint="99"/>
-              <w:right w:val="single" w:sz="4" w:space="0" w:color="9CC2E5" w:themeColor="accent5" w:themeTint="99"/>
-            </w:tcBorders>
-            <w:shd w:val="clear" w:color="auto" w:fill="FFFFFF" w:themeFill="background1"/>
-            <w:vAlign w:val="center"/>
-          </w:tcPr>
-          <w:p>
-            <w:pPr>
-              <w:rPr>
-                <w:rFonts w:ascii="Corbel" w:eastAsia="Corbel" w:hAnsi="Corbel" w:cs="Corbel"/>
-                <w:sz w:val="26"/>
-                <w:szCs w:val="26"/>
-              </w:rPr>
-            </w:pPr>
-            <w:r>
-              <w:rPr>
-                <w:rFonts w:ascii="Corbel" w:eastAsia="Corbel" w:hAnsi="Corbel" w:cs="Corbel"/>
-                <w:sz w:val="26"/>
-                <w:szCs w:val="26"/>
-              </w:rPr>
-              <w:t xml:space="preserve">UAT Fixes </w:t>
-            </w:r>
-          </w:p>
-        </w:tc>
-        <w:tc>
-          <w:tcPr>
-            <w:tcW w:w="5674" w:type="dxa"/>
-            <w:tcBorders>
-              <w:top w:val="single" w:sz="4" w:space="0" w:color="9CC2E5" w:themeColor="accent5" w:themeTint="99"/>
-              <w:left w:val="single" w:sz="4" w:space="0" w:color="9CC2E5" w:themeColor="accent5" w:themeTint="99"/>
-              <w:bottom w:val="single" w:sz="4" w:space="0" w:color="9CC2E5" w:themeColor="accent5" w:themeTint="99"/>
-              <w:right w:val="single" w:sz="8" w:space="0" w:color="B4C6E7" w:themeColor="accent1" w:themeTint="66"/>
-            </w:tcBorders>
-            <w:shd w:val="clear" w:color="auto" w:fill="FFFFFF" w:themeFill="background1"/>
-          </w:tcPr>
-          <w:p>
-            <w:pPr>
-              <w:rPr>
-                <w:rFonts w:ascii="Corbel" w:eastAsia="Corbel" w:hAnsi="Corbel" w:cs="Corbel"/>
-                <w:sz w:val="26"/>
-                <w:szCs w:val="26"/>
-              </w:rPr>
-            </w:pPr>
-            <w:r>
-              <w:rPr>
-                <w:rFonts w:ascii="Corbel" w:eastAsia="Corbel" w:hAnsi="Corbel" w:cs="Corbel"/>
-                <w:sz w:val="26"/>
-                <w:szCs w:val="26"/>
-              </w:rPr>
-              <w:t xml:space="preserve">Client / BH updating forms, bug triage, etc. </w:t>
-            </w:r>
-          </w:p>
-        </w:tc>
-      </w:tr>
-      <w:tr>
-        <w:trPr>
-          <w:trHeight w:val="345"/>
-        </w:trPr>
-        <w:tc>
-          <w:tcPr>
-            <w:tcW w:w="1352" w:type="dxa"/>
-            <w:tcBorders>
-              <w:top w:val="single" w:sz="4" w:space="0" w:color="B4C6E7" w:themeColor="accent1" w:themeTint="66"/>
-              <w:left w:val="single" w:sz="8" w:space="0" w:color="B4C6E7" w:themeColor="accent1" w:themeTint="66"/>
-              <w:bottom w:val="single" w:sz="4" w:space="0" w:color="B4C6E7" w:themeColor="accent1" w:themeTint="66"/>
-              <w:right w:val="single" w:sz="4" w:space="0" w:color="B4C6E7" w:themeColor="accent1" w:themeTint="66"/>
-            </w:tcBorders>
-            <w:shd w:val="clear" w:color="auto" w:fill="FFFFFF" w:themeFill="background1"/>
-            <w:vAlign w:val="center"/>
-          </w:tcPr>
-          <w:p>
-            <w:pPr>
-              <w:jc w:val="center"/>
-              <w:rPr>
-                <w:rFonts w:ascii="Corbel" w:eastAsia="Corbel" w:hAnsi="Corbel" w:cs="Corbel"/>
-                <w:color w:val="000000" w:themeColor="text1"/>
-                <w:sz w:val="26"/>
-                <w:szCs w:val="26"/>
-              </w:rPr>
-            </w:pPr>
-            <w:r>
-              <w:rPr>
-                <w:rFonts w:ascii="Corbel" w:eastAsia="Corbel" w:hAnsi="Corbel" w:cs="Corbel"/>
-                <w:color w:val="000000" w:themeColor="text1"/>
-                <w:sz w:val="26"/>
-                <w:szCs w:val="26"/>
-              </w:rPr>
-              <w:t>Week 14</w:t>
-            </w:r>
-          </w:p>
-        </w:tc>
-        <w:tc>
-          <w:tcPr>
-            <w:tcW w:w="2334" w:type="dxa"/>
-            <w:tcBorders>
-              <w:top w:val="single" w:sz="4" w:space="0" w:color="9CC2E5" w:themeColor="accent5" w:themeTint="99"/>
-              <w:left w:val="single" w:sz="4" w:space="0" w:color="B4C6E7" w:themeColor="accent1" w:themeTint="66"/>
-              <w:bottom w:val="single" w:sz="4" w:space="0" w:color="9CC2E5" w:themeColor="accent5" w:themeTint="99"/>
-              <w:right w:val="single" w:sz="4" w:space="0" w:color="9CC2E5" w:themeColor="accent5" w:themeTint="99"/>
-            </w:tcBorders>
-            <w:shd w:val="clear" w:color="auto" w:fill="FFFFFF" w:themeFill="background1"/>
-            <w:vAlign w:val="center"/>
-          </w:tcPr>
-          <w:p>
-            <w:pPr>
-              <w:rPr>
-                <w:rFonts w:ascii="Corbel" w:eastAsia="Corbel" w:hAnsi="Corbel" w:cs="Corbel"/>
-                <w:sz w:val="26"/>
-                <w:szCs w:val="26"/>
-              </w:rPr>
-            </w:pPr>
-            <w:r>
-              <w:rPr>
-                <w:rFonts w:ascii="Corbel" w:eastAsia="Corbel" w:hAnsi="Corbel" w:cs="Corbel"/>
-                <w:sz w:val="26"/>
-                <w:szCs w:val="26"/>
-              </w:rPr>
-              <w:t xml:space="preserve">End to End UAT </w:t>
-            </w:r>
-          </w:p>
-        </w:tc>
-        <w:tc>
-          <w:tcPr>
-            <w:tcW w:w="5674" w:type="dxa"/>
-            <w:tcBorders>
-              <w:top w:val="single" w:sz="4" w:space="0" w:color="9CC2E5" w:themeColor="accent5" w:themeTint="99"/>
-              <w:left w:val="single" w:sz="4" w:space="0" w:color="9CC2E5" w:themeColor="accent5" w:themeTint="99"/>
-              <w:bottom w:val="single" w:sz="4" w:space="0" w:color="9CC2E5" w:themeColor="accent5" w:themeTint="99"/>
-              <w:right w:val="single" w:sz="8" w:space="0" w:color="B4C6E7" w:themeColor="accent1" w:themeTint="66"/>
-            </w:tcBorders>
-            <w:shd w:val="clear" w:color="auto" w:fill="FFFFFF" w:themeFill="background1"/>
-          </w:tcPr>
-          <w:p>
-            <w:pPr>
-              <w:rPr>
-                <w:rFonts w:ascii="Corbel" w:eastAsia="Corbel" w:hAnsi="Corbel" w:cs="Corbel"/>
-                <w:sz w:val="26"/>
-                <w:szCs w:val="26"/>
-              </w:rPr>
-            </w:pPr>
-            <w:r>
-              <w:rPr>
-                <w:rFonts w:ascii="Corbel" w:eastAsia="Corbel" w:hAnsi="Corbel" w:cs="Corbel"/>
-                <w:sz w:val="26"/>
-                <w:szCs w:val="26"/>
-              </w:rPr>
-              <w:t xml:space="preserve">Final review </w:t>
-            </w:r>
-          </w:p>
-        </w:tc>
-      </w:tr>
-      <w:tr>
-        <w:trPr>
-          <w:trHeight w:val="1725"/>
-        </w:trPr>
-        <w:tc>
-          <w:tcPr>
-            <w:tcW w:w="1352" w:type="dxa"/>
-            <w:vMerge w:val="restart"/>
-            <w:tcBorders>
-              <w:top w:val="single" w:sz="4" w:space="0" w:color="B4C6E7" w:themeColor="accent1" w:themeTint="66"/>
-              <w:left w:val="single" w:sz="8" w:space="0" w:color="B4C6E7" w:themeColor="accent1" w:themeTint="66"/>
-              <w:bottom w:val="single" w:sz="4" w:space="0" w:color="B4C6E7" w:themeColor="accent1" w:themeTint="66"/>
-              <w:right w:val="single" w:sz="4" w:space="0" w:color="B4C6E7" w:themeColor="accent1" w:themeTint="66"/>
-            </w:tcBorders>
-            <w:shd w:val="clear" w:color="auto" w:fill="FFFFFF" w:themeFill="background1"/>
-            <w:vAlign w:val="center"/>
-          </w:tcPr>
-          <w:p>
-            <w:pPr>
-              <w:jc w:val="center"/>
-              <w:rPr>
-                <w:rFonts w:ascii="Corbel" w:eastAsia="Corbel" w:hAnsi="Corbel" w:cs="Corbel"/>
-                <w:color w:val="000000" w:themeColor="text1"/>
-                <w:sz w:val="26"/>
-                <w:szCs w:val="26"/>
-              </w:rPr>
-            </w:pPr>
-            <w:r>
-              <w:rPr>
-                <w:rFonts w:ascii="Corbel" w:eastAsia="Corbel" w:hAnsi="Corbel" w:cs="Corbel"/>
-                <w:color w:val="000000" w:themeColor="text1"/>
-                <w:sz w:val="26"/>
-                <w:szCs w:val="26"/>
-              </w:rPr>
-              <w:t>Week 15</w:t>
-            </w:r>
-          </w:p>
-        </w:tc>
-        <w:tc>
-          <w:tcPr>
-            <w:tcW w:w="2334" w:type="dxa"/>
-            <w:tcBorders>
-              <w:top w:val="single" w:sz="4" w:space="0" w:color="9CC2E5" w:themeColor="accent5" w:themeTint="99"/>
-              <w:left w:val="single" w:sz="4" w:space="0" w:color="B4C6E7" w:themeColor="accent1" w:themeTint="66"/>
-              <w:bottom w:val="single" w:sz="4" w:space="0" w:color="9CC2E5" w:themeColor="accent5" w:themeTint="99"/>
-              <w:right w:val="single" w:sz="4" w:space="0" w:color="9CC2E5" w:themeColor="accent5" w:themeTint="99"/>
-            </w:tcBorders>
-            <w:shd w:val="clear" w:color="auto" w:fill="FFFFFF" w:themeFill="background1"/>
-            <w:vAlign w:val="center"/>
-          </w:tcPr>
-          <w:p>
-            <w:pPr>
-              <w:rPr>
-                <w:rFonts w:ascii="Corbel" w:eastAsia="Corbel" w:hAnsi="Corbel" w:cs="Corbel"/>
-                <w:sz w:val="26"/>
-                <w:szCs w:val="26"/>
-              </w:rPr>
-            </w:pPr>
-            <w:r>
-              <w:rPr>
-                <w:rFonts w:ascii="Corbel" w:eastAsia="Corbel" w:hAnsi="Corbel" w:cs="Corbel"/>
-                <w:sz w:val="26"/>
-                <w:szCs w:val="26"/>
-              </w:rPr>
-              <w:t xml:space="preserve">User Training </w:t>
-            </w:r>
-          </w:p>
-        </w:tc>
-        <w:tc>
-          <w:tcPr>
-            <w:tcW w:w="5674" w:type="dxa"/>
-            <w:tcBorders>
-              <w:top w:val="single" w:sz="4" w:space="0" w:color="9CC2E5" w:themeColor="accent5" w:themeTint="99"/>
-              <w:left w:val="single" w:sz="4" w:space="0" w:color="9CC2E5" w:themeColor="accent5" w:themeTint="99"/>
-              <w:bottom w:val="single" w:sz="4" w:space="0" w:color="9CC2E5" w:themeColor="accent5" w:themeTint="99"/>
-              <w:right w:val="single" w:sz="8" w:space="0" w:color="B4C6E7" w:themeColor="accent1" w:themeTint="66"/>
-            </w:tcBorders>
-            <w:shd w:val="clear" w:color="auto" w:fill="FFFFFF" w:themeFill="background1"/>
-          </w:tcPr>
-          <w:p>
-            <w:pPr>
-              <w:rPr>
-                <w:rFonts w:ascii="Corbel" w:eastAsia="Corbel" w:hAnsi="Corbel" w:cs="Corbel"/>
-                <w:sz w:val="26"/>
-                <w:szCs w:val="26"/>
-              </w:rPr>
-            </w:pPr>
-            <w:r>
-              <w:rPr>
-                <w:rFonts w:ascii="Corbel" w:eastAsia="Corbel" w:hAnsi="Corbel" w:cs="Corbel"/>
-                <w:sz w:val="26"/>
-                <w:szCs w:val="26"/>
-              </w:rPr>
-              <w:t>Navigation of BH and Able systems workflow, package review and initiating onboarding workflow. (45 min)</w:t>
-            </w:r>
-          </w:p>
-        </w:tc>
-      </w:tr>
-      <w:tr>
-        <w:trPr>
-          <w:trHeight w:val="345"/>
-        </w:trPr>
-        <w:tc>
-          <w:tcPr>
-            <w:tcW w:w="1352" w:type="dxa"/>
-            <w:vMerge/>
-            <w:vAlign w:val="center"/>
-          </w:tcPr>
-          <w:p/>
-        </w:tc>
-        <w:tc>
-          <w:tcPr>
-            <w:tcW w:w="2334" w:type="dxa"/>
-            <w:tcBorders>
-              <w:top w:val="single" w:sz="4" w:space="0" w:color="9CC2E5" w:themeColor="accent5" w:themeTint="99"/>
-              <w:left w:val="nil"/>
-              <w:bottom w:val="single" w:sz="4" w:space="0" w:color="9CC2E5" w:themeColor="accent5" w:themeTint="99"/>
-              <w:right w:val="single" w:sz="4" w:space="0" w:color="9CC2E5" w:themeColor="accent5" w:themeTint="99"/>
-            </w:tcBorders>
-            <w:shd w:val="clear" w:color="auto" w:fill="FFFFFF" w:themeFill="background1"/>
-            <w:vAlign w:val="center"/>
-          </w:tcPr>
-          <w:p>
-            <w:pPr>
-              <w:rPr>
-                <w:rFonts w:ascii="Corbel" w:eastAsia="Corbel" w:hAnsi="Corbel" w:cs="Corbel"/>
-                <w:sz w:val="26"/>
-                <w:szCs w:val="26"/>
-              </w:rPr>
-            </w:pPr>
-            <w:r>
-              <w:rPr>
-                <w:rFonts w:ascii="Corbel" w:eastAsia="Corbel" w:hAnsi="Corbel" w:cs="Corbel"/>
-                <w:sz w:val="26"/>
-                <w:szCs w:val="26"/>
-              </w:rPr>
-              <w:t xml:space="preserve">MTP </w:t>
-            </w:r>
-          </w:p>
-        </w:tc>
-        <w:tc>
-          <w:tcPr>
-            <w:tcW w:w="5674" w:type="dxa"/>
-            <w:tcBorders>
-              <w:top w:val="single" w:sz="4" w:space="0" w:color="9CC2E5" w:themeColor="accent5" w:themeTint="99"/>
-              <w:left w:val="single" w:sz="4" w:space="0" w:color="9CC2E5" w:themeColor="accent5" w:themeTint="99"/>
-              <w:bottom w:val="single" w:sz="4" w:space="0" w:color="9CC2E5" w:themeColor="accent5" w:themeTint="99"/>
-              <w:right w:val="single" w:sz="8" w:space="0" w:color="B4C6E7" w:themeColor="accent1" w:themeTint="66"/>
-            </w:tcBorders>
-            <w:shd w:val="clear" w:color="auto" w:fill="FFFFFF" w:themeFill="background1"/>
-          </w:tcPr>
-          <w:p>
-            <w:pPr>
-              <w:rPr>
-                <w:rFonts w:ascii="Corbel" w:eastAsia="Corbel" w:hAnsi="Corbel" w:cs="Corbel"/>
-                <w:sz w:val="26"/>
-                <w:szCs w:val="26"/>
-              </w:rPr>
-            </w:pPr>
-            <w:r>
-              <w:rPr>
-                <w:rFonts w:ascii="Corbel" w:eastAsia="Corbel" w:hAnsi="Corbel" w:cs="Corbel"/>
-                <w:sz w:val="26"/>
-                <w:szCs w:val="26"/>
-              </w:rPr>
-              <w:t xml:space="preserve">IC promotes Staging to Prod, update BH custom tab, provide client prod URL. (60 min) </w:t>
-            </w:r>
-          </w:p>
-        </w:tc>
-      </w:tr>
-      <w:tr>
-        <w:trPr>
-          <w:trHeight w:val="345"/>
-        </w:trPr>
-        <w:tc>
-          <w:tcPr>
-            <w:tcW w:w="1352" w:type="dxa"/>
-            <w:vMerge/>
-            <w:vAlign w:val="center"/>
-          </w:tcPr>
-          <w:p/>
-        </w:tc>
-        <w:tc>
-          <w:tcPr>
-            <w:tcW w:w="2334" w:type="dxa"/>
-            <w:tcBorders>
-              <w:top w:val="single" w:sz="4" w:space="0" w:color="9CC2E5" w:themeColor="accent5" w:themeTint="99"/>
-              <w:left w:val="nil"/>
-              <w:bottom w:val="nil"/>
-              <w:right w:val="single" w:sz="4" w:space="0" w:color="9CC2E5" w:themeColor="accent5" w:themeTint="99"/>
-            </w:tcBorders>
-            <w:shd w:val="clear" w:color="auto" w:fill="FFFFFF" w:themeFill="background1"/>
-            <w:vAlign w:val="center"/>
-          </w:tcPr>
-          <w:p>
-            <w:pPr>
-              <w:rPr>
-                <w:rFonts w:ascii="Corbel" w:eastAsia="Corbel" w:hAnsi="Corbel" w:cs="Corbel"/>
-                <w:sz w:val="26"/>
-                <w:szCs w:val="26"/>
-              </w:rPr>
-            </w:pPr>
-            <w:r>
-              <w:rPr>
-                <w:rFonts w:ascii="Corbel" w:eastAsia="Corbel" w:hAnsi="Corbel" w:cs="Corbel"/>
-                <w:sz w:val="26"/>
-                <w:szCs w:val="26"/>
-              </w:rPr>
-              <w:t xml:space="preserve">Client Support </w:t>
-            </w:r>
-          </w:p>
-        </w:tc>
-        <w:tc>
-          <w:tcPr>
-            <w:tcW w:w="5674" w:type="dxa"/>
-            <w:tcBorders>
-              <w:top w:val="single" w:sz="4" w:space="0" w:color="9CC2E5" w:themeColor="accent5" w:themeTint="99"/>
-              <w:left w:val="single" w:sz="4" w:space="0" w:color="9CC2E5" w:themeColor="accent5" w:themeTint="99"/>
-              <w:bottom w:val="nil"/>
-              <w:right w:val="single" w:sz="8" w:space="0" w:color="B4C6E7" w:themeColor="accent1" w:themeTint="66"/>
-            </w:tcBorders>
-            <w:shd w:val="clear" w:color="auto" w:fill="FFFFFF" w:themeFill="background1"/>
-          </w:tcPr>
-          <w:p>
-            <w:pPr>
-              <w:rPr>
-                <w:rFonts w:ascii="Corbel" w:eastAsia="Corbel" w:hAnsi="Corbel" w:cs="Corbel"/>
-                <w:sz w:val="26"/>
-                <w:szCs w:val="26"/>
-              </w:rPr>
-            </w:pPr>
-            <w:r>
-              <w:rPr>
-                <w:rFonts w:ascii="Corbel" w:eastAsia="Corbel" w:hAnsi="Corbel" w:cs="Corbel"/>
-                <w:sz w:val="26"/>
-                <w:szCs w:val="26"/>
-              </w:rPr>
-              <w:t xml:space="preserve">Support intro meeting (30 min) </w:t>
-            </w:r>
-          </w:p>
-        </w:tc>
-      </w:tr>
-      <w:tr>
-        <w:trPr>
-          <w:trHeight w:val="345"/>
-        </w:trPr>
-        <w:tc>
-          <w:tcPr>
-            <w:tcW w:w="1352" w:type="dxa"/>
-            <w:vMerge/>
-            <w:vAlign w:val="center"/>
-          </w:tcPr>
-          <w:p/>
-        </w:tc>
-        <w:tc>
-          <w:tcPr>
-            <w:tcW w:w="2334" w:type="dxa"/>
-            <w:tcBorders>
-              <w:top w:val="nil"/>
-              <w:left w:val="nil"/>
-              <w:bottom w:val="nil"/>
-              <w:right w:val="single" w:sz="4" w:space="0" w:color="9CC2E5" w:themeColor="accent5" w:themeTint="99"/>
-            </w:tcBorders>
-            <w:shd w:val="clear" w:color="auto" w:fill="FFFFFF" w:themeFill="background1"/>
-            <w:vAlign w:val="center"/>
-          </w:tcPr>
-          <w:p>
-            <w:pPr>
-              <w:rPr>
-                <w:rFonts w:ascii="Corbel" w:eastAsia="Corbel" w:hAnsi="Corbel" w:cs="Corbel"/>
-                <w:sz w:val="26"/>
-                <w:szCs w:val="26"/>
-              </w:rPr>
-            </w:pPr>
-            <w:r>
-              <w:rPr>
-                <w:rFonts w:ascii="Corbel" w:eastAsia="Corbel" w:hAnsi="Corbel" w:cs="Corbel"/>
-                <w:sz w:val="26"/>
-                <w:szCs w:val="26"/>
-              </w:rPr>
-              <w:t xml:space="preserve">Transition </w:t>
-            </w:r>
-          </w:p>
-        </w:tc>
-        <w:tc>
-          <w:tcPr>
-            <w:tcW w:w="5674" w:type="dxa"/>
-            <w:tcBorders>
-              <w:top w:val="nil"/>
-              <w:left w:val="single" w:sz="4" w:space="0" w:color="9CC2E5" w:themeColor="accent5" w:themeTint="99"/>
-              <w:bottom w:val="nil"/>
-              <w:right w:val="single" w:sz="8" w:space="0" w:color="B4C6E7" w:themeColor="accent1" w:themeTint="66"/>
-            </w:tcBorders>
-            <w:shd w:val="clear" w:color="auto" w:fill="FFFFFF" w:themeFill="background1"/>
-          </w:tcPr>
-          <w:p/>
-        </w:tc>
-      </w:tr>
-      <w:tr>
-        <w:trPr>
-          <w:trHeight w:val="2055"/>
-        </w:trPr>
-        <w:tc>
-          <w:tcPr>
-            <w:tcW w:w="1352" w:type="dxa"/>
-            <w:vMerge w:val="restart"/>
-            <w:tcBorders>
-              <w:top w:val="single" w:sz="4" w:space="0" w:color="B4C6E7" w:themeColor="accent1" w:themeTint="66"/>
-              <w:left w:val="single" w:sz="8" w:space="0" w:color="B4C6E7" w:themeColor="accent1" w:themeTint="66"/>
-              <w:bottom w:val="single" w:sz="4" w:space="0" w:color="B4C6E7" w:themeColor="accent1" w:themeTint="66"/>
-              <w:right w:val="single" w:sz="4" w:space="0" w:color="B4C6E7" w:themeColor="accent1" w:themeTint="66"/>
-            </w:tcBorders>
-            <w:shd w:val="clear" w:color="auto" w:fill="FFFFFF" w:themeFill="background1"/>
-            <w:vAlign w:val="center"/>
-          </w:tcPr>
-          <w:p>
-            <w:pPr>
-              <w:jc w:val="center"/>
-              <w:rPr>
-                <w:rFonts w:ascii="Corbel" w:eastAsia="Corbel" w:hAnsi="Corbel" w:cs="Corbel"/>
-                <w:b/>
-                <w:bCs/>
-                <w:sz w:val="26"/>
-                <w:szCs w:val="26"/>
-              </w:rPr>
-            </w:pPr>
-            <w:r>
-              <w:rPr>
-                <w:rFonts w:ascii="Corbel" w:eastAsia="Corbel" w:hAnsi="Corbel" w:cs="Corbel"/>
-                <w:sz w:val="26"/>
-                <w:szCs w:val="26"/>
-              </w:rPr>
-              <w:t>Ongoing</w:t>
-            </w:r>
-            <w:r>
-              <w:rPr>
-                <w:rFonts w:ascii="Corbel" w:eastAsia="Corbel" w:hAnsi="Corbel" w:cs="Corbel"/>
-                <w:b/>
-                <w:bCs/>
-                <w:sz w:val="26"/>
-                <w:szCs w:val="26"/>
-              </w:rPr>
-              <w:t xml:space="preserve"> </w:t>
-            </w:r>
-          </w:p>
-        </w:tc>
-        <w:tc>
-          <w:tcPr>
-            <w:tcW w:w="2334" w:type="dxa"/>
-            <w:vMerge w:val="restart"/>
-            <w:tcBorders>
-              <w:top w:val="single" w:sz="4" w:space="0" w:color="B4C6E7" w:themeColor="accent1" w:themeTint="66"/>
-              <w:left w:val="single" w:sz="4" w:space="0" w:color="B4C6E7" w:themeColor="accent1" w:themeTint="66"/>
-              <w:bottom w:val="nil"/>
-              <w:right w:val="single" w:sz="4" w:space="0" w:color="9CC2E5" w:themeColor="accent5" w:themeTint="99"/>
-            </w:tcBorders>
-            <w:shd w:val="clear" w:color="auto" w:fill="FFFFFF" w:themeFill="background1"/>
-            <w:vAlign w:val="center"/>
-          </w:tcPr>
-          <w:p>
-            <w:pPr>
-              <w:rPr>
-                <w:rFonts w:ascii="Corbel" w:eastAsia="Corbel" w:hAnsi="Corbel" w:cs="Corbel"/>
-                <w:sz w:val="26"/>
-                <w:szCs w:val="26"/>
-              </w:rPr>
-            </w:pPr>
-            <w:r>
-              <w:rPr>
-                <w:rFonts w:ascii="Corbel" w:eastAsia="Corbel" w:hAnsi="Corbel" w:cs="Corbel"/>
-                <w:sz w:val="26"/>
-                <w:szCs w:val="26"/>
-              </w:rPr>
-              <w:t xml:space="preserve">Client Success Review </w:t>
-            </w:r>
-          </w:p>
-        </w:tc>
-        <w:tc>
-          <w:tcPr>
-            <w:tcW w:w="5674" w:type="dxa"/>
-            <w:vMerge w:val="restart"/>
-            <w:tcBorders>
-              <w:top w:val="single" w:sz="4" w:space="0" w:color="B4C6E7" w:themeColor="accent1" w:themeTint="66"/>
-              <w:left w:val="single" w:sz="4" w:space="0" w:color="9CC2E5" w:themeColor="accent5" w:themeTint="99"/>
-              <w:bottom w:val="nil"/>
-              <w:right w:val="single" w:sz="8" w:space="0" w:color="B4C6E7" w:themeColor="accent1" w:themeTint="66"/>
-            </w:tcBorders>
-            <w:shd w:val="clear" w:color="auto" w:fill="FFFFFF" w:themeFill="background1"/>
-          </w:tcPr>
-          <w:p>
-            <w:pPr>
-              <w:rPr>
-                <w:rFonts w:ascii="Corbel" w:eastAsia="Corbel" w:hAnsi="Corbel" w:cs="Corbel"/>
-                <w:sz w:val="26"/>
-                <w:szCs w:val="26"/>
-              </w:rPr>
-            </w:pPr>
-            <w:r>
-              <w:rPr>
-                <w:rFonts w:ascii="Corbel" w:eastAsia="Corbel" w:hAnsi="Corbel" w:cs="Corbel"/>
-                <w:sz w:val="26"/>
-                <w:szCs w:val="26"/>
-              </w:rPr>
-              <w:t xml:space="preserve">A Client Success Representative will conduct 1 account review within the first 3 months of service which will consist of analyzing usage.  (30 min) </w:t>
-            </w:r>
-          </w:p>
-        </w:tc>
-      </w:tr>
-      <w:tr>
-        <w:trPr>
-          <w:trHeight w:val="345"/>
-        </w:trPr>
-        <w:tc>
-          <w:tcPr>
-            <w:tcW w:w="1352" w:type="dxa"/>
-            <w:vMerge/>
-            <w:vAlign w:val="center"/>
-          </w:tcPr>
-          <w:p/>
-        </w:tc>
-        <w:tc>
-          <w:tcPr>
-            <w:tcW w:w="2334" w:type="dxa"/>
-            <w:vMerge/>
-            <w:vAlign w:val="center"/>
-          </w:tcPr>
-          <w:p/>
-        </w:tc>
-        <w:tc>
-          <w:tcPr>
-            <w:tcW w:w="5674" w:type="dxa"/>
-            <w:vMerge/>
-            <w:vAlign w:val="center"/>
-          </w:tcPr>
-          <w:p/>
-        </w:tc>
-      </w:tr>
-      <w:tr>
-        <w:trPr>
-          <w:trHeight w:val="1020"/>
-        </w:trPr>
-        <w:tc>
-          <w:tcPr>
-            <w:tcW w:w="1352" w:type="dxa"/>
-            <w:vMerge/>
-            <w:vAlign w:val="center"/>
-          </w:tcPr>
-          <w:p/>
-        </w:tc>
-        <w:tc>
-          <w:tcPr>
-            <w:tcW w:w="2334" w:type="dxa"/>
-            <w:tcBorders>
-              <w:top w:val="single" w:sz="4" w:space="0" w:color="9CC2E5" w:themeColor="accent5" w:themeTint="99"/>
-              <w:left w:val="nil"/>
-              <w:bottom w:val="single" w:sz="8" w:space="0" w:color="B4C6E7" w:themeColor="accent1" w:themeTint="66"/>
-              <w:right w:val="single" w:sz="4" w:space="0" w:color="9CC2E5" w:themeColor="accent5" w:themeTint="99"/>
-            </w:tcBorders>
-            <w:shd w:val="clear" w:color="auto" w:fill="FFFFFF" w:themeFill="background1"/>
-            <w:vAlign w:val="center"/>
-          </w:tcPr>
-          <w:p>
-            <w:pPr>
-              <w:rPr>
-                <w:rFonts w:ascii="Corbel" w:eastAsia="Corbel" w:hAnsi="Corbel" w:cs="Corbel"/>
-                <w:sz w:val="26"/>
-                <w:szCs w:val="26"/>
-              </w:rPr>
-            </w:pPr>
-            <w:r>
-              <w:rPr>
-                <w:rFonts w:ascii="Corbel" w:eastAsia="Corbel" w:hAnsi="Corbel" w:cs="Corbel"/>
-                <w:sz w:val="26"/>
-                <w:szCs w:val="26"/>
-              </w:rPr>
-              <w:t xml:space="preserve">Help Resources </w:t>
-            </w:r>
-          </w:p>
-        </w:tc>
-        <w:tc>
-          <w:tcPr>
-            <w:tcW w:w="5674" w:type="dxa"/>
-            <w:tcBorders>
-              <w:top w:val="single" w:sz="4" w:space="0" w:color="9CC2E5" w:themeColor="accent5" w:themeTint="99"/>
-              <w:left w:val="single" w:sz="4" w:space="0" w:color="9CC2E5" w:themeColor="accent5" w:themeTint="99"/>
-              <w:bottom w:val="single" w:sz="8" w:space="0" w:color="B4C6E7" w:themeColor="accent1" w:themeTint="66"/>
-              <w:right w:val="single" w:sz="8" w:space="0" w:color="B4C6E7" w:themeColor="accent1" w:themeTint="66"/>
-            </w:tcBorders>
-            <w:shd w:val="clear" w:color="auto" w:fill="FFFFFF" w:themeFill="background1"/>
-          </w:tcPr>
-          <w:p>
-            <w:pPr>
-              <w:rPr>
-                <w:rFonts w:ascii="Corbel" w:eastAsia="Corbel" w:hAnsi="Corbel" w:cs="Corbel"/>
-                <w:sz w:val="26"/>
-                <w:szCs w:val="26"/>
-              </w:rPr>
-            </w:pPr>
-            <w:r>
-              <w:rPr>
-                <w:rFonts w:ascii="Corbel" w:eastAsia="Corbel" w:hAnsi="Corbel" w:cs="Corbel"/>
-                <w:sz w:val="26"/>
-                <w:szCs w:val="26"/>
-              </w:rPr>
-              <w:t xml:space="preserve">Self-Serve Help Center with help articles, video tutorials, and best practices advice. Downloadable white papers detailing best practices, common automations, engagement strategy, building content tips, and more. </w:t>
-            </w:r>
-          </w:p>
-        </w:tc>
-      </w:tr>
-      <w:tr>
-        <w:trPr>
-          <w:trHeight w:val="345"/>
-        </w:trPr>
-        <w:tc>
-          <w:tcPr>
-            <w:tcW w:w="1352" w:type="dxa"/>
-            <w:tcBorders>
-              <w:top w:val="nil"/>
-              <w:left w:val="nil"/>
-              <w:bottom w:val="nil"/>
-              <w:right w:val="nil"/>
-            </w:tcBorders>
-            <w:vAlign w:val="bottom"/>
-          </w:tcPr>
-          <w:p/>
-        </w:tc>
-        <w:tc>
-          <w:tcPr>
-            <w:tcW w:w="2334" w:type="dxa"/>
-            <w:tcBorders>
-              <w:top w:val="single" w:sz="8" w:space="0" w:color="B4C6E7" w:themeColor="accent1" w:themeTint="66"/>
-              <w:left w:val="nil"/>
-              <w:bottom w:val="nil"/>
-              <w:right w:val="nil"/>
-            </w:tcBorders>
-            <w:vAlign w:val="bottom"/>
-          </w:tcPr>
-          <w:p/>
-        </w:tc>
-        <w:tc>
-          <w:tcPr>
-            <w:tcW w:w="5674" w:type="dxa"/>
-            <w:tcBorders>
-              <w:top w:val="single" w:sz="8" w:space="0" w:color="B4C6E7" w:themeColor="accent1" w:themeTint="66"/>
-              <w:left w:val="nil"/>
-              <w:bottom w:val="nil"/>
-              <w:right w:val="nil"/>
-            </w:tcBorders>
-            <w:vAlign w:val="bottom"/>
-          </w:tcPr>
-          <w:p/>
+                <w:sz w:val="26"/>
+                <w:szCs w:val="26"/>
+              </w:rPr>
+              <w:t>Self-Serve Help Center with help articles, video tutorials, and best practices advice. Downloadable white papers detailing best practices, common automations, engagement strategy, building content tips, and more.</w:t>
+            </w:r>
+          </w:p>
         </w:tc>
       </w:tr>
     </w:tbl>
@@ -3807,47 +3883,125 @@
       <w:pPr>
         <w:rPr>
           <w:rFonts w:ascii="Corbel" w:eastAsia="Corbel" w:hAnsi="Corbel" w:cs="Corbel"/>
-          <w:color w:val="000000" w:themeColor="text1"/>
-          <w:sz w:val="26"/>
-          <w:szCs w:val="26"/>
-        </w:rPr>
-      </w:pPr>
-      <w:r>
-        <w:rPr>
-          <w:rFonts w:ascii="Corbel" w:eastAsia="Corbel" w:hAnsi="Corbel" w:cs="Corbel"/>
           <w:b/>
           <w:bCs/>
           <w:color w:val="000000" w:themeColor="text1"/>
           <w:sz w:val="26"/>
           <w:szCs w:val="26"/>
         </w:rPr>
+      </w:pPr>
+    </w:p>
+    <w:p>
+      <w:pPr>
+        <w:rPr>
+          <w:sz w:val="26"/>
+          <w:szCs w:val="26"/>
+        </w:rPr>
+      </w:pPr>
+      <w:r>
+        <w:rPr>
+          <w:rFonts w:ascii="Corbel" w:eastAsia="Corbel" w:hAnsi="Corbel" w:cs="Corbel"/>
+          <w:b/>
+          <w:bCs/>
+          <w:color w:val="000000" w:themeColor="text1"/>
+          <w:sz w:val="26"/>
+          <w:szCs w:val="26"/>
+        </w:rPr>
+        <w:t>PROJECT COMPLETION</w:t>
+      </w:r>
+      <w:r>
+        <w:rPr>
+          <w:rFonts w:ascii="Corbel" w:eastAsia="Corbel" w:hAnsi="Corbel" w:cs="Corbel"/>
+          <w:b/>
+          <w:bCs/>
+          <w:color w:val="000000" w:themeColor="text1"/>
+          <w:sz w:val="26"/>
+          <w:szCs w:val="26"/>
+        </w:rPr>
+        <w:br/>
+      </w:r>
+      <w:r>
+        <w:rPr>
+          <w:sz w:val="26"/>
+          <w:szCs w:val="26"/>
+        </w:rPr>
+        <w:t xml:space="preserve">Once the service has gone live the Client will report all issues to Bullhorn Automation Support. Every effort will be made to resolve issues reported during implementation prior to transition to support. Critical issues, defined as having a major impact to business processing, will be considered as blockers to project close. </w:t>
+      </w:r>
+    </w:p>
+    <w:p>
+      <w:pPr>
+        <w:rPr>
+          <w:rFonts w:ascii="Corbel" w:eastAsia="Corbel" w:hAnsi="Corbel" w:cs="Corbel"/>
+          <w:b/>
+          <w:bCs/>
+          <w:color w:val="000000" w:themeColor="text1"/>
+          <w:sz w:val="26"/>
+          <w:szCs w:val="26"/>
+        </w:rPr>
+      </w:pPr>
+      <w:r>
+        <w:rPr>
+          <w:sz w:val="26"/>
+          <w:szCs w:val="26"/>
+        </w:rPr>
+        <w:t xml:space="preserve">Note: For Bullhorn Automation Implementations that are included as part of a larger new client ATS/CRM implementation, Client should not expect the automations to completely sync until go live week 2. This does not apply for Clients that are already </w:t>
+      </w:r>
+      <w:proofErr w:type="gramStart"/>
+      <w:r>
+        <w:rPr>
+          <w:sz w:val="26"/>
+          <w:szCs w:val="26"/>
+        </w:rPr>
+        <w:t>live, and</w:t>
+      </w:r>
+      <w:proofErr w:type="gramEnd"/>
+      <w:r>
+        <w:rPr>
+          <w:sz w:val="26"/>
+          <w:szCs w:val="26"/>
+        </w:rPr>
+        <w:t xml:space="preserve"> adding on Bullhorn Automation as a new feature.</w:t>
+      </w:r>
+    </w:p>
+    <w:p>
+      <w:pPr>
+        <w:rPr>
+          <w:rFonts w:ascii="Corbel" w:eastAsia="Corbel" w:hAnsi="Corbel" w:cs="Corbel"/>
+          <w:color w:val="000000" w:themeColor="text1"/>
+          <w:sz w:val="26"/>
+          <w:szCs w:val="26"/>
+        </w:rPr>
+      </w:pPr>
+      <w:r>
+        <w:rPr>
+          <w:rFonts w:ascii="Corbel" w:eastAsia="Corbel" w:hAnsi="Corbel" w:cs="Corbel"/>
+          <w:b/>
+          <w:bCs/>
+          <w:color w:val="000000" w:themeColor="text1"/>
+          <w:sz w:val="26"/>
+          <w:szCs w:val="26"/>
+        </w:rPr>
         <w:t>CHANGE CONTROL</w:t>
       </w:r>
     </w:p>
     <w:p>
       <w:pPr>
-        <w:spacing w:after="0"/>
-        <w:rPr>
-          <w:rFonts w:ascii="Corbel" w:eastAsia="Corbel" w:hAnsi="Corbel" w:cs="Corbel"/>
-          <w:color w:val="000000" w:themeColor="text1"/>
-          <w:sz w:val="26"/>
-          <w:szCs w:val="26"/>
-        </w:rPr>
-      </w:pPr>
-      <w:r>
-        <w:rPr>
-          <w:rFonts w:ascii="Corbel" w:eastAsia="Corbel" w:hAnsi="Corbel" w:cs="Corbel"/>
-          <w:color w:val="000000" w:themeColor="text1"/>
-          <w:sz w:val="26"/>
-          <w:szCs w:val="26"/>
-        </w:rPr>
-        <w:t xml:space="preserve">The estimated hours described in the Timeline section above are estimates based on experience with past projects. If additional hours </w:t>
+        <w:spacing w:before="240" w:after="0"/>
+        <w:rPr>
+          <w:sz w:val="26"/>
+          <w:szCs w:val="26"/>
+        </w:rPr>
+      </w:pPr>
+      <w:r>
+        <w:rPr>
+          <w:sz w:val="26"/>
+          <w:szCs w:val="26"/>
+        </w:rPr>
+        <w:t xml:space="preserve">The hours required for tasks and deliverables in the Timeline section above are estimates based on Bullhorn's experience with past projects. If additional hours </w:t>
       </w:r>
       <w:proofErr w:type="gramStart"/>
       <w:r>
         <w:rPr>
-          <w:rFonts w:ascii="Corbel" w:eastAsia="Corbel" w:hAnsi="Corbel" w:cs="Corbel"/>
-          <w:color w:val="000000" w:themeColor="text1"/>
           <w:sz w:val="26"/>
           <w:szCs w:val="26"/>
         </w:rPr>
@@ -3856,111 +4010,66 @@
       <w:proofErr w:type="gramEnd"/>
       <w:r>
         <w:rPr>
-          <w:rFonts w:ascii="Corbel" w:eastAsia="Corbel" w:hAnsi="Corbel" w:cs="Corbel"/>
-          <w:color w:val="000000" w:themeColor="text1"/>
-          <w:sz w:val="26"/>
-          <w:szCs w:val="26"/>
-        </w:rPr>
-        <w:t xml:space="preserve"> the estimate are required, the Parties will follow the change order process described below, and such additional hours will be billed at the standard Tonic HQ hourly rate, unless otherwise agreed by the Parties in writing.</w:t>
+          <w:sz w:val="26"/>
+          <w:szCs w:val="26"/>
+        </w:rPr>
+        <w:t xml:space="preserve"> the estimate are required, the Parties will follow the change order process described below, and such additional hours will be billed at the standard Bullhorn Professional Services T&amp;M hourly rate, unless otherwise agreed by the Parties in writing. Bullhorn does not </w:t>
+      </w:r>
+      <w:proofErr w:type="gramStart"/>
+      <w:r>
+        <w:rPr>
+          <w:sz w:val="26"/>
+          <w:szCs w:val="26"/>
+        </w:rPr>
+        <w:t>make adjustments to</w:t>
+      </w:r>
+      <w:proofErr w:type="gramEnd"/>
+      <w:r>
+        <w:rPr>
+          <w:sz w:val="26"/>
+          <w:szCs w:val="26"/>
+        </w:rPr>
+        <w:t xml:space="preserve"> any Billing Start Dates (BSD) should a billing start date be associated with this work. The client is responsible for notifying Bullhorn a </w:t>
+      </w:r>
+      <w:r>
+        <w:rPr>
+          <w:sz w:val="26"/>
+          <w:szCs w:val="26"/>
+        </w:rPr>
+        <w:lastRenderedPageBreak/>
+        <w:t xml:space="preserve">minimum of 5 business days in advance of missing any agreed-upon dates in the project plan. Failure to notify your Bullhorn Strategic Consultant in writing of such a delay may result in delays and potential additional charges. Common activities that can lead to projects exceeding the estimates include additional or prolonged meetings, delayed approvals, multiple review cycles, scope creep, canceled / rescheduled meetings, project plan revisions due to missing due dates for key tasks, lack of stakeholder prioritization, delayed decision making, request for analysis on </w:t>
+      </w:r>
+      <w:proofErr w:type="gramStart"/>
+      <w:r>
+        <w:rPr>
+          <w:sz w:val="26"/>
+          <w:szCs w:val="26"/>
+        </w:rPr>
+        <w:t>out of scope</w:t>
+      </w:r>
+      <w:proofErr w:type="gramEnd"/>
+      <w:r>
+        <w:rPr>
+          <w:sz w:val="26"/>
+          <w:szCs w:val="26"/>
+        </w:rPr>
+        <w:t xml:space="preserve"> items, changes post spec or configuration sign-off, etc. </w:t>
       </w:r>
     </w:p>
     <w:p>
       <w:pPr>
         <w:spacing w:before="240" w:after="0"/>
         <w:rPr>
-          <w:rFonts w:ascii="Corbel" w:eastAsia="Corbel" w:hAnsi="Corbel" w:cs="Corbel"/>
-          <w:color w:val="000000" w:themeColor="text1"/>
-          <w:sz w:val="26"/>
-          <w:szCs w:val="26"/>
-        </w:rPr>
-      </w:pPr>
-      <w:r>
-        <w:rPr>
-          <w:rFonts w:ascii="Corbel" w:eastAsia="Corbel" w:hAnsi="Corbel" w:cs="Corbel"/>
-          <w:color w:val="000000" w:themeColor="text1"/>
-          <w:sz w:val="26"/>
-          <w:szCs w:val="26"/>
-        </w:rPr>
-        <w:t xml:space="preserve">Bullhorn does not </w:t>
-      </w:r>
-      <w:proofErr w:type="gramStart"/>
-      <w:r>
-        <w:rPr>
-          <w:rFonts w:ascii="Corbel" w:eastAsia="Corbel" w:hAnsi="Corbel" w:cs="Corbel"/>
-          <w:color w:val="000000" w:themeColor="text1"/>
-          <w:sz w:val="26"/>
-          <w:szCs w:val="26"/>
-        </w:rPr>
-        <w:t>make adjustments to</w:t>
-      </w:r>
-      <w:proofErr w:type="gramEnd"/>
-      <w:r>
-        <w:rPr>
-          <w:rFonts w:ascii="Corbel" w:eastAsia="Corbel" w:hAnsi="Corbel" w:cs="Corbel"/>
-          <w:color w:val="000000" w:themeColor="text1"/>
-          <w:sz w:val="26"/>
-          <w:szCs w:val="26"/>
-        </w:rPr>
-        <w:t xml:space="preserve"> any Billing Start Dates (BSD) should a billing start date be associated with this work.</w:t>
-      </w:r>
-    </w:p>
-    <w:p>
-      <w:pPr>
-        <w:spacing w:before="240" w:after="0"/>
-        <w:rPr>
-          <w:rFonts w:ascii="Corbel" w:eastAsia="Corbel" w:hAnsi="Corbel" w:cs="Corbel"/>
-          <w:color w:val="000000" w:themeColor="text1"/>
-          <w:sz w:val="26"/>
-          <w:szCs w:val="26"/>
-        </w:rPr>
-      </w:pPr>
-      <w:r>
-        <w:rPr>
-          <w:rFonts w:ascii="Corbel" w:eastAsia="Corbel" w:hAnsi="Corbel" w:cs="Corbel"/>
-          <w:color w:val="000000" w:themeColor="text1"/>
-          <w:sz w:val="26"/>
-          <w:szCs w:val="26"/>
-        </w:rPr>
-        <w:lastRenderedPageBreak/>
-        <w:t xml:space="preserve">Common activities that can lead to projects exceeding the estimates include additional or prolonged meetings, delayed approvals, multiple review cycles, scope creep, canceled / rescheduled meetings, project plan revisions due to missing due dates for key tasks, lack of stakeholder prioritization, delayed decision making, request for analysis on </w:t>
-      </w:r>
-      <w:r>
-        <w:rPr>
-          <w:rFonts w:ascii="Corbel" w:eastAsia="Corbel" w:hAnsi="Corbel" w:cs="Corbel"/>
-          <w:color w:val="000000" w:themeColor="text1"/>
-          <w:sz w:val="26"/>
-          <w:szCs w:val="26"/>
-        </w:rPr>
-        <w:t>out-of-scope</w:t>
-      </w:r>
-      <w:r>
-        <w:rPr>
-          <w:rFonts w:ascii="Corbel" w:eastAsia="Corbel" w:hAnsi="Corbel" w:cs="Corbel"/>
-          <w:color w:val="000000" w:themeColor="text1"/>
-          <w:sz w:val="26"/>
-          <w:szCs w:val="26"/>
-        </w:rPr>
-        <w:t xml:space="preserve"> items, changes post spec or configuration sign-off, etc.</w:t>
-      </w:r>
-    </w:p>
-    <w:p>
-      <w:pPr>
-        <w:spacing w:before="240" w:after="0"/>
-        <w:rPr>
-          <w:rFonts w:ascii="Corbel" w:eastAsia="Corbel" w:hAnsi="Corbel" w:cs="Corbel"/>
-          <w:color w:val="000000" w:themeColor="text1"/>
-          <w:sz w:val="26"/>
-          <w:szCs w:val="26"/>
-        </w:rPr>
-      </w:pPr>
-      <w:r>
-        <w:rPr>
-          <w:rFonts w:ascii="Corbel" w:eastAsia="Corbel" w:hAnsi="Corbel" w:cs="Corbel"/>
-          <w:color w:val="000000" w:themeColor="text1"/>
-          <w:sz w:val="26"/>
-          <w:szCs w:val="26"/>
-        </w:rPr>
-        <w:t>The change order process consists of the following steps:</w:t>
+          <w:sz w:val="26"/>
+          <w:szCs w:val="26"/>
+        </w:rPr>
+      </w:pPr>
+      <w:r>
+        <w:rPr>
+          <w:sz w:val="26"/>
+          <w:szCs w:val="26"/>
+        </w:rPr>
+        <w:t xml:space="preserve">The change order process consists of the following steps: </w:t>
       </w:r>
     </w:p>
     <w:p>
@@ -3968,24 +4077,22 @@
         <w:pStyle w:val="ListParagraph"/>
         <w:numPr>
           <w:ilvl w:val="0"/>
-          <w:numId w:val="3"/>
+          <w:numId w:val="8"/>
         </w:numPr>
         <w:spacing w:before="240" w:after="0"/>
         <w:rPr>
-          <w:rFonts w:eastAsiaTheme="minorEastAsia"/>
-          <w:color w:val="000000" w:themeColor="text1"/>
-          <w:sz w:val="26"/>
-          <w:szCs w:val="26"/>
-        </w:rPr>
-      </w:pPr>
-      <w:r>
-        <w:rPr>
-          <w:rFonts w:ascii="Corbel" w:eastAsia="Corbel" w:hAnsi="Corbel" w:cs="Corbel"/>
-          <w:color w:val="000000" w:themeColor="text1"/>
-          <w:sz w:val="26"/>
-          <w:szCs w:val="26"/>
-        </w:rPr>
-        <w:t>The project team identifies that a change order is needed.</w:t>
+          <w:rFonts w:ascii="Corbel" w:eastAsia="Corbel" w:hAnsi="Corbel" w:cs="Corbel"/>
+          <w:color w:val="000000" w:themeColor="text1"/>
+          <w:sz w:val="26"/>
+          <w:szCs w:val="26"/>
+        </w:rPr>
+      </w:pPr>
+      <w:r>
+        <w:rPr>
+          <w:sz w:val="26"/>
+          <w:szCs w:val="26"/>
+        </w:rPr>
+        <w:t xml:space="preserve">The project team identifies that a change order is needed. </w:t>
       </w:r>
     </w:p>
     <w:p>
@@ -3993,24 +4100,38 @@
         <w:pStyle w:val="ListParagraph"/>
         <w:numPr>
           <w:ilvl w:val="0"/>
-          <w:numId w:val="3"/>
+          <w:numId w:val="8"/>
         </w:numPr>
         <w:spacing w:before="240" w:after="0"/>
         <w:rPr>
-          <w:rFonts w:eastAsiaTheme="minorEastAsia"/>
-          <w:color w:val="000000" w:themeColor="text1"/>
-          <w:sz w:val="26"/>
-          <w:szCs w:val="26"/>
-        </w:rPr>
-      </w:pPr>
-      <w:r>
-        <w:rPr>
-          <w:rFonts w:ascii="Corbel" w:eastAsia="Corbel" w:hAnsi="Corbel" w:cs="Corbel"/>
-          <w:color w:val="000000" w:themeColor="text1"/>
-          <w:sz w:val="26"/>
-          <w:szCs w:val="26"/>
-        </w:rPr>
-        <w:t>Tonic HQ creates an official project change request with the scope of the change and the estimate.</w:t>
+          <w:rFonts w:ascii="Corbel" w:eastAsia="Corbel" w:hAnsi="Corbel" w:cs="Corbel"/>
+          <w:color w:val="000000" w:themeColor="text1"/>
+          <w:sz w:val="26"/>
+          <w:szCs w:val="26"/>
+        </w:rPr>
+      </w:pPr>
+      <w:r>
+        <w:rPr>
+          <w:sz w:val="26"/>
+          <w:szCs w:val="26"/>
+        </w:rPr>
+        <w:t xml:space="preserve">Bullhorn creates an official project change request with the scope of the change and the </w:t>
+      </w:r>
+      <w:proofErr w:type="gramStart"/>
+      <w:r>
+        <w:rPr>
+          <w:sz w:val="26"/>
+          <w:szCs w:val="26"/>
+        </w:rPr>
+        <w:t>estimate</w:t>
+      </w:r>
+      <w:proofErr w:type="gramEnd"/>
+      <w:r>
+        <w:rPr>
+          <w:sz w:val="26"/>
+          <w:szCs w:val="26"/>
+        </w:rPr>
+        <w:t xml:space="preserve"> </w:t>
       </w:r>
     </w:p>
     <w:p>
@@ -4018,24 +4139,38 @@
         <w:pStyle w:val="ListParagraph"/>
         <w:numPr>
           <w:ilvl w:val="0"/>
-          <w:numId w:val="3"/>
+          <w:numId w:val="8"/>
         </w:numPr>
         <w:spacing w:before="240" w:after="0"/>
         <w:rPr>
-          <w:rFonts w:eastAsiaTheme="minorEastAsia"/>
-          <w:color w:val="000000" w:themeColor="text1"/>
-          <w:sz w:val="26"/>
-          <w:szCs w:val="26"/>
-        </w:rPr>
-      </w:pPr>
-      <w:r>
-        <w:rPr>
-          <w:rFonts w:ascii="Corbel" w:eastAsia="Corbel" w:hAnsi="Corbel" w:cs="Corbel"/>
-          <w:color w:val="000000" w:themeColor="text1"/>
-          <w:sz w:val="26"/>
-          <w:szCs w:val="26"/>
-        </w:rPr>
-        <w:t>Tonic HQ and the client review the change request.</w:t>
+          <w:rFonts w:ascii="Corbel" w:eastAsia="Corbel" w:hAnsi="Corbel" w:cs="Corbel"/>
+          <w:color w:val="000000" w:themeColor="text1"/>
+          <w:sz w:val="26"/>
+          <w:szCs w:val="26"/>
+        </w:rPr>
+      </w:pPr>
+      <w:r>
+        <w:rPr>
+          <w:sz w:val="26"/>
+          <w:szCs w:val="26"/>
+        </w:rPr>
+        <w:t xml:space="preserve">Bullhorn and the client review the change </w:t>
+      </w:r>
+      <w:proofErr w:type="gramStart"/>
+      <w:r>
+        <w:rPr>
+          <w:sz w:val="26"/>
+          <w:szCs w:val="26"/>
+        </w:rPr>
+        <w:t>request</w:t>
+      </w:r>
+      <w:proofErr w:type="gramEnd"/>
+      <w:r>
+        <w:rPr>
+          <w:sz w:val="26"/>
+          <w:szCs w:val="26"/>
+        </w:rPr>
+        <w:t xml:space="preserve"> </w:t>
       </w:r>
     </w:p>
     <w:p>
@@ -4043,24 +4178,38 @@
         <w:pStyle w:val="ListParagraph"/>
         <w:numPr>
           <w:ilvl w:val="0"/>
-          <w:numId w:val="3"/>
+          <w:numId w:val="8"/>
         </w:numPr>
         <w:spacing w:before="240" w:after="0"/>
         <w:rPr>
-          <w:rFonts w:eastAsiaTheme="minorEastAsia"/>
-          <w:color w:val="000000" w:themeColor="text1"/>
-          <w:sz w:val="26"/>
-          <w:szCs w:val="26"/>
-        </w:rPr>
-      </w:pPr>
-      <w:r>
-        <w:rPr>
-          <w:rFonts w:ascii="Corbel" w:eastAsia="Corbel" w:hAnsi="Corbel" w:cs="Corbel"/>
-          <w:color w:val="000000" w:themeColor="text1"/>
-          <w:sz w:val="26"/>
-          <w:szCs w:val="26"/>
-        </w:rPr>
-        <w:t>Client approves or declines the change request.</w:t>
+          <w:rFonts w:ascii="Corbel" w:eastAsia="Corbel" w:hAnsi="Corbel" w:cs="Corbel"/>
+          <w:color w:val="000000" w:themeColor="text1"/>
+          <w:sz w:val="26"/>
+          <w:szCs w:val="26"/>
+        </w:rPr>
+      </w:pPr>
+      <w:r>
+        <w:rPr>
+          <w:sz w:val="26"/>
+          <w:szCs w:val="26"/>
+        </w:rPr>
+        <w:t xml:space="preserve">Client approves or declines the change </w:t>
+      </w:r>
+      <w:proofErr w:type="gramStart"/>
+      <w:r>
+        <w:rPr>
+          <w:sz w:val="26"/>
+          <w:szCs w:val="26"/>
+        </w:rPr>
+        <w:t>request</w:t>
+      </w:r>
+      <w:proofErr w:type="gramEnd"/>
+      <w:r>
+        <w:rPr>
+          <w:sz w:val="26"/>
+          <w:szCs w:val="26"/>
+        </w:rPr>
+        <w:t xml:space="preserve"> </w:t>
       </w:r>
     </w:p>
     <w:p>
@@ -4068,45 +4217,32 @@
         <w:pStyle w:val="ListParagraph"/>
         <w:numPr>
           <w:ilvl w:val="0"/>
-          <w:numId w:val="3"/>
+          <w:numId w:val="8"/>
         </w:numPr>
         <w:spacing w:before="240" w:after="0"/>
         <w:rPr>
-          <w:rFonts w:eastAsiaTheme="minorEastAsia"/>
-          <w:color w:val="000000" w:themeColor="text1"/>
-          <w:sz w:val="26"/>
-          <w:szCs w:val="26"/>
-        </w:rPr>
-      </w:pPr>
-      <w:r>
-        <w:rPr>
-          <w:rFonts w:ascii="Corbel" w:eastAsia="Corbel" w:hAnsi="Corbel" w:cs="Corbel"/>
-          <w:color w:val="000000" w:themeColor="text1"/>
-          <w:sz w:val="26"/>
-          <w:szCs w:val="26"/>
-        </w:rPr>
-        <w:t>If the Change Request is approved, the appropriate project artifacts are updated.</w:t>
-      </w:r>
-    </w:p>
-    <w:p>
-      <w:pPr>
-        <w:spacing w:before="240" w:after="0"/>
-        <w:rPr>
-          <w:rFonts w:ascii="Corbel" w:eastAsia="Corbel" w:hAnsi="Corbel" w:cs="Corbel"/>
-          <w:color w:val="000000" w:themeColor="text1"/>
-          <w:sz w:val="26"/>
-          <w:szCs w:val="26"/>
-        </w:rPr>
-      </w:pPr>
-      <w:r>
-        <w:rPr>
-          <w:rFonts w:ascii="Corbel" w:eastAsia="Corbel" w:hAnsi="Corbel" w:cs="Corbel"/>
-          <w:color w:val="000000" w:themeColor="text1"/>
-          <w:sz w:val="26"/>
-          <w:szCs w:val="26"/>
-        </w:rPr>
-        <w:t>NOTE: Declining a change request for items that are required to complete a project could result in the project being canceled.</w:t>
-      </w:r>
+          <w:rFonts w:ascii="Corbel" w:eastAsia="Corbel" w:hAnsi="Corbel" w:cs="Corbel"/>
+          <w:color w:val="000000" w:themeColor="text1"/>
+          <w:sz w:val="26"/>
+          <w:szCs w:val="26"/>
+        </w:rPr>
+      </w:pPr>
+      <w:r>
+        <w:rPr>
+          <w:sz w:val="26"/>
+          <w:szCs w:val="26"/>
+        </w:rPr>
+        <w:t xml:space="preserve">If the Change Request is approved, the appropriate project artifacts are updated NOTE: Declining a change request for items that are required to complete a project could result in the project being </w:t>
+      </w:r>
+      <w:proofErr w:type="gramStart"/>
+      <w:r>
+        <w:rPr>
+          <w:sz w:val="26"/>
+          <w:szCs w:val="26"/>
+        </w:rPr>
+        <w:t>canceled</w:t>
+      </w:r>
+      <w:proofErr w:type="gramEnd"/>
     </w:p>
     <w:p>
       <w:pPr>
@@ -5848,6 +5984,119 @@
 <file path=word/numbering.xml><?xml version="1.0" encoding="utf-8"?>
 <w:numbering xmlns:wpc="http://schemas.microsoft.com/office/word/2010/wordprocessingCanvas" xmlns:cx="http://schemas.microsoft.com/office/drawing/2014/chartex" xmlns:cx1="http://schemas.microsoft.com/office/drawing/2015/9/8/chartex" xmlns:cx2="http://schemas.microsoft.com/office/drawing/2015/10/21/chartex" xmlns:cx3="http://schemas.microsoft.com/office/drawing/2016/5/9/chartex" xmlns:cx4="http://schemas.microsoft.com/office/drawing/2016/5/10/chartex" xmlns:cx5="http://schemas.microsoft.com/office/drawing/2016/5/11/chartex" xmlns:cx6="http://schemas.microsoft.com/office/drawing/2016/5/12/chartex" xmlns:cx7="http://schemas.microsoft.com/office/drawing/2016/5/13/chartex" xmlns:cx8="http://schemas.microsoft.com/office/drawing/2016/5/14/chartex" xmlns:mc="http://schemas.openxmlformats.org/markup-compatibility/2006" xmlns:aink="http://schemas.microsoft.com/office/drawing/2016/ink" xmlns:am3d="http://schemas.microsoft.com/office/drawing/2017/model3d" xmlns:o="urn:schemas-microsoft-com:office:office" xmlns:oel="http://schemas.microsoft.com/office/2019/extlst" xmlns:r="http://schemas.openxmlformats.org/officeDocument/2006/relationships" xmlns:m="http://schemas.openxmlformats.org/officeDocument/2006/math" xmlns:v="urn:schemas-microsoft-com:vml" xmlns:wp14="http://schemas.microsoft.com/office/word/2010/wordprocessingDrawing" xmlns:wp="http://schemas.openxmlformats.org/drawingml/2006/wordprocessingDrawing" xmlns:w10="urn:schemas-microsoft-com:office:word" xmlns:w="http://schemas.openxmlformats.org/wordprocessingml/2006/main" xmlns:w14="http://schemas.microsoft.com/office/word/2010/wordml" xmlns:w15="http://schemas.microsoft.com/office/word/2012/wordml" xmlns:w16cex="http://schemas.microsoft.com/office/word/2018/wordml/cex" xmlns:w16cid="http://schemas.microsoft.com/office/word/2016/wordml/cid" xmlns:w16="http://schemas.microsoft.com/office/word/2018/wordml" xmlns:w16du="http://schemas.microsoft.com/office/word/2023/wordml/word16du" xmlns:w16sdtdh="http://schemas.microsoft.com/office/word/2020/wordml/sdtdatahash" xmlns:w16se="http://schemas.microsoft.com/office/word/2015/wordml/symex" xmlns:wpg="http://schemas.microsoft.com/office/word/2010/wordprocessingGroup" xmlns:wpi="http://schemas.microsoft.com/office/word/2010/wordprocessingInk" xmlns:wne="http://schemas.microsoft.com/office/word/2006/wordml" xmlns:wps="http://schemas.microsoft.com/office/word/2010/wordprocessingShape" mc:Ignorable="w14 w15 w16se w16cid w16 w16cex w16sdtdh wp14">
   <w:abstractNum w:abstractNumId="0" w15:restartNumberingAfterBreak="0">
+    <w:nsid w:val="05A5295B"/>
+    <w:multiLevelType w:val="hybridMultilevel"/>
+    <w:tmpl w:val="878EDA16"/>
+    <w:lvl w:ilvl="0" w:tplc="F3441548">
+      <w:start w:val="1"/>
+      <w:numFmt w:val="bullet"/>
+      <w:lvlText w:val=""/>
+      <w:lvlJc w:val="left"/>
+      <w:pPr>
+        <w:ind w:left="720" w:hanging="360"/>
+      </w:pPr>
+      <w:rPr>
+        <w:rFonts w:ascii="Symbol" w:hAnsi="Symbol" w:hint="default"/>
+      </w:rPr>
+    </w:lvl>
+    <w:lvl w:ilvl="1" w:tplc="04090003" w:tentative="1">
+      <w:start w:val="1"/>
+      <w:numFmt w:val="bullet"/>
+      <w:lvlText w:val="o"/>
+      <w:lvlJc w:val="left"/>
+      <w:pPr>
+        <w:ind w:left="1440" w:hanging="360"/>
+      </w:pPr>
+      <w:rPr>
+        <w:rFonts w:ascii="Courier New" w:hAnsi="Courier New" w:cs="Courier New" w:hint="default"/>
+      </w:rPr>
+    </w:lvl>
+    <w:lvl w:ilvl="2" w:tplc="04090005" w:tentative="1">
+      <w:start w:val="1"/>
+      <w:numFmt w:val="bullet"/>
+      <w:lvlText w:val=""/>
+      <w:lvlJc w:val="left"/>
+      <w:pPr>
+        <w:ind w:left="2160" w:hanging="360"/>
+      </w:pPr>
+      <w:rPr>
+        <w:rFonts w:ascii="Wingdings" w:hAnsi="Wingdings" w:hint="default"/>
+      </w:rPr>
+    </w:lvl>
+    <w:lvl w:ilvl="3" w:tplc="04090001" w:tentative="1">
+      <w:start w:val="1"/>
+      <w:numFmt w:val="bullet"/>
+      <w:lvlText w:val=""/>
+      <w:lvlJc w:val="left"/>
+      <w:pPr>
+        <w:ind w:left="2880" w:hanging="360"/>
+      </w:pPr>
+      <w:rPr>
+        <w:rFonts w:ascii="Symbol" w:hAnsi="Symbol" w:hint="default"/>
+      </w:rPr>
+    </w:lvl>
+    <w:lvl w:ilvl="4" w:tplc="04090003" w:tentative="1">
+      <w:start w:val="1"/>
+      <w:numFmt w:val="bullet"/>
+      <w:lvlText w:val="o"/>
+      <w:lvlJc w:val="left"/>
+      <w:pPr>
+        <w:ind w:left="3600" w:hanging="360"/>
+      </w:pPr>
+      <w:rPr>
+        <w:rFonts w:ascii="Courier New" w:hAnsi="Courier New" w:cs="Courier New" w:hint="default"/>
+      </w:rPr>
+    </w:lvl>
+    <w:lvl w:ilvl="5" w:tplc="04090005" w:tentative="1">
+      <w:start w:val="1"/>
+      <w:numFmt w:val="bullet"/>
+      <w:lvlText w:val=""/>
+      <w:lvlJc w:val="left"/>
+      <w:pPr>
+        <w:ind w:left="4320" w:hanging="360"/>
+      </w:pPr>
+      <w:rPr>
+        <w:rFonts w:ascii="Wingdings" w:hAnsi="Wingdings" w:hint="default"/>
+      </w:rPr>
+    </w:lvl>
+    <w:lvl w:ilvl="6" w:tplc="04090001" w:tentative="1">
+      <w:start w:val="1"/>
+      <w:numFmt w:val="bullet"/>
+      <w:lvlText w:val=""/>
+      <w:lvlJc w:val="left"/>
+      <w:pPr>
+        <w:ind w:left="5040" w:hanging="360"/>
+      </w:pPr>
+      <w:rPr>
+        <w:rFonts w:ascii="Symbol" w:hAnsi="Symbol" w:hint="default"/>
+      </w:rPr>
+    </w:lvl>
+    <w:lvl w:ilvl="7" w:tplc="04090003" w:tentative="1">
+      <w:start w:val="1"/>
+      <w:numFmt w:val="bullet"/>
+      <w:lvlText w:val="o"/>
+      <w:lvlJc w:val="left"/>
+      <w:pPr>
+        <w:ind w:left="5760" w:hanging="360"/>
+      </w:pPr>
+      <w:rPr>
+        <w:rFonts w:ascii="Courier New" w:hAnsi="Courier New" w:cs="Courier New" w:hint="default"/>
+      </w:rPr>
+    </w:lvl>
+    <w:lvl w:ilvl="8" w:tplc="04090005" w:tentative="1">
+      <w:start w:val="1"/>
+      <w:numFmt w:val="bullet"/>
+      <w:lvlText w:val=""/>
+      <w:lvlJc w:val="left"/>
+      <w:pPr>
+        <w:ind w:left="6480" w:hanging="360"/>
+      </w:pPr>
+      <w:rPr>
+        <w:rFonts w:ascii="Wingdings" w:hAnsi="Wingdings" w:hint="default"/>
+      </w:rPr>
+    </w:lvl>
+  </w:abstractNum>
+  <w:abstractNum w:abstractNumId="1" w15:restartNumberingAfterBreak="0">
     <w:nsid w:val="157EBC06"/>
     <w:multiLevelType w:val="hybridMultilevel"/>
     <w:tmpl w:val="767294B4"/>
@@ -5960,7 +6209,233 @@
       </w:rPr>
     </w:lvl>
   </w:abstractNum>
-  <w:abstractNum w:abstractNumId="1" w15:restartNumberingAfterBreak="0">
+  <w:abstractNum w:abstractNumId="2" w15:restartNumberingAfterBreak="0">
+    <w:nsid w:val="2C9F0BB7"/>
+    <w:multiLevelType w:val="hybridMultilevel"/>
+    <w:tmpl w:val="54B288BC"/>
+    <w:lvl w:ilvl="0" w:tplc="F3441548">
+      <w:start w:val="1"/>
+      <w:numFmt w:val="bullet"/>
+      <w:lvlText w:val=""/>
+      <w:lvlJc w:val="left"/>
+      <w:pPr>
+        <w:ind w:left="720" w:hanging="360"/>
+      </w:pPr>
+      <w:rPr>
+        <w:rFonts w:ascii="Symbol" w:hAnsi="Symbol" w:hint="default"/>
+      </w:rPr>
+    </w:lvl>
+    <w:lvl w:ilvl="1" w:tplc="04090003" w:tentative="1">
+      <w:start w:val="1"/>
+      <w:numFmt w:val="bullet"/>
+      <w:lvlText w:val="o"/>
+      <w:lvlJc w:val="left"/>
+      <w:pPr>
+        <w:ind w:left="1440" w:hanging="360"/>
+      </w:pPr>
+      <w:rPr>
+        <w:rFonts w:ascii="Courier New" w:hAnsi="Courier New" w:cs="Courier New" w:hint="default"/>
+      </w:rPr>
+    </w:lvl>
+    <w:lvl w:ilvl="2" w:tplc="04090005" w:tentative="1">
+      <w:start w:val="1"/>
+      <w:numFmt w:val="bullet"/>
+      <w:lvlText w:val=""/>
+      <w:lvlJc w:val="left"/>
+      <w:pPr>
+        <w:ind w:left="2160" w:hanging="360"/>
+      </w:pPr>
+      <w:rPr>
+        <w:rFonts w:ascii="Wingdings" w:hAnsi="Wingdings" w:hint="default"/>
+      </w:rPr>
+    </w:lvl>
+    <w:lvl w:ilvl="3" w:tplc="04090001" w:tentative="1">
+      <w:start w:val="1"/>
+      <w:numFmt w:val="bullet"/>
+      <w:lvlText w:val=""/>
+      <w:lvlJc w:val="left"/>
+      <w:pPr>
+        <w:ind w:left="2880" w:hanging="360"/>
+      </w:pPr>
+      <w:rPr>
+        <w:rFonts w:ascii="Symbol" w:hAnsi="Symbol" w:hint="default"/>
+      </w:rPr>
+    </w:lvl>
+    <w:lvl w:ilvl="4" w:tplc="04090003" w:tentative="1">
+      <w:start w:val="1"/>
+      <w:numFmt w:val="bullet"/>
+      <w:lvlText w:val="o"/>
+      <w:lvlJc w:val="left"/>
+      <w:pPr>
+        <w:ind w:left="3600" w:hanging="360"/>
+      </w:pPr>
+      <w:rPr>
+        <w:rFonts w:ascii="Courier New" w:hAnsi="Courier New" w:cs="Courier New" w:hint="default"/>
+      </w:rPr>
+    </w:lvl>
+    <w:lvl w:ilvl="5" w:tplc="04090005" w:tentative="1">
+      <w:start w:val="1"/>
+      <w:numFmt w:val="bullet"/>
+      <w:lvlText w:val=""/>
+      <w:lvlJc w:val="left"/>
+      <w:pPr>
+        <w:ind w:left="4320" w:hanging="360"/>
+      </w:pPr>
+      <w:rPr>
+        <w:rFonts w:ascii="Wingdings" w:hAnsi="Wingdings" w:hint="default"/>
+      </w:rPr>
+    </w:lvl>
+    <w:lvl w:ilvl="6" w:tplc="04090001" w:tentative="1">
+      <w:start w:val="1"/>
+      <w:numFmt w:val="bullet"/>
+      <w:lvlText w:val=""/>
+      <w:lvlJc w:val="left"/>
+      <w:pPr>
+        <w:ind w:left="5040" w:hanging="360"/>
+      </w:pPr>
+      <w:rPr>
+        <w:rFonts w:ascii="Symbol" w:hAnsi="Symbol" w:hint="default"/>
+      </w:rPr>
+    </w:lvl>
+    <w:lvl w:ilvl="7" w:tplc="04090003" w:tentative="1">
+      <w:start w:val="1"/>
+      <w:numFmt w:val="bullet"/>
+      <w:lvlText w:val="o"/>
+      <w:lvlJc w:val="left"/>
+      <w:pPr>
+        <w:ind w:left="5760" w:hanging="360"/>
+      </w:pPr>
+      <w:rPr>
+        <w:rFonts w:ascii="Courier New" w:hAnsi="Courier New" w:cs="Courier New" w:hint="default"/>
+      </w:rPr>
+    </w:lvl>
+    <w:lvl w:ilvl="8" w:tplc="04090005" w:tentative="1">
+      <w:start w:val="1"/>
+      <w:numFmt w:val="bullet"/>
+      <w:lvlText w:val=""/>
+      <w:lvlJc w:val="left"/>
+      <w:pPr>
+        <w:ind w:left="6480" w:hanging="360"/>
+      </w:pPr>
+      <w:rPr>
+        <w:rFonts w:ascii="Wingdings" w:hAnsi="Wingdings" w:hint="default"/>
+      </w:rPr>
+    </w:lvl>
+  </w:abstractNum>
+  <w:abstractNum w:abstractNumId="3" w15:restartNumberingAfterBreak="0">
+    <w:nsid w:val="2EF361D6"/>
+    <w:multiLevelType w:val="hybridMultilevel"/>
+    <w:tmpl w:val="47C83DD0"/>
+    <w:lvl w:ilvl="0" w:tplc="F3441548">
+      <w:start w:val="1"/>
+      <w:numFmt w:val="bullet"/>
+      <w:lvlText w:val=""/>
+      <w:lvlJc w:val="left"/>
+      <w:pPr>
+        <w:ind w:left="720" w:hanging="360"/>
+      </w:pPr>
+      <w:rPr>
+        <w:rFonts w:ascii="Symbol" w:hAnsi="Symbol" w:hint="default"/>
+      </w:rPr>
+    </w:lvl>
+    <w:lvl w:ilvl="1" w:tplc="04090003">
+      <w:start w:val="1"/>
+      <w:numFmt w:val="bullet"/>
+      <w:lvlText w:val="o"/>
+      <w:lvlJc w:val="left"/>
+      <w:pPr>
+        <w:ind w:left="1440" w:hanging="360"/>
+      </w:pPr>
+      <w:rPr>
+        <w:rFonts w:ascii="Courier New" w:hAnsi="Courier New" w:cs="Courier New" w:hint="default"/>
+      </w:rPr>
+    </w:lvl>
+    <w:lvl w:ilvl="2" w:tplc="04090005" w:tentative="1">
+      <w:start w:val="1"/>
+      <w:numFmt w:val="bullet"/>
+      <w:lvlText w:val=""/>
+      <w:lvlJc w:val="left"/>
+      <w:pPr>
+        <w:ind w:left="2160" w:hanging="360"/>
+      </w:pPr>
+      <w:rPr>
+        <w:rFonts w:ascii="Wingdings" w:hAnsi="Wingdings" w:hint="default"/>
+      </w:rPr>
+    </w:lvl>
+    <w:lvl w:ilvl="3" w:tplc="04090001" w:tentative="1">
+      <w:start w:val="1"/>
+      <w:numFmt w:val="bullet"/>
+      <w:lvlText w:val=""/>
+      <w:lvlJc w:val="left"/>
+      <w:pPr>
+        <w:ind w:left="2880" w:hanging="360"/>
+      </w:pPr>
+      <w:rPr>
+        <w:rFonts w:ascii="Symbol" w:hAnsi="Symbol" w:hint="default"/>
+      </w:rPr>
+    </w:lvl>
+    <w:lvl w:ilvl="4" w:tplc="04090003" w:tentative="1">
+      <w:start w:val="1"/>
+      <w:numFmt w:val="bullet"/>
+      <w:lvlText w:val="o"/>
+      <w:lvlJc w:val="left"/>
+      <w:pPr>
+        <w:ind w:left="3600" w:hanging="360"/>
+      </w:pPr>
+      <w:rPr>
+        <w:rFonts w:ascii="Courier New" w:hAnsi="Courier New" w:cs="Courier New" w:hint="default"/>
+      </w:rPr>
+    </w:lvl>
+    <w:lvl w:ilvl="5" w:tplc="04090005" w:tentative="1">
+      <w:start w:val="1"/>
+      <w:numFmt w:val="bullet"/>
+      <w:lvlText w:val=""/>
+      <w:lvlJc w:val="left"/>
+      <w:pPr>
+        <w:ind w:left="4320" w:hanging="360"/>
+      </w:pPr>
+      <w:rPr>
+        <w:rFonts w:ascii="Wingdings" w:hAnsi="Wingdings" w:hint="default"/>
+      </w:rPr>
+    </w:lvl>
+    <w:lvl w:ilvl="6" w:tplc="04090001" w:tentative="1">
+      <w:start w:val="1"/>
+      <w:numFmt w:val="bullet"/>
+      <w:lvlText w:val=""/>
+      <w:lvlJc w:val="left"/>
+      <w:pPr>
+        <w:ind w:left="5040" w:hanging="360"/>
+      </w:pPr>
+      <w:rPr>
+        <w:rFonts w:ascii="Symbol" w:hAnsi="Symbol" w:hint="default"/>
+      </w:rPr>
+    </w:lvl>
+    <w:lvl w:ilvl="7" w:tplc="04090003" w:tentative="1">
+      <w:start w:val="1"/>
+      <w:numFmt w:val="bullet"/>
+      <w:lvlText w:val="o"/>
+      <w:lvlJc w:val="left"/>
+      <w:pPr>
+        <w:ind w:left="5760" w:hanging="360"/>
+      </w:pPr>
+      <w:rPr>
+        <w:rFonts w:ascii="Courier New" w:hAnsi="Courier New" w:cs="Courier New" w:hint="default"/>
+      </w:rPr>
+    </w:lvl>
+    <w:lvl w:ilvl="8" w:tplc="04090005" w:tentative="1">
+      <w:start w:val="1"/>
+      <w:numFmt w:val="bullet"/>
+      <w:lvlText w:val=""/>
+      <w:lvlJc w:val="left"/>
+      <w:pPr>
+        <w:ind w:left="6480" w:hanging="360"/>
+      </w:pPr>
+      <w:rPr>
+        <w:rFonts w:ascii="Wingdings" w:hAnsi="Wingdings" w:hint="default"/>
+      </w:rPr>
+    </w:lvl>
+  </w:abstractNum>
+  <w:abstractNum w:abstractNumId="4" w15:restartNumberingAfterBreak="0">
     <w:nsid w:val="2FB3BD67"/>
     <w:multiLevelType w:val="hybridMultilevel"/>
     <w:tmpl w:val="882A2BAC"/>
@@ -6073,7 +6548,7 @@
       </w:rPr>
     </w:lvl>
   </w:abstractNum>
-  <w:abstractNum w:abstractNumId="2" w15:restartNumberingAfterBreak="0">
+  <w:abstractNum w:abstractNumId="5" w15:restartNumberingAfterBreak="0">
     <w:nsid w:val="54C6AEC3"/>
     <w:multiLevelType w:val="hybridMultilevel"/>
     <w:tmpl w:val="CBEE0AF0"/>
@@ -6186,7 +6661,7 @@
       </w:rPr>
     </w:lvl>
   </w:abstractNum>
-  <w:abstractNum w:abstractNumId="3" w15:restartNumberingAfterBreak="0">
+  <w:abstractNum w:abstractNumId="6" w15:restartNumberingAfterBreak="0">
     <w:nsid w:val="5809DD76"/>
     <w:multiLevelType w:val="hybridMultilevel"/>
     <w:tmpl w:val="FD6480D4"/>
@@ -6272,7 +6747,7 @@
       </w:pPr>
     </w:lvl>
   </w:abstractNum>
-  <w:abstractNum w:abstractNumId="4" w15:restartNumberingAfterBreak="0">
+  <w:abstractNum w:abstractNumId="7" w15:restartNumberingAfterBreak="0">
     <w:nsid w:val="6F3F5306"/>
     <w:multiLevelType w:val="hybridMultilevel"/>
     <w:tmpl w:val="EC481BB2"/>
@@ -6386,19 +6861,28 @@
     </w:lvl>
   </w:abstractNum>
   <w:num w:numId="1" w16cid:durableId="797457635">
+    <w:abstractNumId w:val="6"/>
+  </w:num>
+  <w:num w:numId="2" w16cid:durableId="1062480945">
+    <w:abstractNumId w:val="7"/>
+  </w:num>
+  <w:num w:numId="3" w16cid:durableId="231546228">
+    <w:abstractNumId w:val="1"/>
+  </w:num>
+  <w:num w:numId="4" w16cid:durableId="119808270">
+    <w:abstractNumId w:val="5"/>
+  </w:num>
+  <w:num w:numId="5" w16cid:durableId="227039544">
+    <w:abstractNumId w:val="4"/>
+  </w:num>
+  <w:num w:numId="6" w16cid:durableId="202643067">
+    <w:abstractNumId w:val="2"/>
+  </w:num>
+  <w:num w:numId="7" w16cid:durableId="1299068418">
     <w:abstractNumId w:val="3"/>
   </w:num>
-  <w:num w:numId="2" w16cid:durableId="1062480945">
-    <w:abstractNumId w:val="4"/>
-  </w:num>
-  <w:num w:numId="3" w16cid:durableId="231546228">
+  <w:num w:numId="8" w16cid:durableId="542669775">
     <w:abstractNumId w:val="0"/>
-  </w:num>
-  <w:num w:numId="4" w16cid:durableId="119808270">
-    <w:abstractNumId w:val="2"/>
-  </w:num>
-  <w:num w:numId="5" w16cid:durableId="227039544">
-    <w:abstractNumId w:val="1"/>
   </w:num>
 </w:numbering>
 </file>

</xml_diff>